<commit_message>
Added Zero wing and TWS
</commit_message>
<xml_diff>
--- a/GameResume.docx
+++ b/GameResume.docx
@@ -4,7 +4,7 @@
   <w:body>
     <w:p>
       <w:pPr>
-        <w:spacing w:after="0" w:line="259" w:lineRule="auto"/>
+        <w:spacing w:after="0" w:line="240" w:lineRule="auto"/>
         <w:ind w:left="0" w:right="719" w:firstLine="0"/>
         <w:jc w:val="center"/>
       </w:pPr>
@@ -21,7 +21,7 @@
     </w:p>
     <w:p>
       <w:pPr>
-        <w:spacing w:after="1" w:line="258" w:lineRule="auto"/>
+        <w:spacing w:after="0" w:line="240" w:lineRule="auto"/>
         <w:ind w:left="316" w:right="5"/>
         <w:jc w:val="center"/>
       </w:pPr>
@@ -31,7 +31,7 @@
     </w:p>
     <w:p>
       <w:pPr>
-        <w:spacing w:after="1" w:line="258" w:lineRule="auto"/>
+        <w:spacing w:after="0" w:line="240" w:lineRule="auto"/>
         <w:ind w:left="316"/>
         <w:jc w:val="center"/>
       </w:pPr>
@@ -51,7 +51,7 @@
     </w:p>
     <w:p>
       <w:pPr>
-        <w:spacing w:after="1" w:line="258" w:lineRule="auto"/>
+        <w:spacing w:after="0" w:line="240" w:lineRule="auto"/>
         <w:ind w:left="3773" w:right="3349"/>
         <w:jc w:val="center"/>
       </w:pPr>
@@ -85,6 +85,7 @@
         <w:tabs>
           <w:tab w:val="center" w:pos="3630"/>
         </w:tabs>
+        <w:spacing w:line="240" w:lineRule="auto"/>
         <w:ind w:left="-1" w:right="0" w:firstLine="0"/>
       </w:pPr>
       <w:r>
@@ -140,7 +141,7 @@
     </w:p>
     <w:p>
       <w:pPr>
-        <w:spacing w:after="3" w:line="266" w:lineRule="auto"/>
+        <w:spacing w:after="0" w:line="240" w:lineRule="auto"/>
         <w:ind w:left="9" w:right="854"/>
       </w:pPr>
       <w:r>
@@ -172,13 +173,28 @@
         <w:rPr>
           <w:sz w:val="22"/>
         </w:rPr>
-        <w:t xml:space="preserve">      </w:t>
-      </w:r>
-      <w:r>
-        <w:rPr>
-          <w:sz w:val="22"/>
-        </w:rPr>
-        <w:t xml:space="preserve">Expected graduation date:  December 2016 </w:t>
+        <w:t xml:space="preserve">     </w:t>
+      </w:r>
+      <w:r>
+        <w:rPr>
+          <w:sz w:val="22"/>
+        </w:rPr>
+        <w:tab/>
+      </w:r>
+      <w:r>
+        <w:rPr>
+          <w:sz w:val="22"/>
+        </w:rPr>
+        <w:tab/>
+        <w:t xml:space="preserve">    </w:t>
+      </w:r>
+      <w:bookmarkStart w:id="0" w:name="_GoBack"/>
+      <w:bookmarkEnd w:id="0"/>
+      <w:r>
+        <w:rPr>
+          <w:sz w:val="22"/>
+        </w:rPr>
+        <w:t xml:space="preserve"> Expected graduation date:  December 2016 </w:t>
       </w:r>
       <w:r>
         <w:t xml:space="preserve"> </w:t>
@@ -186,7 +202,7 @@
     </w:p>
     <w:p>
       <w:pPr>
-        <w:spacing w:after="3" w:line="266" w:lineRule="auto"/>
+        <w:spacing w:after="0" w:line="240" w:lineRule="auto"/>
         <w:ind w:left="9" w:right="854"/>
       </w:pPr>
       <w:r>
@@ -200,59 +216,53 @@
         <w:rPr>
           <w:i/>
         </w:rPr>
-        <w:t xml:space="preserve">Science </w:t>
-      </w:r>
+        <w:t>Science  w</w:t>
+      </w:r>
+      <w:proofErr w:type="gramEnd"/>
       <w:r>
         <w:rPr>
           <w:i/>
         </w:rPr>
+        <w:t>/ French</w:t>
+      </w:r>
+      <w:r>
+        <w:t xml:space="preserve">  </w:t>
+      </w:r>
+    </w:p>
+    <w:p>
+      <w:pPr>
+        <w:spacing w:after="0" w:line="240" w:lineRule="auto"/>
+        <w:ind w:left="29" w:firstLine="0"/>
+      </w:pPr>
+      <w:r>
+        <w:t xml:space="preserve">   </w:t>
+      </w:r>
+    </w:p>
+    <w:p>
+      <w:pPr>
+        <w:pStyle w:val="Heading1"/>
+        <w:spacing w:line="240" w:lineRule="auto"/>
+        <w:ind w:left="9" w:right="0"/>
+      </w:pPr>
+      <w:r>
+        <w:t xml:space="preserve">Work Experience </w:t>
+      </w:r>
+      <w:r>
+        <w:rPr>
+          <w:sz w:val="22"/>
+        </w:rPr>
+        <w:t xml:space="preserve">  </w:t>
+      </w:r>
+      <w:r>
         <w:t xml:space="preserve"> </w:t>
       </w:r>
-      <w:r>
-        <w:rPr>
-          <w:i/>
-        </w:rPr>
-        <w:t>w</w:t>
-      </w:r>
-      <w:proofErr w:type="gramEnd"/>
-      <w:r>
-        <w:rPr>
-          <w:i/>
-        </w:rPr>
-        <w:t>/ French</w:t>
-      </w:r>
-      <w:r>
-        <w:t xml:space="preserve">  </w:t>
-      </w:r>
-    </w:p>
-    <w:p>
-      <w:pPr>
-        <w:spacing w:after="0" w:line="240" w:lineRule="auto"/>
-        <w:ind w:left="29" w:firstLine="0"/>
-      </w:pPr>
-      <w:r>
-        <w:t xml:space="preserve">   </w:t>
-      </w:r>
-    </w:p>
-    <w:p>
-      <w:pPr>
-        <w:pStyle w:val="Heading1"/>
-        <w:ind w:left="9" w:right="0"/>
-      </w:pPr>
-      <w:r>
-        <w:t xml:space="preserve">Work Experience </w:t>
-      </w:r>
-      <w:r>
-        <w:rPr>
-          <w:sz w:val="22"/>
-        </w:rPr>
-        <w:t xml:space="preserve">  </w:t>
-      </w:r>
-      <w:r>
-        <w:t xml:space="preserve"> </w:t>
-      </w:r>
-    </w:p>
-    <w:p/>
+    </w:p>
+    <w:p>
+      <w:pPr>
+        <w:spacing w:after="0" w:line="240" w:lineRule="auto"/>
+        <w:ind w:left="316" w:hanging="14"/>
+      </w:pPr>
+    </w:p>
     <w:p>
       <w:pPr>
         <w:tabs>
@@ -262,7 +272,7 @@
           <w:tab w:val="center" w:pos="5790"/>
           <w:tab w:val="center" w:pos="7448"/>
         </w:tabs>
-        <w:spacing w:after="3" w:line="266" w:lineRule="auto"/>
+        <w:spacing w:after="0" w:line="240" w:lineRule="auto"/>
         <w:ind w:left="-1" w:firstLine="0"/>
       </w:pPr>
       <w:r>
@@ -270,14 +280,7 @@
           <w:b/>
           <w:sz w:val="22"/>
         </w:rPr>
-        <w:t>P</w:t>
-      </w:r>
-      <w:r>
-        <w:rPr>
-          <w:b/>
-          <w:sz w:val="22"/>
-        </w:rPr>
-        <w:t xml:space="preserve">low Digital, </w:t>
+        <w:t xml:space="preserve">Plow Digital, </w:t>
       </w:r>
       <w:r>
         <w:rPr>
@@ -344,7 +347,7 @@
     </w:p>
     <w:p>
       <w:pPr>
-        <w:spacing w:after="1" w:line="259" w:lineRule="auto"/>
+        <w:spacing w:after="0" w:line="240" w:lineRule="auto"/>
         <w:ind w:left="-5"/>
       </w:pPr>
       <w:r>
@@ -363,10 +366,14 @@
           <w:ilvl w:val="0"/>
           <w:numId w:val="1"/>
         </w:numPr>
+        <w:spacing w:after="0" w:line="240" w:lineRule="auto"/>
         <w:ind w:left="719" w:hanging="360"/>
       </w:pPr>
       <w:r>
-        <w:t xml:space="preserve">Helped develop an application for Carrier for use in product demonstrations   </w:t>
+        <w:t>Helped develop an application for Carrier</w:t>
+      </w:r>
+      <w:r>
+        <w:t xml:space="preserve"> to be used when introducing their products</w:t>
       </w:r>
     </w:p>
     <w:p>
@@ -375,13 +382,11 @@
           <w:ilvl w:val="0"/>
           <w:numId w:val="1"/>
         </w:numPr>
+        <w:spacing w:after="0" w:line="240" w:lineRule="auto"/>
         <w:ind w:left="719" w:hanging="360"/>
       </w:pPr>
       <w:r>
-        <w:t>Created several small game demos of different genres in the process of training and developing my skills. Maintained XML data and provided testing for several games and applicat</w:t>
-      </w:r>
-      <w:r>
-        <w:t>ions. Researched 3</w:t>
+        <w:t>Created several small game demos of different genres in the process of training and developing my skills. Maintained XML data and provided testing for several games and applications. Researched 3</w:t>
       </w:r>
       <w:r>
         <w:rPr>
@@ -399,6 +404,7 @@
           <w:ilvl w:val="0"/>
           <w:numId w:val="1"/>
         </w:numPr>
+        <w:spacing w:after="0" w:line="240" w:lineRule="auto"/>
         <w:ind w:left="719" w:hanging="360"/>
       </w:pPr>
       <w:r>
@@ -410,7 +416,146 @@
       </w:r>
       <w:proofErr w:type="spellEnd"/>
       <w:r>
-        <w:t xml:space="preserve"> Football mini-game in Endless Blitz.  </w:t>
+        <w:t xml:space="preserve"> Football mini-game in Endless Blitz</w:t>
+      </w:r>
+      <w:r>
+        <w:t>, a game that Plow developer before I joined</w:t>
+      </w:r>
+      <w:r>
+        <w:t xml:space="preserve">.  </w:t>
+      </w:r>
+    </w:p>
+    <w:p>
+      <w:pPr>
+        <w:spacing w:after="0" w:line="240" w:lineRule="auto"/>
+        <w:ind w:left="0" w:firstLine="0"/>
+      </w:pPr>
+    </w:p>
+    <w:p>
+      <w:pPr>
+        <w:spacing w:after="0" w:line="240" w:lineRule="auto"/>
+        <w:ind w:left="0" w:firstLine="0"/>
+        <w:rPr>
+          <w:sz w:val="22"/>
+        </w:rPr>
+      </w:pPr>
+      <w:r>
+        <w:rPr>
+          <w:b/>
+          <w:sz w:val="22"/>
+        </w:rPr>
+        <w:t>Seven Jets Games</w:t>
+      </w:r>
+      <w:r>
+        <w:rPr>
+          <w:sz w:val="22"/>
+        </w:rPr>
+        <w:t>, Bloomington, IN</w:t>
+      </w:r>
+      <w:r>
+        <w:rPr>
+          <w:sz w:val="22"/>
+        </w:rPr>
+        <w:tab/>
+      </w:r>
+      <w:r>
+        <w:rPr>
+          <w:sz w:val="22"/>
+        </w:rPr>
+        <w:tab/>
+      </w:r>
+      <w:r>
+        <w:rPr>
+          <w:sz w:val="22"/>
+        </w:rPr>
+        <w:tab/>
+      </w:r>
+      <w:r>
+        <w:rPr>
+          <w:sz w:val="22"/>
+        </w:rPr>
+        <w:tab/>
+      </w:r>
+      <w:r>
+        <w:rPr>
+          <w:sz w:val="22"/>
+        </w:rPr>
+        <w:tab/>
+      </w:r>
+      <w:r>
+        <w:rPr>
+          <w:sz w:val="22"/>
+        </w:rPr>
+        <w:tab/>
+        <w:t>Jan – Feb 2016</w:t>
+      </w:r>
+    </w:p>
+    <w:p>
+      <w:pPr>
+        <w:spacing w:after="0" w:line="240" w:lineRule="auto"/>
+        <w:ind w:left="0" w:firstLine="0"/>
+        <w:rPr>
+          <w:i/>
+        </w:rPr>
+      </w:pPr>
+      <w:r>
+        <w:rPr>
+          <w:i/>
+        </w:rPr>
+        <w:t>Unity Developer/Programmer (C#)</w:t>
+      </w:r>
+    </w:p>
+    <w:p>
+      <w:pPr>
+        <w:pStyle w:val="ListParagraph"/>
+        <w:numPr>
+          <w:ilvl w:val="0"/>
+          <w:numId w:val="9"/>
+        </w:numPr>
+        <w:spacing w:after="0" w:line="240" w:lineRule="auto"/>
+      </w:pPr>
+      <w:r>
+        <w:t>I was contracted by Seven Jets Games as a part of their mini-game program to develop a small mobile game in 30 days.</w:t>
+      </w:r>
+    </w:p>
+    <w:p>
+      <w:pPr>
+        <w:pStyle w:val="ListParagraph"/>
+        <w:numPr>
+          <w:ilvl w:val="0"/>
+          <w:numId w:val="9"/>
+        </w:numPr>
+        <w:spacing w:after="0" w:line="240" w:lineRule="auto"/>
+      </w:pPr>
+      <w:r>
+        <w:t xml:space="preserve">The game is called Zero Wing </w:t>
+      </w:r>
+      <w:r>
+        <w:t xml:space="preserve">and is an infinitely side-scrolling </w:t>
+      </w:r>
+      <w:proofErr w:type="spellStart"/>
+      <w:r>
+        <w:t>shoot’em</w:t>
+      </w:r>
+      <w:proofErr w:type="spellEnd"/>
+      <w:r>
+        <w:t xml:space="preserve"> up. One of the major features of the game is that the difficulty increases over time and after four minutes it is supposed to be extremely difficult.</w:t>
+      </w:r>
+    </w:p>
+    <w:p>
+      <w:pPr>
+        <w:pStyle w:val="ListParagraph"/>
+        <w:numPr>
+          <w:ilvl w:val="0"/>
+          <w:numId w:val="9"/>
+        </w:numPr>
+        <w:spacing w:after="0" w:line="240" w:lineRule="auto"/>
+      </w:pPr>
+      <w:r>
+        <w:t>They provided art, music, and the general design of the game. I put the project together, coded everyt</w:t>
+      </w:r>
+      <w:r>
+        <w:t>hing, and setup the android APK on Google Play.</w:t>
       </w:r>
     </w:p>
     <w:p>
@@ -436,7 +581,7 @@
           <w:tab w:val="center" w:pos="5790"/>
           <w:tab w:val="center" w:pos="7569"/>
         </w:tabs>
-        <w:spacing w:after="3" w:line="266" w:lineRule="auto"/>
+        <w:spacing w:after="0" w:line="240" w:lineRule="auto"/>
         <w:ind w:left="-1" w:firstLine="0"/>
       </w:pPr>
       <w:r>
@@ -486,7 +631,7 @@
     </w:p>
     <w:p>
       <w:pPr>
-        <w:spacing w:after="1" w:line="259" w:lineRule="auto"/>
+        <w:spacing w:after="0" w:line="240" w:lineRule="auto"/>
         <w:ind w:left="-5"/>
       </w:pPr>
       <w:r>
@@ -505,10 +650,17 @@
           <w:ilvl w:val="0"/>
           <w:numId w:val="1"/>
         </w:numPr>
+        <w:spacing w:after="0" w:line="240" w:lineRule="auto"/>
         <w:ind w:left="719" w:hanging="360"/>
       </w:pPr>
       <w:r>
-        <w:t xml:space="preserve">Currently on hold, Mike Sellers hired me to do prototyping and we started with a 4x style strategy game with a focus on discovery of technologies and civilization advancement   </w:t>
+        <w:t xml:space="preserve">Currently on hold, Mike Sellers hired me to do prototyping and we started with a 4x style strategy game with a focus on </w:t>
+      </w:r>
+      <w:r>
+        <w:t xml:space="preserve">the </w:t>
+      </w:r>
+      <w:r>
+        <w:t xml:space="preserve">discovery of technologies and civilization advancement   </w:t>
       </w:r>
     </w:p>
     <w:p>
@@ -517,18 +669,16 @@
           <w:ilvl w:val="0"/>
           <w:numId w:val="1"/>
         </w:numPr>
-        <w:spacing w:after="38"/>
+        <w:spacing w:after="0" w:line="240" w:lineRule="auto"/>
         <w:ind w:left="719" w:hanging="360"/>
       </w:pPr>
       <w:r>
-        <w:t>I handled all of the development and source control and tried to provide input</w:t>
-      </w:r>
-      <w:r>
-        <w:t xml:space="preserve"> on design when I could (since I’m a novice and </w:t>
-      </w:r>
-    </w:p>
-    <w:p>
-      <w:pPr>
+        <w:t xml:space="preserve">I handled all of the development and source control and tried to provide input on design when I could (since I’m a novice and </w:t>
+      </w:r>
+    </w:p>
+    <w:p>
+      <w:pPr>
+        <w:spacing w:after="0" w:line="240" w:lineRule="auto"/>
         <w:ind w:left="745"/>
       </w:pPr>
       <w:proofErr w:type="gramStart"/>
@@ -537,12 +687,18 @@
       </w:r>
       <w:proofErr w:type="gramEnd"/>
       <w:r>
-        <w:t xml:space="preserve"> a veteran). Both he and I migrated to be actively work on Water Works but this is still an active position.  </w:t>
-      </w:r>
-    </w:p>
-    <w:p>
-      <w:pPr>
-        <w:spacing w:after="30" w:line="259" w:lineRule="auto"/>
+        <w:t xml:space="preserve"> a vete</w:t>
+      </w:r>
+      <w:r>
+        <w:t xml:space="preserve">ran). Both he and I migrated to </w:t>
+      </w:r>
+      <w:r>
+        <w:t xml:space="preserve">work on Water Works but this is still an active position.  </w:t>
+      </w:r>
+    </w:p>
+    <w:p>
+      <w:pPr>
+        <w:spacing w:after="0" w:line="240" w:lineRule="auto"/>
         <w:ind w:left="735" w:firstLine="0"/>
       </w:pPr>
       <w:r>
@@ -557,7 +713,7 @@
           <w:tab w:val="center" w:pos="5790"/>
           <w:tab w:val="center" w:pos="7569"/>
         </w:tabs>
-        <w:spacing w:after="3" w:line="266" w:lineRule="auto"/>
+        <w:spacing w:after="0" w:line="240" w:lineRule="auto"/>
         <w:ind w:left="-1" w:firstLine="0"/>
       </w:pPr>
       <w:r>
@@ -613,7 +769,7 @@
     </w:p>
     <w:p>
       <w:pPr>
-        <w:spacing w:after="1" w:line="259" w:lineRule="auto"/>
+        <w:spacing w:after="0" w:line="240" w:lineRule="auto"/>
         <w:ind w:left="152"/>
       </w:pPr>
       <w:r>
@@ -632,6 +788,7 @@
           <w:ilvl w:val="0"/>
           <w:numId w:val="1"/>
         </w:numPr>
+        <w:spacing w:after="0" w:line="240" w:lineRule="auto"/>
         <w:ind w:left="719" w:hanging="360"/>
       </w:pPr>
       <w:r>
@@ -643,10 +800,10 @@
       </w:r>
       <w:proofErr w:type="gramEnd"/>
       <w:r>
-        <w:t xml:space="preserve"> at IU to create the Water Works web game. This game hopes to teach users a better understanding of modern water systems and push them to use water more responsibly by allowing them to build a running commu</w:t>
-      </w:r>
-      <w:r>
-        <w:t xml:space="preserve">nity by developing a working water system.   </w:t>
+        <w:t xml:space="preserve"> at IU to create the Water Works web game. This game hopes to teach users a better understanding of modern water systems and push them to use water more responsibly</w:t>
+      </w:r>
+      <w:r>
+        <w:t>.</w:t>
       </w:r>
     </w:p>
     <w:p>
@@ -655,10 +812,42 @@
           <w:ilvl w:val="0"/>
           <w:numId w:val="1"/>
         </w:numPr>
+        <w:spacing w:after="0" w:line="240" w:lineRule="auto"/>
         <w:ind w:left="719" w:hanging="360"/>
       </w:pPr>
       <w:r>
-        <w:t xml:space="preserve">As an abstract this project also hopes to discover whether game players will adjust their behavior according to information presented in-game and greater understanding drawn from playing the game.  </w:t>
+        <w:t>This is done</w:t>
+      </w:r>
+      <w:r>
+        <w:t xml:space="preserve"> by allowing them to build a running community </w:t>
+      </w:r>
+      <w:r>
+        <w:t>through the development of a water system.</w:t>
+      </w:r>
+    </w:p>
+    <w:p>
+      <w:pPr>
+        <w:numPr>
+          <w:ilvl w:val="0"/>
+          <w:numId w:val="1"/>
+        </w:numPr>
+        <w:spacing w:after="0" w:line="240" w:lineRule="auto"/>
+        <w:ind w:left="719" w:hanging="360"/>
+      </w:pPr>
+      <w:r>
+        <w:t>As an abstract this project also hopes to discover whether game players will adjust their behavior according to information presented in-game and</w:t>
+      </w:r>
+      <w:r>
+        <w:t xml:space="preserve"> derive</w:t>
+      </w:r>
+      <w:r>
+        <w:t xml:space="preserve"> greater understanding </w:t>
+      </w:r>
+      <w:r>
+        <w:t>by</w:t>
+      </w:r>
+      <w:r>
+        <w:t xml:space="preserve"> playing the game.  </w:t>
       </w:r>
     </w:p>
     <w:p>
@@ -673,13 +862,11 @@
     <w:p>
       <w:pPr>
         <w:pStyle w:val="Heading1"/>
+        <w:spacing w:line="240" w:lineRule="auto"/>
         <w:ind w:left="9" w:right="0"/>
       </w:pPr>
       <w:r>
-        <w:t xml:space="preserve">Hoosier </w:t>
-      </w:r>
-      <w:r>
-        <w:t xml:space="preserve">Games  </w:t>
+        <w:t xml:space="preserve">Hoosier Games  </w:t>
       </w:r>
     </w:p>
     <w:p>
@@ -689,6 +876,7 @@
           <w:ilvl w:val="0"/>
           <w:numId w:val="8"/>
         </w:numPr>
+        <w:spacing w:after="0" w:line="240" w:lineRule="auto"/>
         <w:rPr>
           <w:szCs w:val="20"/>
         </w:rPr>
@@ -697,113 +885,25 @@
         <w:rPr>
           <w:szCs w:val="20"/>
         </w:rPr>
-        <w:t xml:space="preserve">A student run organization at Indiana University Bloomington which aims to provide students with the opportunity to get together and create games. Each semester there is a pitch day where students show off their ideas and members lobby for which game they want to play. Pitchers who attract enough attention assemble a team and begin development. Over the semester the teams will present any progress to the whole group and receive advice, criticism, or encouragement.  </w:t>
-      </w:r>
-    </w:p>
-    <w:p>
-      <w:pPr>
-        <w:pStyle w:val="ListParagraph"/>
-        <w:spacing w:after="0" w:line="240" w:lineRule="auto"/>
-        <w:ind w:firstLine="0"/>
-      </w:pPr>
-    </w:p>
-    <w:p>
-      <w:pPr>
-        <w:pStyle w:val="Heading1"/>
-        <w:ind w:left="9" w:right="0"/>
-      </w:pPr>
-      <w:r>
-        <w:t>P</w:t>
-      </w:r>
-      <w:r>
-        <w:t xml:space="preserve">rojects   </w:t>
-      </w:r>
-    </w:p>
-    <w:p>
-      <w:pPr>
-        <w:numPr>
-          <w:ilvl w:val="0"/>
-          <w:numId w:val="2"/>
-        </w:numPr>
-        <w:ind w:left="719" w:hanging="360"/>
-      </w:pPr>
-      <w:proofErr w:type="spellStart"/>
-      <w:r>
-        <w:rPr>
-          <w:b/>
-        </w:rPr>
-        <w:t>Katabasis</w:t>
-      </w:r>
-      <w:proofErr w:type="spellEnd"/>
-      <w:r>
-        <w:t xml:space="preserve"> – A </w:t>
-      </w:r>
-      <w:r>
-        <w:t xml:space="preserve">top down adventure game with a focus on solving puzzles. I am Lead designer/developer and project manager.  </w:t>
-      </w:r>
-    </w:p>
-    <w:p>
-      <w:pPr>
-        <w:numPr>
-          <w:ilvl w:val="0"/>
-          <w:numId w:val="2"/>
-        </w:numPr>
-        <w:ind w:left="719" w:hanging="360"/>
-      </w:pPr>
-      <w:r>
-        <w:rPr>
-          <w:b/>
-        </w:rPr>
-        <w:t>Water</w:t>
-      </w:r>
-      <w:r>
-        <w:t xml:space="preserve"> </w:t>
-      </w:r>
-      <w:r>
-        <w:rPr>
-          <w:b/>
-        </w:rPr>
-        <w:t>Works</w:t>
-      </w:r>
-      <w:r>
-        <w:t xml:space="preserve"> – Isometric city building game about modern water systems. This also is a part of research into influences of games on player behavior.</w:t>
-      </w:r>
-      <w:r>
-        <w:t xml:space="preserve">  </w:t>
-      </w:r>
-    </w:p>
-    <w:p>
-      <w:pPr>
-        <w:numPr>
-          <w:ilvl w:val="0"/>
-          <w:numId w:val="2"/>
-        </w:numPr>
-        <w:ind w:left="719" w:hanging="360"/>
-      </w:pPr>
-      <w:proofErr w:type="spellStart"/>
-      <w:r>
-        <w:rPr>
-          <w:b/>
-        </w:rPr>
-        <w:t>Schmup</w:t>
-      </w:r>
-      <w:proofErr w:type="spellEnd"/>
-      <w:r>
-        <w:t xml:space="preserve"> – Vertical infinite runner </w:t>
-      </w:r>
-      <w:proofErr w:type="spellStart"/>
-      <w:r>
-        <w:t>shoot’em</w:t>
-      </w:r>
-      <w:proofErr w:type="spellEnd"/>
-      <w:r>
-        <w:t xml:space="preserve">-up in space. This is strictly a demo piece that I return to over time to improve.   </w:t>
-      </w:r>
-    </w:p>
-    <w:p>
-      <w:pPr>
-        <w:spacing w:after="0" w:line="240" w:lineRule="auto"/>
-        <w:ind w:left="29" w:firstLine="0"/>
+        <w:t xml:space="preserve">A student run organization at Indiana University Bloomington which aims to provide students with the opportunity to get together and create games. Each semester there is a pitch day where students show off their ideas and members lobby for which game they want to </w:t>
+      </w:r>
+      <w:r>
+        <w:rPr>
+          <w:szCs w:val="20"/>
+        </w:rPr>
+        <w:t>work on</w:t>
+      </w:r>
+      <w:r>
+        <w:rPr>
+          <w:szCs w:val="20"/>
+        </w:rPr>
+        <w:t xml:space="preserve">. Pitchers who attract enough attention assemble a team and begin development. Over the semester the teams will present any progress to the whole group and receive advice, criticism, or encouragement.  </w:t>
+      </w:r>
+    </w:p>
+    <w:p>
+      <w:pPr>
+        <w:spacing w:after="0" w:line="240" w:lineRule="auto"/>
+        <w:ind w:left="0" w:firstLine="0"/>
       </w:pPr>
       <w:r>
         <w:rPr>
@@ -819,6 +919,7 @@
     <w:p>
       <w:pPr>
         <w:pStyle w:val="Heading1"/>
+        <w:spacing w:line="240" w:lineRule="auto"/>
         <w:ind w:left="9" w:right="0"/>
       </w:pPr>
       <w:r>
@@ -827,6 +928,7 @@
     </w:p>
     <w:p>
       <w:pPr>
+        <w:spacing w:after="0" w:line="240" w:lineRule="auto"/>
         <w:ind w:left="39"/>
       </w:pPr>
       <w:r>
@@ -841,6 +943,7 @@
     </w:p>
     <w:p>
       <w:pPr>
+        <w:spacing w:after="0" w:line="240" w:lineRule="auto"/>
         <w:ind w:left="39"/>
       </w:pPr>
       <w:r>
@@ -850,14 +953,12 @@
         <w:t>Languages:</w:t>
       </w:r>
       <w:r>
-        <w:t xml:space="preserve"> </w:t>
-      </w:r>
-      <w:r>
-        <w:t xml:space="preserve">C#, JavaScript, HTML, CSS, Java, Scheme, Python, Visual Basic, XML, PHP, C   </w:t>
-      </w:r>
-    </w:p>
-    <w:p>
-      <w:pPr>
+        <w:t xml:space="preserve"> C#, JavaScript, HTML, CSS, Java, Scheme, Python, Visual Basic, XML, PHP, C   </w:t>
+      </w:r>
+    </w:p>
+    <w:p>
+      <w:pPr>
+        <w:spacing w:after="0" w:line="240" w:lineRule="auto"/>
         <w:ind w:left="39"/>
       </w:pPr>
       <w:r>
@@ -867,7 +968,13 @@
         <w:t xml:space="preserve">Developer Tools: </w:t>
       </w:r>
       <w:r>
-        <w:t xml:space="preserve">Unity3d, Paint.Net, GitHub, WordPress, </w:t>
+        <w:t>Unity3</w:t>
+      </w:r>
+      <w:r>
+        <w:t>D</w:t>
+      </w:r>
+      <w:r>
+        <w:t xml:space="preserve">, Paint.Net, GitHub, WordPress, </w:t>
       </w:r>
       <w:proofErr w:type="spellStart"/>
       <w:r>
@@ -880,6 +987,7 @@
     </w:p>
     <w:p>
       <w:pPr>
+        <w:spacing w:after="0" w:line="240" w:lineRule="auto"/>
         <w:ind w:left="39"/>
       </w:pPr>
       <w:r>
@@ -889,23 +997,16 @@
         <w:t>Miscellaneous:</w:t>
       </w:r>
       <w:r>
-        <w:t xml:space="preserve"> French, Website Design and Development, Computer Troubleshooting, Structured Query Language, Comput</w:t>
-      </w:r>
-      <w:r>
-        <w:t xml:space="preserve">er  </w:t>
-      </w:r>
-    </w:p>
-    <w:p>
-      <w:pPr>
+        <w:t xml:space="preserve"> French, Website Design and Development, Computer Troubleshooting, Structured Query Language, Computer  </w:t>
+      </w:r>
+    </w:p>
+    <w:p>
+      <w:pPr>
+        <w:spacing w:after="0" w:line="240" w:lineRule="auto"/>
         <w:ind w:left="48"/>
       </w:pPr>
       <w:r>
-        <w:t>Networking, Natural Computing, Da</w:t>
-      </w:r>
-      <w:bookmarkStart w:id="0" w:name="_GoBack"/>
-      <w:bookmarkEnd w:id="0"/>
-      <w:r>
-        <w:t xml:space="preserve">tabase Management (Access)   </w:t>
+        <w:t xml:space="preserve">Networking, Natural Computing, Database Management (Access)   </w:t>
       </w:r>
     </w:p>
     <w:sectPr>
@@ -1840,16 +1941,16 @@
     </w:lvl>
   </w:abstractNum>
   <w:abstractNum w:abstractNumId="6" w15:restartNumberingAfterBreak="0">
-    <w:nsid w:val="6F9F73F2"/>
+    <w:nsid w:val="63F0425E"/>
     <w:multiLevelType w:val="hybridMultilevel"/>
-    <w:tmpl w:val="94BEE082"/>
+    <w:tmpl w:val="AEC656CE"/>
     <w:lvl w:ilvl="0" w:tplc="D69CC4E2">
       <w:start w:val="1"/>
       <w:numFmt w:val="bullet"/>
       <w:lvlText w:val="•"/>
       <w:lvlJc w:val="left"/>
       <w:pPr>
-        <w:ind w:left="1021" w:hanging="360"/>
+        <w:ind w:left="720" w:hanging="360"/>
       </w:pPr>
       <w:rPr>
         <w:rFonts w:ascii="Arial" w:eastAsia="Arial" w:hAnsi="Arial" w:cs="Arial"/>
@@ -1872,7 +1973,7 @@
       <w:lvlText w:val="o"/>
       <w:lvlJc w:val="left"/>
       <w:pPr>
-        <w:ind w:left="1741" w:hanging="360"/>
+        <w:ind w:left="1440" w:hanging="360"/>
       </w:pPr>
       <w:rPr>
         <w:rFonts w:ascii="Courier New" w:hAnsi="Courier New" w:cs="Courier New" w:hint="default"/>
@@ -1884,7 +1985,7 @@
       <w:lvlText w:val=""/>
       <w:lvlJc w:val="left"/>
       <w:pPr>
-        <w:ind w:left="2461" w:hanging="360"/>
+        <w:ind w:left="2160" w:hanging="360"/>
       </w:pPr>
       <w:rPr>
         <w:rFonts w:ascii="Wingdings" w:hAnsi="Wingdings" w:hint="default"/>
@@ -1896,7 +1997,7 @@
       <w:lvlText w:val=""/>
       <w:lvlJc w:val="left"/>
       <w:pPr>
-        <w:ind w:left="3181" w:hanging="360"/>
+        <w:ind w:left="2880" w:hanging="360"/>
       </w:pPr>
       <w:rPr>
         <w:rFonts w:ascii="Symbol" w:hAnsi="Symbol" w:hint="default"/>
@@ -1908,7 +2009,7 @@
       <w:lvlText w:val="o"/>
       <w:lvlJc w:val="left"/>
       <w:pPr>
-        <w:ind w:left="3901" w:hanging="360"/>
+        <w:ind w:left="3600" w:hanging="360"/>
       </w:pPr>
       <w:rPr>
         <w:rFonts w:ascii="Courier New" w:hAnsi="Courier New" w:cs="Courier New" w:hint="default"/>
@@ -1920,7 +2021,7 @@
       <w:lvlText w:val=""/>
       <w:lvlJc w:val="left"/>
       <w:pPr>
-        <w:ind w:left="4621" w:hanging="360"/>
+        <w:ind w:left="4320" w:hanging="360"/>
       </w:pPr>
       <w:rPr>
         <w:rFonts w:ascii="Wingdings" w:hAnsi="Wingdings" w:hint="default"/>
@@ -1932,7 +2033,7 @@
       <w:lvlText w:val=""/>
       <w:lvlJc w:val="left"/>
       <w:pPr>
-        <w:ind w:left="5341" w:hanging="360"/>
+        <w:ind w:left="5040" w:hanging="360"/>
       </w:pPr>
       <w:rPr>
         <w:rFonts w:ascii="Symbol" w:hAnsi="Symbol" w:hint="default"/>
@@ -1944,7 +2045,7 @@
       <w:lvlText w:val="o"/>
       <w:lvlJc w:val="left"/>
       <w:pPr>
-        <w:ind w:left="6061" w:hanging="360"/>
+        <w:ind w:left="5760" w:hanging="360"/>
       </w:pPr>
       <w:rPr>
         <w:rFonts w:ascii="Courier New" w:hAnsi="Courier New" w:cs="Courier New" w:hint="default"/>
@@ -1956,7 +2057,7 @@
       <w:lvlText w:val=""/>
       <w:lvlJc w:val="left"/>
       <w:pPr>
-        <w:ind w:left="6781" w:hanging="360"/>
+        <w:ind w:left="6480" w:hanging="360"/>
       </w:pPr>
       <w:rPr>
         <w:rFonts w:ascii="Wingdings" w:hAnsi="Wingdings" w:hint="default"/>
@@ -1964,6 +2065,130 @@
     </w:lvl>
   </w:abstractNum>
   <w:abstractNum w:abstractNumId="7" w15:restartNumberingAfterBreak="0">
+    <w:nsid w:val="6F9F73F2"/>
+    <w:multiLevelType w:val="hybridMultilevel"/>
+    <w:tmpl w:val="94BEE082"/>
+    <w:lvl w:ilvl="0" w:tplc="D69CC4E2">
+      <w:start w:val="1"/>
+      <w:numFmt w:val="bullet"/>
+      <w:lvlText w:val="•"/>
+      <w:lvlJc w:val="left"/>
+      <w:pPr>
+        <w:ind w:left="1021" w:hanging="360"/>
+      </w:pPr>
+      <w:rPr>
+        <w:rFonts w:ascii="Arial" w:eastAsia="Arial" w:hAnsi="Arial" w:cs="Arial"/>
+        <w:b w:val="0"/>
+        <w:i w:val="0"/>
+        <w:strike w:val="0"/>
+        <w:dstrike w:val="0"/>
+        <w:color w:val="000000"/>
+        <w:sz w:val="16"/>
+        <w:szCs w:val="16"/>
+        <w:u w:val="none" w:color="000000"/>
+        <w:bdr w:val="none" w:sz="0" w:space="0" w:color="auto"/>
+        <w:shd w:val="clear" w:color="auto" w:fill="auto"/>
+        <w:vertAlign w:val="baseline"/>
+      </w:rPr>
+    </w:lvl>
+    <w:lvl w:ilvl="1" w:tplc="04090003" w:tentative="1">
+      <w:start w:val="1"/>
+      <w:numFmt w:val="bullet"/>
+      <w:lvlText w:val="o"/>
+      <w:lvlJc w:val="left"/>
+      <w:pPr>
+        <w:ind w:left="1741" w:hanging="360"/>
+      </w:pPr>
+      <w:rPr>
+        <w:rFonts w:ascii="Courier New" w:hAnsi="Courier New" w:cs="Courier New" w:hint="default"/>
+      </w:rPr>
+    </w:lvl>
+    <w:lvl w:ilvl="2" w:tplc="04090005" w:tentative="1">
+      <w:start w:val="1"/>
+      <w:numFmt w:val="bullet"/>
+      <w:lvlText w:val=""/>
+      <w:lvlJc w:val="left"/>
+      <w:pPr>
+        <w:ind w:left="2461" w:hanging="360"/>
+      </w:pPr>
+      <w:rPr>
+        <w:rFonts w:ascii="Wingdings" w:hAnsi="Wingdings" w:hint="default"/>
+      </w:rPr>
+    </w:lvl>
+    <w:lvl w:ilvl="3" w:tplc="04090001" w:tentative="1">
+      <w:start w:val="1"/>
+      <w:numFmt w:val="bullet"/>
+      <w:lvlText w:val=""/>
+      <w:lvlJc w:val="left"/>
+      <w:pPr>
+        <w:ind w:left="3181" w:hanging="360"/>
+      </w:pPr>
+      <w:rPr>
+        <w:rFonts w:ascii="Symbol" w:hAnsi="Symbol" w:hint="default"/>
+      </w:rPr>
+    </w:lvl>
+    <w:lvl w:ilvl="4" w:tplc="04090003" w:tentative="1">
+      <w:start w:val="1"/>
+      <w:numFmt w:val="bullet"/>
+      <w:lvlText w:val="o"/>
+      <w:lvlJc w:val="left"/>
+      <w:pPr>
+        <w:ind w:left="3901" w:hanging="360"/>
+      </w:pPr>
+      <w:rPr>
+        <w:rFonts w:ascii="Courier New" w:hAnsi="Courier New" w:cs="Courier New" w:hint="default"/>
+      </w:rPr>
+    </w:lvl>
+    <w:lvl w:ilvl="5" w:tplc="04090005" w:tentative="1">
+      <w:start w:val="1"/>
+      <w:numFmt w:val="bullet"/>
+      <w:lvlText w:val=""/>
+      <w:lvlJc w:val="left"/>
+      <w:pPr>
+        <w:ind w:left="4621" w:hanging="360"/>
+      </w:pPr>
+      <w:rPr>
+        <w:rFonts w:ascii="Wingdings" w:hAnsi="Wingdings" w:hint="default"/>
+      </w:rPr>
+    </w:lvl>
+    <w:lvl w:ilvl="6" w:tplc="04090001" w:tentative="1">
+      <w:start w:val="1"/>
+      <w:numFmt w:val="bullet"/>
+      <w:lvlText w:val=""/>
+      <w:lvlJc w:val="left"/>
+      <w:pPr>
+        <w:ind w:left="5341" w:hanging="360"/>
+      </w:pPr>
+      <w:rPr>
+        <w:rFonts w:ascii="Symbol" w:hAnsi="Symbol" w:hint="default"/>
+      </w:rPr>
+    </w:lvl>
+    <w:lvl w:ilvl="7" w:tplc="04090003" w:tentative="1">
+      <w:start w:val="1"/>
+      <w:numFmt w:val="bullet"/>
+      <w:lvlText w:val="o"/>
+      <w:lvlJc w:val="left"/>
+      <w:pPr>
+        <w:ind w:left="6061" w:hanging="360"/>
+      </w:pPr>
+      <w:rPr>
+        <w:rFonts w:ascii="Courier New" w:hAnsi="Courier New" w:cs="Courier New" w:hint="default"/>
+      </w:rPr>
+    </w:lvl>
+    <w:lvl w:ilvl="8" w:tplc="04090005" w:tentative="1">
+      <w:start w:val="1"/>
+      <w:numFmt w:val="bullet"/>
+      <w:lvlText w:val=""/>
+      <w:lvlJc w:val="left"/>
+      <w:pPr>
+        <w:ind w:left="6781" w:hanging="360"/>
+      </w:pPr>
+      <w:rPr>
+        <w:rFonts w:ascii="Wingdings" w:hAnsi="Wingdings" w:hint="default"/>
+      </w:rPr>
+    </w:lvl>
+  </w:abstractNum>
+  <w:abstractNum w:abstractNumId="8" w15:restartNumberingAfterBreak="0">
     <w:nsid w:val="7ADD52DD"/>
     <w:multiLevelType w:val="hybridMultilevel"/>
     <w:tmpl w:val="6D1076DA"/>
@@ -2103,13 +2328,16 @@
     <w:abstractNumId w:val="1"/>
   </w:num>
   <w:num w:numId="6">
-    <w:abstractNumId w:val="6"/>
+    <w:abstractNumId w:val="7"/>
   </w:num>
   <w:num w:numId="7">
-    <w:abstractNumId w:val="7"/>
+    <w:abstractNumId w:val="8"/>
   </w:num>
   <w:num w:numId="8">
     <w:abstractNumId w:val="0"/>
+  </w:num>
+  <w:num w:numId="9">
+    <w:abstractNumId w:val="6"/>
   </w:num>
 </w:numbering>
 </file>
@@ -2855,7 +3083,7 @@
 </file>
 
 <file path=customXml/itemProps1.xml><?xml version="1.0" encoding="utf-8"?>
-<ds:datastoreItem xmlns:ds="http://schemas.openxmlformats.org/officeDocument/2006/customXml" ds:itemID="{5D685A8F-654F-4C76-B2CE-D9859634E3AC}">
+<ds:datastoreItem xmlns:ds="http://schemas.openxmlformats.org/officeDocument/2006/customXml" ds:itemID="{D6E29202-C77C-468E-AA72-C46616060BB4}">
   <ds:schemaRefs>
     <ds:schemaRef ds:uri="http://schemas.openxmlformats.org/officeDocument/2006/bibliography"/>
   </ds:schemaRefs>

</xml_diff>

<commit_message>
First update post Marvel
</commit_message>
<xml_diff>
--- a/GameResume.docx
+++ b/GameResume.docx
@@ -7,67 +7,165 @@
         <w:spacing w:after="0" w:line="240" w:lineRule="auto"/>
         <w:ind w:left="0" w:right="719" w:firstLine="0"/>
         <w:jc w:val="center"/>
+        <w:rPr>
+          <w:sz w:val="32"/>
+          <w:szCs w:val="32"/>
+        </w:rPr>
       </w:pPr>
       <w:r>
         <w:rPr>
           <w:b/>
-          <w:sz w:val="28"/>
+          <w:sz w:val="32"/>
+          <w:szCs w:val="32"/>
         </w:rPr>
         <w:t>Ian Ford</w:t>
       </w:r>
-      <w:r>
-        <w:t xml:space="preserve">  </w:t>
-      </w:r>
-    </w:p>
-    <w:p>
-      <w:pPr>
-        <w:spacing w:after="0" w:line="240" w:lineRule="auto"/>
-        <w:ind w:left="316" w:right="5"/>
+    </w:p>
+    <w:p>
+      <w:pPr>
+        <w:spacing w:after="0" w:line="240" w:lineRule="auto"/>
+        <w:ind w:left="0" w:right="5" w:firstLine="0"/>
         <w:jc w:val="center"/>
-      </w:pPr>
-      <w:r>
-        <w:t xml:space="preserve">800 North Smith Road 5L Bloomington, Indiana 47408  </w:t>
-      </w:r>
-    </w:p>
-    <w:p>
-      <w:pPr>
-        <w:spacing w:after="0" w:line="240" w:lineRule="auto"/>
-        <w:ind w:left="316"/>
+        <w:rPr>
+          <w:sz w:val="24"/>
+          <w:szCs w:val="24"/>
+        </w:rPr>
+      </w:pPr>
+      <w:r>
+        <w:rPr>
+          <w:sz w:val="24"/>
+          <w:szCs w:val="24"/>
+        </w:rPr>
+        <w:t>2716 East 67</w:t>
+      </w:r>
+      <w:r>
+        <w:rPr>
+          <w:sz w:val="24"/>
+          <w:szCs w:val="24"/>
+          <w:vertAlign w:val="superscript"/>
+        </w:rPr>
+        <w:t>th</w:t>
+      </w:r>
+      <w:r>
+        <w:rPr>
+          <w:sz w:val="24"/>
+          <w:szCs w:val="24"/>
+        </w:rPr>
+        <w:t xml:space="preserve"> Street Indianapolis, Indiana 46220</w:t>
+      </w:r>
+    </w:p>
+    <w:p>
+      <w:pPr>
+        <w:spacing w:after="0" w:line="240" w:lineRule="auto"/>
+        <w:ind w:left="2160" w:right="3349" w:firstLine="720"/>
         <w:jc w:val="center"/>
-      </w:pPr>
-      <w:r>
-        <w:t xml:space="preserve">Professional E-mail: </w:t>
-      </w:r>
-      <w:r>
+        <w:rPr>
+          <w:sz w:val="24"/>
+          <w:szCs w:val="24"/>
+        </w:rPr>
+      </w:pPr>
+      <w:r>
+        <w:rPr>
+          <w:sz w:val="24"/>
+          <w:szCs w:val="24"/>
+        </w:rPr>
+        <w:t>Cell Phone: (317) 201-6948</w:t>
+      </w:r>
+    </w:p>
+    <w:p>
+      <w:pPr>
+        <w:spacing w:after="0" w:line="240" w:lineRule="auto"/>
+        <w:ind w:left="2160" w:right="3349" w:firstLine="720"/>
+        <w:jc w:val="center"/>
         <w:rPr>
           <w:color w:val="0563C1"/>
+          <w:sz w:val="24"/>
+          <w:szCs w:val="24"/>
           <w:u w:val="single" w:color="000000"/>
         </w:rPr>
-        <w:t>ianjford@hotmail.com</w:t>
-      </w:r>
-      <w:r>
-        <w:t xml:space="preserve">  </w:t>
-      </w:r>
-    </w:p>
-    <w:p>
-      <w:pPr>
-        <w:spacing w:after="0" w:line="240" w:lineRule="auto"/>
-        <w:ind w:left="3773" w:right="3349"/>
+      </w:pPr>
+      <w:r>
+        <w:rPr>
+          <w:sz w:val="24"/>
+          <w:szCs w:val="24"/>
+        </w:rPr>
+        <w:t xml:space="preserve">E-mail: </w:t>
+      </w:r>
+      <w:hyperlink r:id="rId6" w:history="1">
+        <w:r>
+          <w:rPr>
+            <w:rStyle w:val="Hyperlink"/>
+            <w:sz w:val="24"/>
+            <w:szCs w:val="24"/>
+            <w:u w:color="000000"/>
+          </w:rPr>
+          <w:t>ianjford@hotmail.com</w:t>
+        </w:r>
+      </w:hyperlink>
+    </w:p>
+    <w:p>
+      <w:pPr>
+        <w:spacing w:after="0" w:line="240" w:lineRule="auto"/>
+        <w:ind w:left="2160" w:right="3349" w:firstLine="720"/>
         <w:jc w:val="center"/>
-      </w:pPr>
-      <w:r>
-        <w:t xml:space="preserve">Cell Phone: (317) 201-6948 </w:t>
-      </w:r>
-      <w:r>
         <w:rPr>
           <w:color w:val="0563C1"/>
+          <w:sz w:val="24"/>
+          <w:szCs w:val="24"/>
           <w:u w:val="single" w:color="0563C1"/>
         </w:rPr>
+      </w:pPr>
+      <w:r>
+        <w:rPr>
+          <w:color w:val="000000" w:themeColor="text1"/>
+          <w:sz w:val="24"/>
+          <w:szCs w:val="24"/>
+          <w14:textOutline w14:w="0" w14:cap="flat" w14:cmpd="sng" w14:algn="ctr">
+            <w14:noFill/>
+            <w14:prstDash w14:val="solid"/>
+            <w14:round/>
+          </w14:textOutline>
+        </w:rPr>
+        <w:t>Portfolio</w:t>
+      </w:r>
+      <w:r>
+        <w:rPr>
+          <w:color w:val="000000" w:themeColor="text1"/>
+          <w:sz w:val="24"/>
+          <w:szCs w:val="24"/>
+          <w14:shadow w14:blurRad="38100" w14:dist="19050" w14:dir="2700000" w14:sx="100000" w14:sy="100000" w14:kx="0" w14:ky="0" w14:algn="tl">
+            <w14:schemeClr w14:val="dk1">
+              <w14:alpha w14:val="60000"/>
+            </w14:schemeClr>
+          </w14:shadow>
+          <w14:textOutline w14:w="0" w14:cap="flat" w14:cmpd="sng" w14:algn="ctr">
+            <w14:noFill/>
+            <w14:prstDash w14:val="solid"/>
+            <w14:round/>
+          </w14:textOutline>
+        </w:rPr>
+        <w:t xml:space="preserve">: </w:t>
+      </w:r>
+      <w:r>
+        <w:rPr>
+          <w:color w:val="0563C1"/>
+          <w:sz w:val="24"/>
+          <w:szCs w:val="24"/>
+          <w:u w:val="single" w:color="0563C1"/>
+        </w:rPr>
         <w:t>intrepidartisan.com</w:t>
       </w:r>
-      <w:r>
-        <w:t xml:space="preserve">  </w:t>
-      </w:r>
+    </w:p>
+    <w:p>
+      <w:pPr>
+        <w:spacing w:after="0" w:line="240" w:lineRule="auto"/>
+        <w:ind w:left="2160" w:right="3349" w:firstLine="720"/>
+        <w:jc w:val="center"/>
+        <w:rPr>
+          <w:sz w:val="24"/>
+          <w:szCs w:val="24"/>
+        </w:rPr>
+      </w:pPr>
     </w:p>
     <w:p>
       <w:pPr>
@@ -87,147 +185,159 @@
         </w:tabs>
         <w:spacing w:line="240" w:lineRule="auto"/>
         <w:ind w:left="-1" w:right="0" w:firstLine="0"/>
-      </w:pPr>
-      <w:r>
-        <w:t xml:space="preserve">Education </w:t>
+        <w:rPr>
+          <w:sz w:val="32"/>
+          <w:szCs w:val="32"/>
+        </w:rPr>
+      </w:pPr>
+      <w:r>
+        <w:rPr>
+          <w:sz w:val="32"/>
+          <w:szCs w:val="32"/>
+        </w:rPr>
+        <w:t>Education</w:t>
       </w:r>
       <w:r>
         <w:rPr>
           <w:b w:val="0"/>
-          <w:sz w:val="20"/>
+          <w:sz w:val="32"/>
+          <w:szCs w:val="32"/>
+        </w:rPr>
+        <w:tab/>
+      </w:r>
+      <w:r>
+        <w:rPr>
+          <w:b w:val="0"/>
+          <w:sz w:val="32"/>
+          <w:szCs w:val="32"/>
+          <w:vertAlign w:val="subscript"/>
         </w:rPr>
         <w:t xml:space="preserve">  </w:t>
       </w:r>
       <w:r>
         <w:rPr>
           <w:b w:val="0"/>
-          <w:sz w:val="20"/>
-        </w:rPr>
-        <w:tab/>
-      </w:r>
-      <w:r>
-        <w:rPr>
-          <w:b w:val="0"/>
-          <w:vertAlign w:val="subscript"/>
+          <w:sz w:val="32"/>
+          <w:szCs w:val="32"/>
+        </w:rPr>
+        <w:t xml:space="preserve"> </w:t>
+      </w:r>
+      <w:r>
+        <w:rPr>
+          <w:sz w:val="32"/>
+          <w:szCs w:val="32"/>
+        </w:rPr>
+        <w:t xml:space="preserve"> </w:t>
+      </w:r>
+    </w:p>
+    <w:p>
+      <w:pPr>
+        <w:spacing w:after="0" w:line="240" w:lineRule="auto"/>
+        <w:ind w:left="9" w:right="854"/>
+        <w:rPr>
+          <w:sz w:val="28"/>
+          <w:szCs w:val="28"/>
+        </w:rPr>
+      </w:pPr>
+      <w:r>
+        <w:rPr>
+          <w:b/>
+          <w:sz w:val="28"/>
+          <w:szCs w:val="28"/>
+        </w:rPr>
+        <w:t>Indiana University</w:t>
+      </w:r>
+      <w:r>
+        <w:rPr>
+          <w:sz w:val="28"/>
+          <w:szCs w:val="28"/>
+        </w:rPr>
+        <w:t xml:space="preserve">, Bloomington </w:t>
+      </w:r>
+      <w:r>
+        <w:rPr>
+          <w:sz w:val="28"/>
+          <w:szCs w:val="28"/>
+        </w:rPr>
+        <w:t xml:space="preserve">   </w:t>
+      </w:r>
+      <w:r>
+        <w:rPr>
+          <w:sz w:val="28"/>
+          <w:szCs w:val="28"/>
+        </w:rPr>
+        <w:t xml:space="preserve">Expected graduation date:  December 2016  </w:t>
+      </w:r>
+    </w:p>
+    <w:p>
+      <w:pPr>
+        <w:spacing w:after="0" w:line="240" w:lineRule="auto"/>
+        <w:ind w:left="9" w:right="854"/>
+        <w:rPr>
+          <w:szCs w:val="20"/>
+        </w:rPr>
+      </w:pPr>
+      <w:r>
+        <w:rPr>
+          <w:i/>
+          <w:szCs w:val="20"/>
+        </w:rPr>
+        <w:t xml:space="preserve">Bachelor’s in Computer </w:t>
+      </w:r>
+      <w:proofErr w:type="gramStart"/>
+      <w:r>
+        <w:rPr>
+          <w:i/>
+          <w:szCs w:val="20"/>
+        </w:rPr>
+        <w:t>Science  w</w:t>
+      </w:r>
+      <w:proofErr w:type="gramEnd"/>
+      <w:r>
+        <w:rPr>
+          <w:i/>
+          <w:szCs w:val="20"/>
+        </w:rPr>
+        <w:t xml:space="preserve">/ </w:t>
+      </w:r>
+      <w:r>
+        <w:rPr>
+          <w:i/>
+          <w:szCs w:val="20"/>
+        </w:rPr>
+        <w:t xml:space="preserve">Minor in </w:t>
+      </w:r>
+      <w:r>
+        <w:rPr>
+          <w:i/>
+          <w:szCs w:val="20"/>
+        </w:rPr>
+        <w:t>French</w:t>
+      </w:r>
+      <w:r>
+        <w:rPr>
+          <w:szCs w:val="20"/>
         </w:rPr>
         <w:t xml:space="preserve">  </w:t>
       </w:r>
-      <w:r>
-        <w:rPr>
-          <w:b w:val="0"/>
-          <w:sz w:val="20"/>
-        </w:rPr>
-        <w:t xml:space="preserve"> </w:t>
-      </w:r>
-      <w:r>
-        <w:t xml:space="preserve"> </w:t>
-      </w:r>
-    </w:p>
-    <w:p>
-      <w:pPr>
-        <w:spacing w:after="0" w:line="240" w:lineRule="auto"/>
-        <w:ind w:left="29" w:firstLine="0"/>
-      </w:pPr>
-      <w:r>
-        <w:rPr>
-          <w:b/>
-          <w:sz w:val="16"/>
-        </w:rPr>
-        <w:t xml:space="preserve"> </w:t>
-      </w:r>
-      <w:r>
-        <w:t xml:space="preserve">  </w:t>
-      </w:r>
     </w:p>
     <w:p>
       <w:pPr>
         <w:spacing w:after="0" w:line="240" w:lineRule="auto"/>
         <w:ind w:left="9" w:right="854"/>
-      </w:pPr>
-      <w:r>
-        <w:rPr>
-          <w:b/>
-          <w:sz w:val="22"/>
-        </w:rPr>
-        <w:t>Indiana University</w:t>
-      </w:r>
-      <w:r>
-        <w:rPr>
-          <w:sz w:val="22"/>
-        </w:rPr>
-        <w:t xml:space="preserve">, Bloomington </w:t>
-      </w:r>
-      <w:r>
-        <w:t xml:space="preserve"> </w:t>
-      </w:r>
-      <w:r>
-        <w:rPr>
-          <w:sz w:val="22"/>
-        </w:rPr>
-        <w:t xml:space="preserve"> </w:t>
-      </w:r>
-      <w:r>
-        <w:t xml:space="preserve"> </w:t>
-      </w:r>
-      <w:r>
-        <w:rPr>
-          <w:sz w:val="22"/>
-        </w:rPr>
-        <w:t xml:space="preserve">     </w:t>
-      </w:r>
-      <w:r>
-        <w:rPr>
-          <w:sz w:val="22"/>
-        </w:rPr>
-        <w:tab/>
-      </w:r>
-      <w:r>
-        <w:rPr>
-          <w:sz w:val="22"/>
-        </w:rPr>
-        <w:tab/>
-        <w:t xml:space="preserve">    </w:t>
-      </w:r>
-      <w:bookmarkStart w:id="0" w:name="_GoBack"/>
-      <w:bookmarkEnd w:id="0"/>
-      <w:r>
-        <w:rPr>
-          <w:sz w:val="22"/>
-        </w:rPr>
-        <w:t xml:space="preserve"> Expected graduation date:  December 2016 </w:t>
-      </w:r>
-      <w:r>
-        <w:t xml:space="preserve"> </w:t>
-      </w:r>
+        <w:rPr>
+          <w:szCs w:val="20"/>
+        </w:rPr>
+      </w:pPr>
     </w:p>
     <w:p>
       <w:pPr>
         <w:spacing w:after="0" w:line="240" w:lineRule="auto"/>
         <w:ind w:left="9" w:right="854"/>
-      </w:pPr>
-      <w:r>
-        <w:rPr>
-          <w:i/>
-        </w:rPr>
-        <w:t xml:space="preserve">Bachelor’s in Computer </w:t>
-      </w:r>
-      <w:proofErr w:type="gramStart"/>
-      <w:r>
-        <w:rPr>
-          <w:i/>
-        </w:rPr>
-        <w:t>Science  w</w:t>
-      </w:r>
-      <w:proofErr w:type="gramEnd"/>
-      <w:r>
-        <w:rPr>
-          <w:i/>
-        </w:rPr>
-        <w:t>/ French</w:t>
-      </w:r>
-      <w:r>
-        <w:t xml:space="preserve">  </w:t>
-      </w:r>
+        <w:rPr>
+          <w:szCs w:val="20"/>
+        </w:rPr>
+      </w:pPr>
     </w:p>
     <w:p>
       <w:pPr>
@@ -243,25 +353,18 @@
         <w:pStyle w:val="Heading1"/>
         <w:spacing w:line="240" w:lineRule="auto"/>
         <w:ind w:left="9" w:right="0"/>
-      </w:pPr>
-      <w:r>
-        <w:t xml:space="preserve">Work Experience </w:t>
-      </w:r>
-      <w:r>
-        <w:rPr>
-          <w:sz w:val="22"/>
-        </w:rPr>
-        <w:t xml:space="preserve">  </w:t>
-      </w:r>
-      <w:r>
-        <w:t xml:space="preserve"> </w:t>
-      </w:r>
-    </w:p>
-    <w:p>
-      <w:pPr>
-        <w:spacing w:after="0" w:line="240" w:lineRule="auto"/>
-        <w:ind w:left="316" w:hanging="14"/>
-      </w:pPr>
+        <w:rPr>
+          <w:sz w:val="32"/>
+          <w:szCs w:val="32"/>
+        </w:rPr>
+      </w:pPr>
+      <w:r>
+        <w:rPr>
+          <w:sz w:val="32"/>
+          <w:szCs w:val="32"/>
+        </w:rPr>
+        <w:t xml:space="preserve">Work Experience    </w:t>
+      </w:r>
     </w:p>
     <w:p>
       <w:pPr>
@@ -274,35 +377,37 @@
         </w:tabs>
         <w:spacing w:after="0" w:line="240" w:lineRule="auto"/>
         <w:ind w:left="-1" w:firstLine="0"/>
+        <w:rPr>
+          <w:sz w:val="28"/>
+          <w:szCs w:val="28"/>
+        </w:rPr>
       </w:pPr>
       <w:r>
         <w:rPr>
           <w:b/>
-          <w:sz w:val="22"/>
+          <w:sz w:val="28"/>
+          <w:szCs w:val="28"/>
         </w:rPr>
         <w:t xml:space="preserve">Plow Digital, </w:t>
       </w:r>
       <w:r>
         <w:rPr>
-          <w:sz w:val="22"/>
-        </w:rPr>
-        <w:t>Indianapolis, IN</w:t>
-      </w:r>
-      <w:r>
-        <w:rPr>
-          <w:sz w:val="32"/>
-        </w:rPr>
-        <w:t xml:space="preserve"> </w:t>
-      </w:r>
-      <w:r>
-        <w:rPr>
-          <w:sz w:val="28"/>
+          <w:sz w:val="28"/>
+          <w:szCs w:val="28"/>
+        </w:rPr>
+        <w:t xml:space="preserve">Indianapolis, IN </w:t>
+      </w:r>
+      <w:r>
+        <w:rPr>
+          <w:sz w:val="28"/>
+          <w:szCs w:val="28"/>
         </w:rPr>
         <w:t xml:space="preserve">   </w:t>
       </w:r>
       <w:r>
         <w:rPr>
           <w:sz w:val="28"/>
+          <w:szCs w:val="28"/>
         </w:rPr>
         <w:tab/>
         <w:t xml:space="preserve">   </w:t>
@@ -310,6 +415,7 @@
       <w:r>
         <w:rPr>
           <w:sz w:val="28"/>
+          <w:szCs w:val="28"/>
         </w:rPr>
         <w:tab/>
         <w:t xml:space="preserve">   </w:t>
@@ -317,6 +423,7 @@
       <w:r>
         <w:rPr>
           <w:sz w:val="28"/>
+          <w:szCs w:val="28"/>
         </w:rPr>
         <w:tab/>
         <w:t xml:space="preserve">   </w:t>
@@ -324,39 +431,41 @@
       <w:r>
         <w:rPr>
           <w:sz w:val="28"/>
+          <w:szCs w:val="28"/>
         </w:rPr>
         <w:tab/>
-        <w:t xml:space="preserve">   </w:t>
-      </w:r>
-      <w:r>
-        <w:rPr>
-          <w:sz w:val="28"/>
-        </w:rPr>
-        <w:tab/>
-        <w:t xml:space="preserve">         </w:t>
-      </w:r>
-      <w:r>
-        <w:rPr>
-          <w:sz w:val="22"/>
-        </w:rPr>
-        <w:t xml:space="preserve">Summer 2014 </w:t>
-      </w:r>
-      <w:r>
-        <w:t xml:space="preserve">  </w:t>
+        <w:t xml:space="preserve"> </w:t>
+      </w:r>
+      <w:r>
+        <w:rPr>
+          <w:sz w:val="28"/>
+          <w:szCs w:val="28"/>
+        </w:rPr>
+        <w:t xml:space="preserve">Summer 2014   </w:t>
       </w:r>
     </w:p>
     <w:p>
       <w:pPr>
         <w:spacing w:after="0" w:line="240" w:lineRule="auto"/>
         <w:ind w:left="-5"/>
+        <w:rPr>
+          <w:sz w:val="24"/>
+          <w:szCs w:val="24"/>
+        </w:rPr>
       </w:pPr>
       <w:r>
         <w:rPr>
           <w:i/>
+          <w:sz w:val="24"/>
+          <w:szCs w:val="24"/>
         </w:rPr>
         <w:t xml:space="preserve">Unity Developer/Programmer (C#, Java) </w:t>
       </w:r>
       <w:r>
+        <w:rPr>
+          <w:sz w:val="24"/>
+          <w:szCs w:val="24"/>
+        </w:rPr>
         <w:t xml:space="preserve">  </w:t>
       </w:r>
     </w:p>
@@ -368,12 +477,81 @@
         </w:numPr>
         <w:spacing w:after="0" w:line="240" w:lineRule="auto"/>
         <w:ind w:left="719" w:hanging="360"/>
-      </w:pPr>
-      <w:r>
-        <w:t>Helped develop an application for Carrier</w:t>
-      </w:r>
-      <w:r>
-        <w:t xml:space="preserve"> to be used when introducing their products</w:t>
+        <w:rPr>
+          <w:sz w:val="24"/>
+          <w:szCs w:val="24"/>
+        </w:rPr>
+      </w:pPr>
+      <w:r>
+        <w:rPr>
+          <w:sz w:val="24"/>
+          <w:szCs w:val="24"/>
+        </w:rPr>
+        <w:t>My first task at Plow was creating a series of smaller games to familiarize myself with Unity</w:t>
+      </w:r>
+      <w:r>
+        <w:rPr>
+          <w:sz w:val="24"/>
+          <w:szCs w:val="24"/>
+        </w:rPr>
+        <w:t xml:space="preserve">. </w:t>
+      </w:r>
+      <w:r>
+        <w:rPr>
+          <w:sz w:val="24"/>
+          <w:szCs w:val="24"/>
+        </w:rPr>
+        <w:t>Then I learned how to use XML and began maintaining that code on various projects</w:t>
+      </w:r>
+      <w:r>
+        <w:rPr>
+          <w:sz w:val="24"/>
+          <w:szCs w:val="24"/>
+        </w:rPr>
+        <w:t xml:space="preserve">. </w:t>
+      </w:r>
+      <w:r>
+        <w:rPr>
+          <w:sz w:val="24"/>
+          <w:szCs w:val="24"/>
+        </w:rPr>
+        <w:t>I also r</w:t>
+      </w:r>
+      <w:r>
+        <w:rPr>
+          <w:sz w:val="24"/>
+          <w:szCs w:val="24"/>
+        </w:rPr>
+        <w:t>esearched 3</w:t>
+      </w:r>
+      <w:r>
+        <w:rPr>
+          <w:sz w:val="24"/>
+          <w:szCs w:val="24"/>
+          <w:vertAlign w:val="superscript"/>
+        </w:rPr>
+        <w:t>rd</w:t>
+      </w:r>
+      <w:r>
+        <w:rPr>
+          <w:sz w:val="24"/>
+          <w:szCs w:val="24"/>
+        </w:rPr>
+        <w:t xml:space="preserve"> party software for implementation in our projects</w:t>
+      </w:r>
+      <w:r>
+        <w:rPr>
+          <w:sz w:val="24"/>
+          <w:szCs w:val="24"/>
+        </w:rPr>
+        <w:t>.</w:t>
+      </w:r>
+      <w:r>
+        <w:rPr>
+          <w:sz w:val="24"/>
+          <w:szCs w:val="24"/>
+        </w:rPr>
+        <w:t xml:space="preserve">   </w:t>
       </w:r>
     </w:p>
     <w:p>
@@ -384,18 +562,59 @@
         </w:numPr>
         <w:spacing w:after="0" w:line="240" w:lineRule="auto"/>
         <w:ind w:left="719" w:hanging="360"/>
-      </w:pPr>
-      <w:r>
-        <w:t>Created several small game demos of different genres in the process of training and developing my skills. Maintained XML data and provided testing for several games and applications. Researched 3</w:t>
-      </w:r>
-      <w:r>
-        <w:rPr>
-          <w:vertAlign w:val="superscript"/>
-        </w:rPr>
-        <w:t>rd</w:t>
-      </w:r>
-      <w:r>
-        <w:t xml:space="preserve"> party software for implementation in our projects   </w:t>
+        <w:rPr>
+          <w:sz w:val="24"/>
+          <w:szCs w:val="24"/>
+        </w:rPr>
+      </w:pPr>
+      <w:r>
+        <w:rPr>
+          <w:sz w:val="24"/>
+          <w:szCs w:val="24"/>
+        </w:rPr>
+        <w:t xml:space="preserve">Helped with the development of </w:t>
+      </w:r>
+      <w:r>
+        <w:rPr>
+          <w:sz w:val="24"/>
+          <w:szCs w:val="24"/>
+        </w:rPr>
+        <w:t xml:space="preserve">several </w:t>
+      </w:r>
+      <w:r>
+        <w:rPr>
+          <w:sz w:val="24"/>
+          <w:szCs w:val="24"/>
+        </w:rPr>
+        <w:t>projects</w:t>
+      </w:r>
+      <w:r>
+        <w:rPr>
+          <w:sz w:val="24"/>
+          <w:szCs w:val="24"/>
+        </w:rPr>
+        <w:t xml:space="preserve"> like Brady Games’ Last of Us walkthrough </w:t>
+      </w:r>
+      <w:r>
+        <w:rPr>
+          <w:sz w:val="24"/>
+          <w:szCs w:val="24"/>
+        </w:rPr>
+        <w:t xml:space="preserve">application </w:t>
+      </w:r>
+      <w:r>
+        <w:rPr>
+          <w:sz w:val="24"/>
+          <w:szCs w:val="24"/>
+        </w:rPr>
+        <w:t>and a marketing application for Carrier</w:t>
+      </w:r>
+      <w:r>
+        <w:rPr>
+          <w:sz w:val="24"/>
+          <w:szCs w:val="24"/>
+        </w:rPr>
+        <w:t>.</w:t>
       </w:r>
     </w:p>
     <w:p>
@@ -406,162 +625,102 @@
         </w:numPr>
         <w:spacing w:after="0" w:line="240" w:lineRule="auto"/>
         <w:ind w:left="719" w:hanging="360"/>
-      </w:pPr>
-      <w:r>
-        <w:t xml:space="preserve">Developed the </w:t>
+        <w:rPr>
+          <w:sz w:val="24"/>
+          <w:szCs w:val="24"/>
+        </w:rPr>
+      </w:pPr>
+      <w:r>
+        <w:rPr>
+          <w:sz w:val="24"/>
+          <w:szCs w:val="24"/>
+        </w:rPr>
+        <w:t>I wrote the foundation for the</w:t>
+      </w:r>
+      <w:r>
+        <w:rPr>
+          <w:sz w:val="24"/>
+          <w:szCs w:val="24"/>
+        </w:rPr>
+        <w:t xml:space="preserve"> </w:t>
       </w:r>
       <w:proofErr w:type="spellStart"/>
       <w:r>
+        <w:rPr>
+          <w:sz w:val="24"/>
+          <w:szCs w:val="24"/>
+        </w:rPr>
         <w:t>Flippy</w:t>
       </w:r>
       <w:proofErr w:type="spellEnd"/>
       <w:r>
+        <w:rPr>
+          <w:sz w:val="24"/>
+          <w:szCs w:val="24"/>
+        </w:rPr>
         <w:t xml:space="preserve"> Football mini-game in Endless Blitz</w:t>
       </w:r>
       <w:r>
-        <w:t>, a game that Plow developer before I joined</w:t>
-      </w:r>
-      <w:r>
-        <w:t xml:space="preserve">.  </w:t>
+        <w:rPr>
+          <w:sz w:val="24"/>
+          <w:szCs w:val="24"/>
+        </w:rPr>
+        <w:t>, a</w:t>
+      </w:r>
+      <w:r>
+        <w:rPr>
+          <w:sz w:val="24"/>
+          <w:szCs w:val="24"/>
+        </w:rPr>
+        <w:t xml:space="preserve"> mobile</w:t>
+      </w:r>
+      <w:r>
+        <w:rPr>
+          <w:sz w:val="24"/>
+          <w:szCs w:val="24"/>
+        </w:rPr>
+        <w:t xml:space="preserve"> game that Plow develope</w:t>
+      </w:r>
+      <w:r>
+        <w:rPr>
+          <w:sz w:val="24"/>
+          <w:szCs w:val="24"/>
+        </w:rPr>
+        <w:t>d</w:t>
+      </w:r>
+      <w:r>
+        <w:rPr>
+          <w:sz w:val="24"/>
+          <w:szCs w:val="24"/>
+        </w:rPr>
+        <w:t xml:space="preserve"> before I joined</w:t>
+      </w:r>
+      <w:r>
+        <w:rPr>
+          <w:sz w:val="24"/>
+          <w:szCs w:val="24"/>
+        </w:rPr>
+        <w:t>.</w:t>
+      </w:r>
+      <w:r>
+        <w:rPr>
+          <w:sz w:val="24"/>
+          <w:szCs w:val="24"/>
+        </w:rPr>
+        <w:t xml:space="preserve"> </w:t>
+      </w:r>
+      <w:r>
+        <w:rPr>
+          <w:sz w:val="24"/>
+          <w:szCs w:val="24"/>
+        </w:rPr>
+        <w:t xml:space="preserve">  </w:t>
       </w:r>
     </w:p>
     <w:p>
       <w:pPr>
         <w:spacing w:after="0" w:line="240" w:lineRule="auto"/>
         <w:ind w:left="0" w:firstLine="0"/>
-      </w:pPr>
-    </w:p>
-    <w:p>
-      <w:pPr>
-        <w:spacing w:after="0" w:line="240" w:lineRule="auto"/>
-        <w:ind w:left="0" w:firstLine="0"/>
-        <w:rPr>
-          <w:sz w:val="22"/>
-        </w:rPr>
-      </w:pPr>
-      <w:r>
-        <w:rPr>
-          <w:b/>
-          <w:sz w:val="22"/>
-        </w:rPr>
-        <w:t>Seven Jets Games</w:t>
-      </w:r>
-      <w:r>
-        <w:rPr>
-          <w:sz w:val="22"/>
-        </w:rPr>
-        <w:t>, Bloomington, IN</w:t>
-      </w:r>
-      <w:r>
-        <w:rPr>
-          <w:sz w:val="22"/>
-        </w:rPr>
-        <w:tab/>
-      </w:r>
-      <w:r>
-        <w:rPr>
-          <w:sz w:val="22"/>
-        </w:rPr>
-        <w:tab/>
-      </w:r>
-      <w:r>
-        <w:rPr>
-          <w:sz w:val="22"/>
-        </w:rPr>
-        <w:tab/>
-      </w:r>
-      <w:r>
-        <w:rPr>
-          <w:sz w:val="22"/>
-        </w:rPr>
-        <w:tab/>
-      </w:r>
-      <w:r>
-        <w:rPr>
-          <w:sz w:val="22"/>
-        </w:rPr>
-        <w:tab/>
-      </w:r>
-      <w:r>
-        <w:rPr>
-          <w:sz w:val="22"/>
-        </w:rPr>
-        <w:tab/>
-        <w:t>Jan – Feb 2016</w:t>
-      </w:r>
-    </w:p>
-    <w:p>
-      <w:pPr>
-        <w:spacing w:after="0" w:line="240" w:lineRule="auto"/>
-        <w:ind w:left="0" w:firstLine="0"/>
-        <w:rPr>
-          <w:i/>
-        </w:rPr>
-      </w:pPr>
-      <w:r>
-        <w:rPr>
-          <w:i/>
-        </w:rPr>
-        <w:t>Unity Developer/Programmer (C#)</w:t>
-      </w:r>
-    </w:p>
-    <w:p>
-      <w:pPr>
-        <w:pStyle w:val="ListParagraph"/>
-        <w:numPr>
-          <w:ilvl w:val="0"/>
-          <w:numId w:val="9"/>
-        </w:numPr>
-        <w:spacing w:after="0" w:line="240" w:lineRule="auto"/>
-      </w:pPr>
-      <w:r>
-        <w:t>I was contracted by Seven Jets Games as a part of their mini-game program to develop a small mobile game in 30 days.</w:t>
-      </w:r>
-    </w:p>
-    <w:p>
-      <w:pPr>
-        <w:pStyle w:val="ListParagraph"/>
-        <w:numPr>
-          <w:ilvl w:val="0"/>
-          <w:numId w:val="9"/>
-        </w:numPr>
-        <w:spacing w:after="0" w:line="240" w:lineRule="auto"/>
-      </w:pPr>
-      <w:r>
-        <w:t xml:space="preserve">The game is called Zero Wing </w:t>
-      </w:r>
-      <w:r>
-        <w:t xml:space="preserve">and is an infinitely side-scrolling </w:t>
-      </w:r>
-      <w:proofErr w:type="spellStart"/>
-      <w:r>
-        <w:t>shoot’em</w:t>
-      </w:r>
-      <w:proofErr w:type="spellEnd"/>
-      <w:r>
-        <w:t xml:space="preserve"> up. One of the major features of the game is that the difficulty increases over time and after four minutes it is supposed to be extremely difficult.</w:t>
-      </w:r>
-    </w:p>
-    <w:p>
-      <w:pPr>
-        <w:pStyle w:val="ListParagraph"/>
-        <w:numPr>
-          <w:ilvl w:val="0"/>
-          <w:numId w:val="9"/>
-        </w:numPr>
-        <w:spacing w:after="0" w:line="240" w:lineRule="auto"/>
-      </w:pPr>
-      <w:r>
-        <w:t>They provided art, music, and the general design of the game. I put the project together, coded everyt</w:t>
-      </w:r>
-      <w:r>
-        <w:t>hing, and setup the android APK on Google Play.</w:t>
-      </w:r>
-    </w:p>
-    <w:p>
-      <w:pPr>
-        <w:spacing w:after="0" w:line="240" w:lineRule="auto"/>
-        <w:ind w:left="29" w:firstLine="0"/>
       </w:pPr>
       <w:r>
         <w:rPr>
@@ -583,64 +742,114 @@
         </w:tabs>
         <w:spacing w:after="0" w:line="240" w:lineRule="auto"/>
         <w:ind w:left="-1" w:firstLine="0"/>
+        <w:rPr>
+          <w:sz w:val="28"/>
+          <w:szCs w:val="28"/>
+        </w:rPr>
       </w:pPr>
       <w:r>
         <w:rPr>
           <w:b/>
-          <w:sz w:val="22"/>
+          <w:sz w:val="28"/>
+          <w:szCs w:val="28"/>
         </w:rPr>
         <w:t>Indiana University</w:t>
       </w:r>
       <w:r>
         <w:rPr>
-          <w:sz w:val="22"/>
-        </w:rPr>
-        <w:t xml:space="preserve">, Bloomington, IN     </w:t>
-      </w:r>
-      <w:r>
-        <w:rPr>
-          <w:sz w:val="22"/>
+          <w:sz w:val="28"/>
+          <w:szCs w:val="28"/>
+        </w:rPr>
+        <w:t xml:space="preserve">, Bloomington, </w:t>
+      </w:r>
+      <w:r>
+        <w:rPr>
+          <w:sz w:val="28"/>
+          <w:szCs w:val="28"/>
+        </w:rPr>
+        <w:t xml:space="preserve">IN     </w:t>
+      </w:r>
+      <w:r>
+        <w:rPr>
+          <w:sz w:val="28"/>
+          <w:szCs w:val="28"/>
         </w:rPr>
         <w:tab/>
         <w:t xml:space="preserve">   </w:t>
       </w:r>
       <w:r>
         <w:rPr>
-          <w:sz w:val="22"/>
+          <w:sz w:val="28"/>
+          <w:szCs w:val="28"/>
         </w:rPr>
         <w:tab/>
         <w:t xml:space="preserve">   </w:t>
       </w:r>
       <w:r>
         <w:rPr>
-          <w:sz w:val="22"/>
+          <w:sz w:val="28"/>
+          <w:szCs w:val="28"/>
         </w:rPr>
         <w:tab/>
-        <w:t xml:space="preserve">   </w:t>
-      </w:r>
-      <w:r>
-        <w:rPr>
-          <w:sz w:val="22"/>
-        </w:rPr>
-        <w:tab/>
-        <w:t xml:space="preserve">            Fall 2014 - Now </w:t>
-      </w:r>
-      <w:r>
-        <w:t xml:space="preserve">  </w:t>
+      </w:r>
+      <w:r>
+        <w:rPr>
+          <w:sz w:val="28"/>
+          <w:szCs w:val="28"/>
+        </w:rPr>
+        <w:t xml:space="preserve">Fall 2014 </w:t>
+      </w:r>
+      <w:r>
+        <w:rPr>
+          <w:sz w:val="28"/>
+          <w:szCs w:val="28"/>
+        </w:rPr>
+        <w:t>–</w:t>
+      </w:r>
+      <w:r>
+        <w:rPr>
+          <w:sz w:val="28"/>
+          <w:szCs w:val="28"/>
+        </w:rPr>
+        <w:t xml:space="preserve"> </w:t>
+      </w:r>
+      <w:r>
+        <w:rPr>
+          <w:sz w:val="28"/>
+          <w:szCs w:val="28"/>
+        </w:rPr>
+        <w:t>Spring 2015</w:t>
+      </w:r>
+      <w:r>
+        <w:rPr>
+          <w:sz w:val="28"/>
+          <w:szCs w:val="28"/>
+        </w:rPr>
+        <w:t xml:space="preserve"> </w:t>
       </w:r>
     </w:p>
     <w:p>
       <w:pPr>
         <w:spacing w:after="0" w:line="240" w:lineRule="auto"/>
         <w:ind w:left="-5"/>
+        <w:rPr>
+          <w:sz w:val="24"/>
+          <w:szCs w:val="24"/>
+        </w:rPr>
       </w:pPr>
       <w:r>
         <w:rPr>
           <w:i/>
+          <w:sz w:val="24"/>
+          <w:szCs w:val="24"/>
         </w:rPr>
         <w:t xml:space="preserve">Prototyping and Research </w:t>
       </w:r>
       <w:r>
+        <w:rPr>
+          <w:sz w:val="24"/>
+          <w:szCs w:val="24"/>
+        </w:rPr>
         <w:t xml:space="preserve">  </w:t>
       </w:r>
     </w:p>
@@ -652,15 +861,94 @@
         </w:numPr>
         <w:spacing w:after="0" w:line="240" w:lineRule="auto"/>
         <w:ind w:left="719" w:hanging="360"/>
-      </w:pPr>
-      <w:r>
-        <w:t xml:space="preserve">Currently on hold, Mike Sellers hired me to do prototyping and we started with a 4x style strategy game with a focus on </w:t>
-      </w:r>
-      <w:r>
+        <w:rPr>
+          <w:sz w:val="24"/>
+          <w:szCs w:val="24"/>
+        </w:rPr>
+      </w:pPr>
+      <w:r>
+        <w:rPr>
+          <w:sz w:val="24"/>
+          <w:szCs w:val="24"/>
+        </w:rPr>
+        <w:t xml:space="preserve">Mike Sellers hired me to do prototyping </w:t>
+      </w:r>
+      <w:r>
+        <w:rPr>
+          <w:sz w:val="24"/>
+          <w:szCs w:val="24"/>
+        </w:rPr>
+        <w:t>on his ideas so</w:t>
+      </w:r>
+      <w:r>
+        <w:rPr>
+          <w:sz w:val="24"/>
+          <w:szCs w:val="24"/>
+        </w:rPr>
+        <w:t xml:space="preserve"> we started with a 4x style strategy game </w:t>
+      </w:r>
+      <w:r>
+        <w:rPr>
+          <w:sz w:val="24"/>
+          <w:szCs w:val="24"/>
+        </w:rPr>
+        <w:t>that</w:t>
+      </w:r>
+      <w:r>
+        <w:rPr>
+          <w:sz w:val="24"/>
+          <w:szCs w:val="24"/>
+        </w:rPr>
+        <w:t xml:space="preserve"> focus</w:t>
+      </w:r>
+      <w:r>
+        <w:rPr>
+          <w:sz w:val="24"/>
+          <w:szCs w:val="24"/>
+        </w:rPr>
+        <w:t>ed</w:t>
+      </w:r>
+      <w:r>
+        <w:rPr>
+          <w:sz w:val="24"/>
+          <w:szCs w:val="24"/>
+        </w:rPr>
+        <w:t xml:space="preserve"> on </w:t>
+      </w:r>
+      <w:r>
+        <w:rPr>
+          <w:sz w:val="24"/>
+          <w:szCs w:val="24"/>
+        </w:rPr>
         <w:t xml:space="preserve">the </w:t>
       </w:r>
       <w:r>
-        <w:t xml:space="preserve">discovery of technologies and civilization advancement   </w:t>
+        <w:rPr>
+          <w:sz w:val="24"/>
+          <w:szCs w:val="24"/>
+        </w:rPr>
+        <w:t>discovery of technologies and</w:t>
+      </w:r>
+      <w:r>
+        <w:rPr>
+          <w:sz w:val="24"/>
+          <w:szCs w:val="24"/>
+        </w:rPr>
+        <w:t xml:space="preserve"> how it alters</w:t>
+      </w:r>
+      <w:r>
+        <w:rPr>
+          <w:sz w:val="24"/>
+          <w:szCs w:val="24"/>
+        </w:rPr>
+        <w:t xml:space="preserve"> civiliza</w:t>
+      </w:r>
+      <w:r>
+        <w:rPr>
+          <w:sz w:val="24"/>
+          <w:szCs w:val="24"/>
+        </w:rPr>
+        <w:t>tion advancement.</w:t>
       </w:r>
     </w:p>
     <w:p>
@@ -670,30 +958,48 @@
           <w:numId w:val="1"/>
         </w:numPr>
         <w:spacing w:after="0" w:line="240" w:lineRule="auto"/>
-        <w:ind w:left="719" w:hanging="360"/>
-      </w:pPr>
-      <w:r>
-        <w:t xml:space="preserve">I handled all of the development and source control and tried to provide input on design when I could (since I’m a novice and </w:t>
-      </w:r>
-    </w:p>
-    <w:p>
-      <w:pPr>
-        <w:spacing w:after="0" w:line="240" w:lineRule="auto"/>
-        <w:ind w:left="745"/>
-      </w:pPr>
-      <w:proofErr w:type="gramStart"/>
-      <w:r>
-        <w:t>he’s</w:t>
-      </w:r>
-      <w:proofErr w:type="gramEnd"/>
-      <w:r>
-        <w:t xml:space="preserve"> a vete</w:t>
-      </w:r>
-      <w:r>
-        <w:t xml:space="preserve">ran). Both he and I migrated to </w:t>
-      </w:r>
-      <w:r>
-        <w:t xml:space="preserve">work on Water Works but this is still an active position.  </w:t>
+        <w:ind w:left="745" w:hanging="360"/>
+        <w:rPr>
+          <w:sz w:val="24"/>
+          <w:szCs w:val="24"/>
+        </w:rPr>
+      </w:pPr>
+      <w:r>
+        <w:rPr>
+          <w:sz w:val="24"/>
+          <w:szCs w:val="24"/>
+        </w:rPr>
+        <w:t>I handled all of the development and source control and tried to provide input on design when I could</w:t>
+      </w:r>
+      <w:r>
+        <w:rPr>
+          <w:sz w:val="24"/>
+          <w:szCs w:val="24"/>
+        </w:rPr>
+        <w:t xml:space="preserve">. Both he and I migrated to </w:t>
+      </w:r>
+      <w:r>
+        <w:rPr>
+          <w:sz w:val="24"/>
+          <w:szCs w:val="24"/>
+        </w:rPr>
+        <w:t xml:space="preserve">work on </w:t>
+      </w:r>
+      <w:proofErr w:type="spellStart"/>
+      <w:r>
+        <w:rPr>
+          <w:sz w:val="24"/>
+          <w:szCs w:val="24"/>
+        </w:rPr>
+        <w:t>WaterWorks</w:t>
+      </w:r>
+      <w:proofErr w:type="spellEnd"/>
+      <w:r>
+        <w:rPr>
+          <w:sz w:val="24"/>
+          <w:szCs w:val="24"/>
+        </w:rPr>
+        <w:t>.</w:t>
       </w:r>
     </w:p>
     <w:p>
@@ -704,6 +1010,331 @@
       <w:r>
         <w:t xml:space="preserve">  </w:t>
       </w:r>
+    </w:p>
+    <w:p>
+      <w:pPr>
+        <w:spacing w:after="0" w:line="240" w:lineRule="auto"/>
+        <w:ind w:left="0" w:firstLine="0"/>
+        <w:rPr>
+          <w:sz w:val="28"/>
+          <w:szCs w:val="28"/>
+        </w:rPr>
+      </w:pPr>
+      <w:r>
+        <w:rPr>
+          <w:b/>
+          <w:sz w:val="28"/>
+          <w:szCs w:val="28"/>
+        </w:rPr>
+        <w:t>Seven Jets Games</w:t>
+      </w:r>
+      <w:r>
+        <w:rPr>
+          <w:sz w:val="28"/>
+          <w:szCs w:val="28"/>
+        </w:rPr>
+        <w:t>, Bloomington, IN</w:t>
+      </w:r>
+      <w:r>
+        <w:rPr>
+          <w:sz w:val="28"/>
+          <w:szCs w:val="28"/>
+        </w:rPr>
+        <w:tab/>
+      </w:r>
+      <w:r>
+        <w:rPr>
+          <w:sz w:val="28"/>
+          <w:szCs w:val="28"/>
+        </w:rPr>
+        <w:tab/>
+      </w:r>
+      <w:r>
+        <w:rPr>
+          <w:sz w:val="28"/>
+          <w:szCs w:val="28"/>
+        </w:rPr>
+        <w:tab/>
+      </w:r>
+      <w:r>
+        <w:rPr>
+          <w:sz w:val="28"/>
+          <w:szCs w:val="28"/>
+        </w:rPr>
+        <w:tab/>
+      </w:r>
+      <w:r>
+        <w:rPr>
+          <w:sz w:val="28"/>
+          <w:szCs w:val="28"/>
+        </w:rPr>
+        <w:tab/>
+      </w:r>
+      <w:r>
+        <w:rPr>
+          <w:sz w:val="28"/>
+          <w:szCs w:val="28"/>
+        </w:rPr>
+        <w:t>Jan – Feb 2016</w:t>
+      </w:r>
+    </w:p>
+    <w:p>
+      <w:pPr>
+        <w:spacing w:after="0" w:line="240" w:lineRule="auto"/>
+        <w:ind w:left="0" w:firstLine="0"/>
+        <w:rPr>
+          <w:i/>
+          <w:sz w:val="24"/>
+          <w:szCs w:val="24"/>
+        </w:rPr>
+      </w:pPr>
+      <w:r>
+        <w:rPr>
+          <w:i/>
+          <w:sz w:val="24"/>
+          <w:szCs w:val="24"/>
+        </w:rPr>
+        <w:t>Unity Developer/Programmer (C#)</w:t>
+      </w:r>
+    </w:p>
+    <w:p>
+      <w:pPr>
+        <w:pStyle w:val="ListParagraph"/>
+        <w:numPr>
+          <w:ilvl w:val="0"/>
+          <w:numId w:val="9"/>
+        </w:numPr>
+        <w:spacing w:after="0" w:line="240" w:lineRule="auto"/>
+        <w:rPr>
+          <w:sz w:val="24"/>
+          <w:szCs w:val="24"/>
+        </w:rPr>
+      </w:pPr>
+      <w:r>
+        <w:rPr>
+          <w:sz w:val="24"/>
+          <w:szCs w:val="24"/>
+        </w:rPr>
+        <w:t>I was contracted by Seven Jets Games as a part of their mini-game program to develop a small mobile game in 30 days.</w:t>
+      </w:r>
+    </w:p>
+    <w:p>
+      <w:pPr>
+        <w:pStyle w:val="ListParagraph"/>
+        <w:numPr>
+          <w:ilvl w:val="0"/>
+          <w:numId w:val="9"/>
+        </w:numPr>
+        <w:spacing w:after="0" w:line="240" w:lineRule="auto"/>
+        <w:rPr>
+          <w:sz w:val="24"/>
+          <w:szCs w:val="24"/>
+        </w:rPr>
+      </w:pPr>
+      <w:r>
+        <w:rPr>
+          <w:sz w:val="24"/>
+          <w:szCs w:val="24"/>
+        </w:rPr>
+        <w:t xml:space="preserve">The game is called Zero Wing and is an infinitely side-scrolling </w:t>
+      </w:r>
+      <w:proofErr w:type="spellStart"/>
+      <w:r>
+        <w:rPr>
+          <w:sz w:val="24"/>
+          <w:szCs w:val="24"/>
+        </w:rPr>
+        <w:t>shoot’em</w:t>
+      </w:r>
+      <w:proofErr w:type="spellEnd"/>
+      <w:r>
+        <w:rPr>
+          <w:sz w:val="24"/>
+          <w:szCs w:val="24"/>
+        </w:rPr>
+        <w:t xml:space="preserve"> up. One of the major features of the game is that the difficulty increases over time and after four minutes it is supposed to be extremely difficult.</w:t>
+      </w:r>
+    </w:p>
+    <w:p>
+      <w:pPr>
+        <w:pStyle w:val="ListParagraph"/>
+        <w:numPr>
+          <w:ilvl w:val="0"/>
+          <w:numId w:val="9"/>
+        </w:numPr>
+        <w:spacing w:after="0" w:line="240" w:lineRule="auto"/>
+        <w:rPr>
+          <w:sz w:val="24"/>
+          <w:szCs w:val="24"/>
+        </w:rPr>
+      </w:pPr>
+      <w:r>
+        <w:rPr>
+          <w:sz w:val="24"/>
+          <w:szCs w:val="24"/>
+        </w:rPr>
+        <w:t>They provided art, music, and the general design of the game. I put the project together, coded everything, and setup the android APK on Google Play.</w:t>
+      </w:r>
+    </w:p>
+    <w:p>
+      <w:pPr>
+        <w:spacing w:after="0" w:line="240" w:lineRule="auto"/>
+      </w:pPr>
+    </w:p>
+    <w:p>
+      <w:pPr>
+        <w:spacing w:after="0" w:line="240" w:lineRule="auto"/>
+        <w:ind w:left="0" w:firstLine="0"/>
+        <w:rPr>
+          <w:sz w:val="28"/>
+          <w:szCs w:val="28"/>
+        </w:rPr>
+      </w:pPr>
+      <w:bookmarkStart w:id="0" w:name="_GoBack"/>
+      <w:bookmarkEnd w:id="0"/>
+      <w:r>
+        <w:rPr>
+          <w:b/>
+          <w:sz w:val="28"/>
+          <w:szCs w:val="28"/>
+        </w:rPr>
+        <w:t>Marvel Entertainment</w:t>
+      </w:r>
+      <w:r>
+        <w:rPr>
+          <w:sz w:val="28"/>
+          <w:szCs w:val="28"/>
+        </w:rPr>
+        <w:t>, Burbank, CA</w:t>
+      </w:r>
+      <w:r>
+        <w:rPr>
+          <w:sz w:val="28"/>
+          <w:szCs w:val="28"/>
+        </w:rPr>
+        <w:tab/>
+      </w:r>
+      <w:r>
+        <w:rPr>
+          <w:sz w:val="28"/>
+          <w:szCs w:val="28"/>
+        </w:rPr>
+        <w:tab/>
+      </w:r>
+      <w:r>
+        <w:rPr>
+          <w:sz w:val="28"/>
+          <w:szCs w:val="28"/>
+        </w:rPr>
+        <w:tab/>
+      </w:r>
+      <w:r>
+        <w:rPr>
+          <w:sz w:val="28"/>
+          <w:szCs w:val="28"/>
+        </w:rPr>
+        <w:tab/>
+      </w:r>
+      <w:r>
+        <w:rPr>
+          <w:sz w:val="28"/>
+          <w:szCs w:val="28"/>
+        </w:rPr>
+        <w:t>Summer 2016</w:t>
+      </w:r>
+    </w:p>
+    <w:p>
+      <w:pPr>
+        <w:spacing w:after="0" w:line="240" w:lineRule="auto"/>
+        <w:ind w:left="0" w:firstLine="0"/>
+        <w:rPr>
+          <w:sz w:val="24"/>
+          <w:szCs w:val="24"/>
+        </w:rPr>
+      </w:pPr>
+      <w:r>
+        <w:rPr>
+          <w:i/>
+          <w:sz w:val="24"/>
+          <w:szCs w:val="24"/>
+        </w:rPr>
+        <w:t>Video Game Production Intern</w:t>
+      </w:r>
+    </w:p>
+    <w:p>
+      <w:pPr>
+        <w:pStyle w:val="ListParagraph"/>
+        <w:numPr>
+          <w:ilvl w:val="0"/>
+          <w:numId w:val="15"/>
+        </w:numPr>
+        <w:spacing w:after="0" w:line="240" w:lineRule="auto"/>
+        <w:rPr>
+          <w:sz w:val="24"/>
+          <w:szCs w:val="24"/>
+        </w:rPr>
+      </w:pPr>
+      <w:r>
+        <w:rPr>
+          <w:sz w:val="24"/>
+          <w:szCs w:val="24"/>
+        </w:rPr>
+        <w:t>I helped with the maintenance of international translations, partner deliverables, and the team’s digital resources and project repositories.</w:t>
+      </w:r>
+    </w:p>
+    <w:p>
+      <w:pPr>
+        <w:pStyle w:val="ListParagraph"/>
+        <w:numPr>
+          <w:ilvl w:val="0"/>
+          <w:numId w:val="13"/>
+        </w:numPr>
+        <w:spacing w:after="0" w:line="240" w:lineRule="auto"/>
+        <w:rPr>
+          <w:sz w:val="24"/>
+          <w:szCs w:val="24"/>
+        </w:rPr>
+      </w:pPr>
+      <w:r>
+        <w:rPr>
+          <w:sz w:val="24"/>
+          <w:szCs w:val="24"/>
+        </w:rPr>
+        <w:t>Provided</w:t>
+      </w:r>
+      <w:r>
+        <w:rPr>
+          <w:sz w:val="24"/>
+          <w:szCs w:val="24"/>
+        </w:rPr>
+        <w:t xml:space="preserve"> play-testing and detailed feedback for several studio games as well as </w:t>
+      </w:r>
+      <w:r>
+        <w:rPr>
+          <w:sz w:val="24"/>
+          <w:szCs w:val="24"/>
+        </w:rPr>
+        <w:t>giving</w:t>
+      </w:r>
+      <w:r>
+        <w:rPr>
+          <w:sz w:val="24"/>
+          <w:szCs w:val="24"/>
+        </w:rPr>
+        <w:t xml:space="preserve"> critical input on in-game dialogue, </w:t>
+      </w:r>
+      <w:r>
+        <w:rPr>
+          <w:sz w:val="24"/>
+          <w:szCs w:val="24"/>
+        </w:rPr>
+        <w:t>game scripts, and video trailers.</w:t>
+      </w:r>
+    </w:p>
+    <w:p>
+      <w:pPr>
+        <w:spacing w:after="0" w:line="240" w:lineRule="auto"/>
+      </w:pPr>
     </w:p>
     <w:p>
       <w:pPr>
@@ -715,70 +1346,116 @@
         </w:tabs>
         <w:spacing w:after="0" w:line="240" w:lineRule="auto"/>
         <w:ind w:left="-1" w:firstLine="0"/>
+        <w:rPr>
+          <w:sz w:val="28"/>
+          <w:szCs w:val="28"/>
+        </w:rPr>
       </w:pPr>
       <w:r>
         <w:rPr>
           <w:b/>
-        </w:rPr>
-        <w:t xml:space="preserve"> </w:t>
-      </w:r>
-      <w:r>
-        <w:rPr>
-          <w:b/>
-          <w:sz w:val="22"/>
-        </w:rPr>
-        <w:t>Indiana University</w:t>
-      </w:r>
-      <w:r>
-        <w:rPr>
-          <w:sz w:val="22"/>
-        </w:rPr>
-        <w:t xml:space="preserve">, Bloomington, IN     </w:t>
-      </w:r>
-      <w:r>
-        <w:rPr>
-          <w:sz w:val="22"/>
+          <w:sz w:val="28"/>
+          <w:szCs w:val="28"/>
+        </w:rPr>
+        <w:lastRenderedPageBreak/>
+        <w:t xml:space="preserve"> Indiana University</w:t>
+      </w:r>
+      <w:r>
+        <w:rPr>
+          <w:sz w:val="28"/>
+          <w:szCs w:val="28"/>
+        </w:rPr>
+        <w:t xml:space="preserve">, Bloomington, </w:t>
+      </w:r>
+      <w:r>
+        <w:rPr>
+          <w:sz w:val="28"/>
+          <w:szCs w:val="28"/>
+        </w:rPr>
+        <w:t xml:space="preserve">IN </w:t>
+      </w:r>
+      <w:r>
+        <w:rPr>
+          <w:sz w:val="28"/>
+          <w:szCs w:val="28"/>
+        </w:rPr>
+        <w:t xml:space="preserve">    </w:t>
+      </w:r>
+      <w:r>
+        <w:rPr>
+          <w:sz w:val="28"/>
+          <w:szCs w:val="28"/>
         </w:rPr>
         <w:tab/>
         <w:t xml:space="preserve">   </w:t>
       </w:r>
       <w:r>
         <w:rPr>
-          <w:sz w:val="22"/>
+          <w:sz w:val="28"/>
+          <w:szCs w:val="28"/>
         </w:rPr>
         <w:tab/>
         <w:t xml:space="preserve">   </w:t>
       </w:r>
       <w:r>
         <w:rPr>
-          <w:sz w:val="22"/>
+          <w:sz w:val="28"/>
+          <w:szCs w:val="28"/>
         </w:rPr>
         <w:tab/>
-        <w:t xml:space="preserve">   </w:t>
-      </w:r>
-      <w:r>
-        <w:rPr>
-          <w:sz w:val="22"/>
-        </w:rPr>
-        <w:tab/>
-        <w:t xml:space="preserve">            Fall 2015 - Now </w:t>
-      </w:r>
-      <w:r>
+        <w:t xml:space="preserve">             </w:t>
+      </w:r>
+      <w:r>
+        <w:rPr>
+          <w:sz w:val="28"/>
+          <w:szCs w:val="28"/>
+        </w:rPr>
+        <w:t xml:space="preserve">Fall 2015 </w:t>
+      </w:r>
+      <w:r>
+        <w:rPr>
+          <w:sz w:val="28"/>
+          <w:szCs w:val="28"/>
+        </w:rPr>
+        <w:t>–</w:t>
+      </w:r>
+      <w:r>
+        <w:rPr>
+          <w:sz w:val="28"/>
+          <w:szCs w:val="28"/>
+        </w:rPr>
+        <w:t xml:space="preserve"> Now</w:t>
+      </w:r>
+      <w:r>
+        <w:rPr>
+          <w:sz w:val="28"/>
+          <w:szCs w:val="28"/>
+        </w:rPr>
         <w:t xml:space="preserve">  </w:t>
       </w:r>
     </w:p>
     <w:p>
       <w:pPr>
         <w:spacing w:after="0" w:line="240" w:lineRule="auto"/>
-        <w:ind w:left="152"/>
+        <w:ind w:left="0" w:firstLine="0"/>
+        <w:rPr>
+          <w:sz w:val="24"/>
+          <w:szCs w:val="24"/>
+        </w:rPr>
       </w:pPr>
       <w:r>
         <w:rPr>
           <w:i/>
+          <w:sz w:val="24"/>
+          <w:szCs w:val="24"/>
         </w:rPr>
         <w:t xml:space="preserve">Game/Web Development </w:t>
       </w:r>
       <w:r>
+        <w:rPr>
+          <w:sz w:val="24"/>
+          <w:szCs w:val="24"/>
+        </w:rPr>
         <w:t xml:space="preserve"> </w:t>
       </w:r>
     </w:p>
@@ -790,20 +1467,45 @@
         </w:numPr>
         <w:spacing w:after="0" w:line="240" w:lineRule="auto"/>
         <w:ind w:left="719" w:hanging="360"/>
-      </w:pPr>
-      <w:r>
-        <w:t xml:space="preserve">I work with the SPEA </w:t>
-      </w:r>
-      <w:proofErr w:type="gramStart"/>
-      <w:r>
-        <w:t>school</w:t>
-      </w:r>
-      <w:proofErr w:type="gramEnd"/>
-      <w:r>
-        <w:t xml:space="preserve"> at IU to create the Water Works web game. This game hopes to teach users a better understanding of modern water systems and push them to use water more responsibly</w:t>
-      </w:r>
-      <w:r>
-        <w:t>.</w:t>
+        <w:rPr>
+          <w:sz w:val="24"/>
+          <w:szCs w:val="24"/>
+        </w:rPr>
+      </w:pPr>
+      <w:r>
+        <w:rPr>
+          <w:sz w:val="24"/>
+          <w:szCs w:val="24"/>
+        </w:rPr>
+        <w:t xml:space="preserve">I work with </w:t>
+      </w:r>
+      <w:r>
+        <w:rPr>
+          <w:sz w:val="24"/>
+          <w:szCs w:val="24"/>
+        </w:rPr>
+        <w:t>a team based out of a research lab at Indiana University</w:t>
+      </w:r>
+      <w:r>
+        <w:rPr>
+          <w:sz w:val="24"/>
+          <w:szCs w:val="24"/>
+        </w:rPr>
+        <w:t>. This game hopes to teach users a better understanding of modern water systems and push them to use water more responsibly</w:t>
+      </w:r>
+      <w:r>
+        <w:rPr>
+          <w:sz w:val="24"/>
+          <w:szCs w:val="24"/>
+        </w:rPr>
+        <w:t xml:space="preserve">. We will record data about user’s play and record their answers to research-based surveys to </w:t>
+      </w:r>
+      <w:r>
+        <w:rPr>
+          <w:sz w:val="24"/>
+          <w:szCs w:val="24"/>
+        </w:rPr>
+        <w:t>verify that the game properly teaches people about the water system.</w:t>
       </w:r>
     </w:p>
     <w:p>
@@ -814,58 +1516,61 @@
         </w:numPr>
         <w:spacing w:after="0" w:line="240" w:lineRule="auto"/>
         <w:ind w:left="719" w:hanging="360"/>
-      </w:pPr>
-      <w:r>
+        <w:rPr>
+          <w:sz w:val="24"/>
+          <w:szCs w:val="24"/>
+        </w:rPr>
+      </w:pPr>
+      <w:r>
+        <w:rPr>
+          <w:sz w:val="24"/>
+          <w:szCs w:val="24"/>
+        </w:rPr>
         <w:t>This is done</w:t>
       </w:r>
       <w:r>
+        <w:rPr>
+          <w:sz w:val="24"/>
+          <w:szCs w:val="24"/>
+        </w:rPr>
         <w:t xml:space="preserve"> by allowing them to build a running community </w:t>
       </w:r>
       <w:r>
-        <w:t>through the development of a water system.</w:t>
-      </w:r>
-    </w:p>
-    <w:p>
-      <w:pPr>
-        <w:numPr>
-          <w:ilvl w:val="0"/>
-          <w:numId w:val="1"/>
-        </w:numPr>
-        <w:spacing w:after="0" w:line="240" w:lineRule="auto"/>
-        <w:ind w:left="719" w:hanging="360"/>
-      </w:pPr>
-      <w:r>
-        <w:t>As an abstract this project also hopes to discover whether game players will adjust their behavior according to information presented in-game and</w:t>
-      </w:r>
-      <w:r>
-        <w:t xml:space="preserve"> derive</w:t>
-      </w:r>
-      <w:r>
-        <w:t xml:space="preserve"> greater understanding </w:t>
-      </w:r>
-      <w:r>
-        <w:t>by</w:t>
-      </w:r>
-      <w:r>
-        <w:t xml:space="preserve"> playing the game.  </w:t>
-      </w:r>
-    </w:p>
-    <w:p>
-      <w:pPr>
-        <w:spacing w:after="0" w:line="240" w:lineRule="auto"/>
-        <w:ind w:left="749" w:firstLine="0"/>
-      </w:pPr>
-      <w:r>
-        <w:t xml:space="preserve">  </w:t>
-      </w:r>
+        <w:rPr>
+          <w:sz w:val="24"/>
+          <w:szCs w:val="24"/>
+        </w:rPr>
+        <w:t>th</w:t>
+      </w:r>
+      <w:r>
+        <w:rPr>
+          <w:sz w:val="24"/>
+          <w:szCs w:val="24"/>
+        </w:rPr>
+        <w:t>at relies on a working water system. By slowly introducing them to the many pieces of the system, what function they provide, and how they affect the world we hope the users will not only develop a working knowledge of water systems but have fun too.</w:t>
+      </w:r>
+    </w:p>
+    <w:p>
+      <w:pPr>
+        <w:spacing w:after="0" w:line="240" w:lineRule="auto"/>
+        <w:ind w:left="719" w:firstLine="0"/>
+      </w:pPr>
     </w:p>
     <w:p>
       <w:pPr>
         <w:pStyle w:val="Heading1"/>
         <w:spacing w:line="240" w:lineRule="auto"/>
         <w:ind w:left="9" w:right="0"/>
-      </w:pPr>
-      <w:r>
+        <w:rPr>
+          <w:sz w:val="32"/>
+          <w:szCs w:val="32"/>
+        </w:rPr>
+      </w:pPr>
+      <w:r>
+        <w:rPr>
+          <w:sz w:val="32"/>
+          <w:szCs w:val="32"/>
+        </w:rPr>
         <w:t xml:space="preserve">Hoosier Games  </w:t>
       </w:r>
     </w:p>
@@ -878,26 +1583,83 @@
         </w:numPr>
         <w:spacing w:after="0" w:line="240" w:lineRule="auto"/>
         <w:rPr>
-          <w:szCs w:val="20"/>
-        </w:rPr>
-      </w:pPr>
-      <w:r>
-        <w:rPr>
-          <w:szCs w:val="20"/>
+          <w:sz w:val="24"/>
+          <w:szCs w:val="24"/>
+        </w:rPr>
+      </w:pPr>
+      <w:r>
+        <w:rPr>
+          <w:sz w:val="24"/>
+          <w:szCs w:val="24"/>
         </w:rPr>
         <w:t xml:space="preserve">A student run organization at Indiana University Bloomington which aims to provide students with the opportunity to get together and create games. Each semester there is a pitch day where students show off their ideas and members lobby for which game they want to </w:t>
       </w:r>
       <w:r>
         <w:rPr>
-          <w:szCs w:val="20"/>
+          <w:sz w:val="24"/>
+          <w:szCs w:val="24"/>
         </w:rPr>
         <w:t>work on</w:t>
       </w:r>
       <w:r>
         <w:rPr>
-          <w:szCs w:val="20"/>
+          <w:sz w:val="24"/>
+          <w:szCs w:val="24"/>
         </w:rPr>
         <w:t xml:space="preserve">. Pitchers who attract enough attention assemble a team and begin development. Over the semester the teams will present any progress to the whole group and receive advice, criticism, or encouragement.  </w:t>
+      </w:r>
+    </w:p>
+    <w:p>
+      <w:pPr>
+        <w:pStyle w:val="ListParagraph"/>
+        <w:numPr>
+          <w:ilvl w:val="0"/>
+          <w:numId w:val="8"/>
+        </w:numPr>
+        <w:spacing w:after="0" w:line="240" w:lineRule="auto"/>
+        <w:rPr>
+          <w:sz w:val="24"/>
+          <w:szCs w:val="24"/>
+        </w:rPr>
+      </w:pPr>
+      <w:r>
+        <w:rPr>
+          <w:sz w:val="24"/>
+          <w:szCs w:val="24"/>
+        </w:rPr>
+        <w:t xml:space="preserve">Under Hoosier Games I was able to raise a team of 7 students to create our own Indie game called </w:t>
+      </w:r>
+      <w:proofErr w:type="spellStart"/>
+      <w:r>
+        <w:rPr>
+          <w:sz w:val="24"/>
+          <w:szCs w:val="24"/>
+        </w:rPr>
+        <w:t>Katabasis</w:t>
+      </w:r>
+      <w:proofErr w:type="spellEnd"/>
+      <w:r>
+        <w:rPr>
+          <w:sz w:val="24"/>
+          <w:szCs w:val="24"/>
+        </w:rPr>
+        <w:t xml:space="preserve">. It is currently in open beta on itch.io and we hope to finish it soon. The game is an attempt at something simple, atmospheric, and engaging. The game length is about one hour but during that time you’ll take a young boy on a journey through an enlightening tutorial and five more stages that are literal interpretations of the </w:t>
+      </w:r>
+      <w:proofErr w:type="spellStart"/>
+      <w:r>
+        <w:rPr>
+          <w:sz w:val="24"/>
+          <w:szCs w:val="24"/>
+        </w:rPr>
+        <w:t>Kübler</w:t>
+      </w:r>
+      <w:proofErr w:type="spellEnd"/>
+      <w:r>
+        <w:rPr>
+          <w:sz w:val="24"/>
+          <w:szCs w:val="24"/>
+        </w:rPr>
+        <w:t>-Ross model.</w:t>
       </w:r>
     </w:p>
     <w:p>
@@ -921,8 +1683,16 @@
         <w:pStyle w:val="Heading1"/>
         <w:spacing w:line="240" w:lineRule="auto"/>
         <w:ind w:left="9" w:right="0"/>
-      </w:pPr>
-      <w:r>
+        <w:rPr>
+          <w:sz w:val="32"/>
+          <w:szCs w:val="32"/>
+        </w:rPr>
+      </w:pPr>
+      <w:r>
+        <w:rPr>
+          <w:sz w:val="32"/>
+          <w:szCs w:val="32"/>
+        </w:rPr>
         <w:t xml:space="preserve">Skills   </w:t>
       </w:r>
     </w:p>
@@ -930,14 +1700,24 @@
       <w:pPr>
         <w:spacing w:after="0" w:line="240" w:lineRule="auto"/>
         <w:ind w:left="39"/>
+        <w:rPr>
+          <w:sz w:val="24"/>
+          <w:szCs w:val="24"/>
+        </w:rPr>
       </w:pPr>
       <w:r>
         <w:rPr>
           <w:b/>
+          <w:sz w:val="24"/>
+          <w:szCs w:val="24"/>
         </w:rPr>
         <w:t xml:space="preserve">Platforms: </w:t>
       </w:r>
       <w:r>
+        <w:rPr>
+          <w:sz w:val="24"/>
+          <w:szCs w:val="24"/>
+        </w:rPr>
         <w:t xml:space="preserve">Windows, Mac-OS, UNIX, Android   </w:t>
       </w:r>
     </w:p>
@@ -945,43 +1725,93 @@
       <w:pPr>
         <w:spacing w:after="0" w:line="240" w:lineRule="auto"/>
         <w:ind w:left="39"/>
+        <w:rPr>
+          <w:sz w:val="24"/>
+          <w:szCs w:val="24"/>
+        </w:rPr>
       </w:pPr>
       <w:r>
         <w:rPr>
           <w:b/>
+          <w:sz w:val="24"/>
+          <w:szCs w:val="24"/>
         </w:rPr>
         <w:t>Languages:</w:t>
       </w:r>
       <w:r>
-        <w:t xml:space="preserve"> C#, JavaScript, HTML, CSS, Java, Scheme, Python, Visual Basic, XML, PHP, C   </w:t>
+        <w:rPr>
+          <w:sz w:val="24"/>
+          <w:szCs w:val="24"/>
+        </w:rPr>
+        <w:t xml:space="preserve"> C#, JavaScript, HTML, CSS, Java, Scheme, Python, Visual Basic, XML, PHP, C</w:t>
+      </w:r>
+      <w:r>
+        <w:rPr>
+          <w:sz w:val="24"/>
+          <w:szCs w:val="24"/>
+        </w:rPr>
+        <w:t>, SQL</w:t>
+      </w:r>
+      <w:r>
+        <w:rPr>
+          <w:sz w:val="24"/>
+          <w:szCs w:val="24"/>
+        </w:rPr>
+        <w:t xml:space="preserve">   </w:t>
       </w:r>
     </w:p>
     <w:p>
       <w:pPr>
         <w:spacing w:after="0" w:line="240" w:lineRule="auto"/>
         <w:ind w:left="39"/>
+        <w:rPr>
+          <w:sz w:val="24"/>
+          <w:szCs w:val="24"/>
+        </w:rPr>
       </w:pPr>
       <w:r>
         <w:rPr>
           <w:b/>
+          <w:sz w:val="24"/>
+          <w:szCs w:val="24"/>
         </w:rPr>
         <w:t xml:space="preserve">Developer Tools: </w:t>
       </w:r>
       <w:r>
+        <w:rPr>
+          <w:sz w:val="24"/>
+          <w:szCs w:val="24"/>
+        </w:rPr>
         <w:t>Unity3</w:t>
       </w:r>
       <w:r>
+        <w:rPr>
+          <w:sz w:val="24"/>
+          <w:szCs w:val="24"/>
+        </w:rPr>
         <w:t>D</w:t>
       </w:r>
       <w:r>
+        <w:rPr>
+          <w:sz w:val="24"/>
+          <w:szCs w:val="24"/>
+        </w:rPr>
         <w:t xml:space="preserve">, Paint.Net, GitHub, WordPress, </w:t>
       </w:r>
       <w:proofErr w:type="spellStart"/>
       <w:r>
+        <w:rPr>
+          <w:sz w:val="24"/>
+          <w:szCs w:val="24"/>
+        </w:rPr>
         <w:t>PuTTY</w:t>
       </w:r>
       <w:proofErr w:type="spellEnd"/>
       <w:r>
+        <w:rPr>
+          <w:sz w:val="24"/>
+          <w:szCs w:val="24"/>
+        </w:rPr>
         <w:t xml:space="preserve">  </w:t>
       </w:r>
     </w:p>
@@ -989,30 +1819,76 @@
       <w:pPr>
         <w:spacing w:after="0" w:line="240" w:lineRule="auto"/>
         <w:ind w:left="39"/>
+        <w:rPr>
+          <w:sz w:val="24"/>
+          <w:szCs w:val="24"/>
+        </w:rPr>
       </w:pPr>
       <w:r>
         <w:rPr>
           <w:b/>
+          <w:sz w:val="24"/>
+          <w:szCs w:val="24"/>
         </w:rPr>
         <w:t>Miscellaneous:</w:t>
       </w:r>
       <w:r>
-        <w:t xml:space="preserve"> French, Website Design and Development, Computer Troubleshooting, Structured Query Language, Computer  </w:t>
+        <w:rPr>
+          <w:sz w:val="24"/>
+          <w:szCs w:val="24"/>
+        </w:rPr>
+        <w:t xml:space="preserve"> French, Website Design and Development, Computer Troubleshooting, Computer  </w:t>
       </w:r>
     </w:p>
     <w:p>
       <w:pPr>
         <w:spacing w:after="0" w:line="240" w:lineRule="auto"/>
         <w:ind w:left="48"/>
-      </w:pPr>
-      <w:r>
+        <w:rPr>
+          <w:sz w:val="24"/>
+          <w:szCs w:val="24"/>
+        </w:rPr>
+      </w:pPr>
+      <w:r>
+        <w:rPr>
+          <w:sz w:val="24"/>
+          <w:szCs w:val="24"/>
+        </w:rPr>
         <w:t xml:space="preserve">Networking, Natural Computing, Database Management (Access)   </w:t>
+      </w:r>
+    </w:p>
+    <w:p>
+      <w:pPr>
+        <w:spacing w:after="0" w:line="240" w:lineRule="auto"/>
+        <w:ind w:left="48"/>
+      </w:pPr>
+      <w:r>
+        <w:tab/>
+      </w:r>
+    </w:p>
+    <w:p>
+      <w:pPr>
+        <w:spacing w:after="0" w:line="240" w:lineRule="auto"/>
+        <w:ind w:left="48"/>
+        <w:jc w:val="center"/>
+        <w:rPr>
+          <w:sz w:val="24"/>
+          <w:szCs w:val="24"/>
+        </w:rPr>
+      </w:pPr>
+      <w:r>
+        <w:rPr>
+          <w:sz w:val="24"/>
+          <w:szCs w:val="24"/>
+        </w:rPr>
+        <w:t>Referrals can be provided upon request.</w:t>
       </w:r>
     </w:p>
     <w:sectPr>
       <w:pgSz w:w="12240" w:h="15840"/>
-      <w:pgMar w:top="432" w:right="734" w:bottom="1800" w:left="432" w:header="720" w:footer="720" w:gutter="0"/>
+      <w:pgMar w:top="720" w:right="1440" w:bottom="1440" w:left="864" w:header="720" w:footer="720" w:gutter="0"/>
       <w:cols w:space="720"/>
+      <w:docGrid w:linePitch="272"/>
     </w:sectPr>
   </w:body>
 </w:document>
@@ -1021,9 +1897,9 @@
 <file path=word/numbering.xml><?xml version="1.0" encoding="utf-8"?>
 <w:numbering xmlns:wpc="http://schemas.microsoft.com/office/word/2010/wordprocessingCanvas" xmlns:mc="http://schemas.openxmlformats.org/markup-compatibility/2006" xmlns:o="urn:schemas-microsoft-com:office:office" xmlns:r="http://schemas.openxmlformats.org/officeDocument/2006/relationships" xmlns:m="http://schemas.openxmlformats.org/officeDocument/2006/math" xmlns:v="urn:schemas-microsoft-com:vml" xmlns:wp14="http://schemas.microsoft.com/office/word/2010/wordprocessingDrawing" xmlns:wp="http://schemas.openxmlformats.org/drawingml/2006/wordprocessingDrawing" xmlns:w10="urn:schemas-microsoft-com:office:word" xmlns:w="http://schemas.openxmlformats.org/wordprocessingml/2006/main" xmlns:w14="http://schemas.microsoft.com/office/word/2010/wordml" xmlns:w15="http://schemas.microsoft.com/office/word/2012/wordml" xmlns:wpg="http://schemas.microsoft.com/office/word/2010/wordprocessingGroup" xmlns:wpi="http://schemas.microsoft.com/office/word/2010/wordprocessingInk" xmlns:wne="http://schemas.microsoft.com/office/word/2006/wordml" xmlns:wps="http://schemas.microsoft.com/office/word/2010/wordprocessingShape" mc:Ignorable="w14 w15 wp14">
   <w:abstractNum w:abstractNumId="0" w15:restartNumberingAfterBreak="0">
-    <w:nsid w:val="11116D9F"/>
+    <w:nsid w:val="0A5C2DF0"/>
     <w:multiLevelType w:val="hybridMultilevel"/>
-    <w:tmpl w:val="969A1538"/>
+    <w:tmpl w:val="11847BEA"/>
     <w:lvl w:ilvl="0" w:tplc="D69CC4E2">
       <w:start w:val="1"/>
       <w:numFmt w:val="bullet"/>
@@ -1145,16 +2021,140 @@
     </w:lvl>
   </w:abstractNum>
   <w:abstractNum w:abstractNumId="1" w15:restartNumberingAfterBreak="0">
-    <w:nsid w:val="11633119"/>
+    <w:nsid w:val="10F423AC"/>
     <w:multiLevelType w:val="hybridMultilevel"/>
-    <w:tmpl w:val="6EAAE112"/>
+    <w:tmpl w:val="783618B2"/>
     <w:lvl w:ilvl="0" w:tplc="D69CC4E2">
       <w:start w:val="1"/>
       <w:numFmt w:val="bullet"/>
       <w:lvlText w:val="•"/>
       <w:lvlJc w:val="left"/>
       <w:pPr>
-        <w:ind w:left="369" w:hanging="360"/>
+        <w:ind w:left="720" w:hanging="360"/>
+      </w:pPr>
+      <w:rPr>
+        <w:rFonts w:ascii="Arial" w:eastAsia="Arial" w:hAnsi="Arial" w:cs="Arial" w:hint="default"/>
+        <w:b w:val="0"/>
+        <w:i w:val="0"/>
+        <w:strike w:val="0"/>
+        <w:dstrike w:val="0"/>
+        <w:color w:val="000000"/>
+        <w:sz w:val="16"/>
+        <w:szCs w:val="16"/>
+        <w:u w:val="none" w:color="000000"/>
+        <w:bdr w:val="none" w:sz="0" w:space="0" w:color="auto"/>
+        <w:shd w:val="clear" w:color="auto" w:fill="auto"/>
+        <w:vertAlign w:val="baseline"/>
+      </w:rPr>
+    </w:lvl>
+    <w:lvl w:ilvl="1" w:tplc="04090003" w:tentative="1">
+      <w:start w:val="1"/>
+      <w:numFmt w:val="bullet"/>
+      <w:lvlText w:val="o"/>
+      <w:lvlJc w:val="left"/>
+      <w:pPr>
+        <w:ind w:left="1440" w:hanging="360"/>
+      </w:pPr>
+      <w:rPr>
+        <w:rFonts w:ascii="Courier New" w:hAnsi="Courier New" w:cs="Courier New" w:hint="default"/>
+      </w:rPr>
+    </w:lvl>
+    <w:lvl w:ilvl="2" w:tplc="04090005" w:tentative="1">
+      <w:start w:val="1"/>
+      <w:numFmt w:val="bullet"/>
+      <w:lvlText w:val=""/>
+      <w:lvlJc w:val="left"/>
+      <w:pPr>
+        <w:ind w:left="2160" w:hanging="360"/>
+      </w:pPr>
+      <w:rPr>
+        <w:rFonts w:ascii="Wingdings" w:hAnsi="Wingdings" w:hint="default"/>
+      </w:rPr>
+    </w:lvl>
+    <w:lvl w:ilvl="3" w:tplc="04090001" w:tentative="1">
+      <w:start w:val="1"/>
+      <w:numFmt w:val="bullet"/>
+      <w:lvlText w:val=""/>
+      <w:lvlJc w:val="left"/>
+      <w:pPr>
+        <w:ind w:left="2880" w:hanging="360"/>
+      </w:pPr>
+      <w:rPr>
+        <w:rFonts w:ascii="Symbol" w:hAnsi="Symbol" w:hint="default"/>
+      </w:rPr>
+    </w:lvl>
+    <w:lvl w:ilvl="4" w:tplc="04090003" w:tentative="1">
+      <w:start w:val="1"/>
+      <w:numFmt w:val="bullet"/>
+      <w:lvlText w:val="o"/>
+      <w:lvlJc w:val="left"/>
+      <w:pPr>
+        <w:ind w:left="3600" w:hanging="360"/>
+      </w:pPr>
+      <w:rPr>
+        <w:rFonts w:ascii="Courier New" w:hAnsi="Courier New" w:cs="Courier New" w:hint="default"/>
+      </w:rPr>
+    </w:lvl>
+    <w:lvl w:ilvl="5" w:tplc="04090005" w:tentative="1">
+      <w:start w:val="1"/>
+      <w:numFmt w:val="bullet"/>
+      <w:lvlText w:val=""/>
+      <w:lvlJc w:val="left"/>
+      <w:pPr>
+        <w:ind w:left="4320" w:hanging="360"/>
+      </w:pPr>
+      <w:rPr>
+        <w:rFonts w:ascii="Wingdings" w:hAnsi="Wingdings" w:hint="default"/>
+      </w:rPr>
+    </w:lvl>
+    <w:lvl w:ilvl="6" w:tplc="04090001" w:tentative="1">
+      <w:start w:val="1"/>
+      <w:numFmt w:val="bullet"/>
+      <w:lvlText w:val=""/>
+      <w:lvlJc w:val="left"/>
+      <w:pPr>
+        <w:ind w:left="5040" w:hanging="360"/>
+      </w:pPr>
+      <w:rPr>
+        <w:rFonts w:ascii="Symbol" w:hAnsi="Symbol" w:hint="default"/>
+      </w:rPr>
+    </w:lvl>
+    <w:lvl w:ilvl="7" w:tplc="04090003" w:tentative="1">
+      <w:start w:val="1"/>
+      <w:numFmt w:val="bullet"/>
+      <w:lvlText w:val="o"/>
+      <w:lvlJc w:val="left"/>
+      <w:pPr>
+        <w:ind w:left="5760" w:hanging="360"/>
+      </w:pPr>
+      <w:rPr>
+        <w:rFonts w:ascii="Courier New" w:hAnsi="Courier New" w:cs="Courier New" w:hint="default"/>
+      </w:rPr>
+    </w:lvl>
+    <w:lvl w:ilvl="8" w:tplc="04090005" w:tentative="1">
+      <w:start w:val="1"/>
+      <w:numFmt w:val="bullet"/>
+      <w:lvlText w:val=""/>
+      <w:lvlJc w:val="left"/>
+      <w:pPr>
+        <w:ind w:left="6480" w:hanging="360"/>
+      </w:pPr>
+      <w:rPr>
+        <w:rFonts w:ascii="Wingdings" w:hAnsi="Wingdings" w:hint="default"/>
+      </w:rPr>
+    </w:lvl>
+  </w:abstractNum>
+  <w:abstractNum w:abstractNumId="2" w15:restartNumberingAfterBreak="0">
+    <w:nsid w:val="11116D9F"/>
+    <w:multiLevelType w:val="hybridMultilevel"/>
+    <w:tmpl w:val="969A1538"/>
+    <w:lvl w:ilvl="0" w:tplc="D69CC4E2">
+      <w:start w:val="1"/>
+      <w:numFmt w:val="bullet"/>
+      <w:lvlText w:val="•"/>
+      <w:lvlJc w:val="left"/>
+      <w:pPr>
+        <w:ind w:left="720" w:hanging="360"/>
       </w:pPr>
       <w:rPr>
         <w:rFonts w:ascii="Arial" w:eastAsia="Arial" w:hAnsi="Arial" w:cs="Arial"/>
@@ -1177,7 +2177,7 @@
       <w:lvlText w:val="o"/>
       <w:lvlJc w:val="left"/>
       <w:pPr>
-        <w:ind w:left="1089" w:hanging="360"/>
+        <w:ind w:left="1440" w:hanging="360"/>
       </w:pPr>
       <w:rPr>
         <w:rFonts w:ascii="Courier New" w:hAnsi="Courier New" w:cs="Courier New" w:hint="default"/>
@@ -1189,7 +2189,7 @@
       <w:lvlText w:val=""/>
       <w:lvlJc w:val="left"/>
       <w:pPr>
-        <w:ind w:left="1809" w:hanging="360"/>
+        <w:ind w:left="2160" w:hanging="360"/>
       </w:pPr>
       <w:rPr>
         <w:rFonts w:ascii="Wingdings" w:hAnsi="Wingdings" w:hint="default"/>
@@ -1201,7 +2201,7 @@
       <w:lvlText w:val=""/>
       <w:lvlJc w:val="left"/>
       <w:pPr>
-        <w:ind w:left="2529" w:hanging="360"/>
+        <w:ind w:left="2880" w:hanging="360"/>
       </w:pPr>
       <w:rPr>
         <w:rFonts w:ascii="Symbol" w:hAnsi="Symbol" w:hint="default"/>
@@ -1213,7 +2213,7 @@
       <w:lvlText w:val="o"/>
       <w:lvlJc w:val="left"/>
       <w:pPr>
-        <w:ind w:left="3249" w:hanging="360"/>
+        <w:ind w:left="3600" w:hanging="360"/>
       </w:pPr>
       <w:rPr>
         <w:rFonts w:ascii="Courier New" w:hAnsi="Courier New" w:cs="Courier New" w:hint="default"/>
@@ -1225,7 +2225,7 @@
       <w:lvlText w:val=""/>
       <w:lvlJc w:val="left"/>
       <w:pPr>
-        <w:ind w:left="3969" w:hanging="360"/>
+        <w:ind w:left="4320" w:hanging="360"/>
       </w:pPr>
       <w:rPr>
         <w:rFonts w:ascii="Wingdings" w:hAnsi="Wingdings" w:hint="default"/>
@@ -1237,7 +2237,7 @@
       <w:lvlText w:val=""/>
       <w:lvlJc w:val="left"/>
       <w:pPr>
-        <w:ind w:left="4689" w:hanging="360"/>
+        <w:ind w:left="5040" w:hanging="360"/>
       </w:pPr>
       <w:rPr>
         <w:rFonts w:ascii="Symbol" w:hAnsi="Symbol" w:hint="default"/>
@@ -1249,7 +2249,7 @@
       <w:lvlText w:val="o"/>
       <w:lvlJc w:val="left"/>
       <w:pPr>
-        <w:ind w:left="5409" w:hanging="360"/>
+        <w:ind w:left="5760" w:hanging="360"/>
       </w:pPr>
       <w:rPr>
         <w:rFonts w:ascii="Courier New" w:hAnsi="Courier New" w:cs="Courier New" w:hint="default"/>
@@ -1261,24 +2261,24 @@
       <w:lvlText w:val=""/>
       <w:lvlJc w:val="left"/>
       <w:pPr>
-        <w:ind w:left="6129" w:hanging="360"/>
+        <w:ind w:left="6480" w:hanging="360"/>
       </w:pPr>
       <w:rPr>
         <w:rFonts w:ascii="Wingdings" w:hAnsi="Wingdings" w:hint="default"/>
       </w:rPr>
     </w:lvl>
   </w:abstractNum>
-  <w:abstractNum w:abstractNumId="2" w15:restartNumberingAfterBreak="0">
-    <w:nsid w:val="17D60F89"/>
+  <w:abstractNum w:abstractNumId="3" w15:restartNumberingAfterBreak="0">
+    <w:nsid w:val="11633119"/>
     <w:multiLevelType w:val="hybridMultilevel"/>
-    <w:tmpl w:val="366E98BC"/>
-    <w:lvl w:ilvl="0" w:tplc="0DBE6CB4">
+    <w:tmpl w:val="6EAAE112"/>
+    <w:lvl w:ilvl="0" w:tplc="D69CC4E2">
       <w:start w:val="1"/>
       <w:numFmt w:val="bullet"/>
       <w:lvlText w:val="•"/>
       <w:lvlJc w:val="left"/>
       <w:pPr>
-        <w:ind w:left="720"/>
+        <w:ind w:left="369" w:hanging="360"/>
       </w:pPr>
       <w:rPr>
         <w:rFonts w:ascii="Arial" w:eastAsia="Arial" w:hAnsi="Arial" w:cs="Arial"/>
@@ -1295,13 +2295,114 @@
         <w:vertAlign w:val="baseline"/>
       </w:rPr>
     </w:lvl>
-    <w:lvl w:ilvl="1" w:tplc="A8181572">
+    <w:lvl w:ilvl="1" w:tplc="04090003" w:tentative="1">
       <w:start w:val="1"/>
       <w:numFmt w:val="bullet"/>
       <w:lvlText w:val="o"/>
       <w:lvlJc w:val="left"/>
       <w:pPr>
-        <w:ind w:left="1454"/>
+        <w:ind w:left="1089" w:hanging="360"/>
+      </w:pPr>
+      <w:rPr>
+        <w:rFonts w:ascii="Courier New" w:hAnsi="Courier New" w:cs="Courier New" w:hint="default"/>
+      </w:rPr>
+    </w:lvl>
+    <w:lvl w:ilvl="2" w:tplc="04090005" w:tentative="1">
+      <w:start w:val="1"/>
+      <w:numFmt w:val="bullet"/>
+      <w:lvlText w:val=""/>
+      <w:lvlJc w:val="left"/>
+      <w:pPr>
+        <w:ind w:left="1809" w:hanging="360"/>
+      </w:pPr>
+      <w:rPr>
+        <w:rFonts w:ascii="Wingdings" w:hAnsi="Wingdings" w:hint="default"/>
+      </w:rPr>
+    </w:lvl>
+    <w:lvl w:ilvl="3" w:tplc="04090001" w:tentative="1">
+      <w:start w:val="1"/>
+      <w:numFmt w:val="bullet"/>
+      <w:lvlText w:val=""/>
+      <w:lvlJc w:val="left"/>
+      <w:pPr>
+        <w:ind w:left="2529" w:hanging="360"/>
+      </w:pPr>
+      <w:rPr>
+        <w:rFonts w:ascii="Symbol" w:hAnsi="Symbol" w:hint="default"/>
+      </w:rPr>
+    </w:lvl>
+    <w:lvl w:ilvl="4" w:tplc="04090003" w:tentative="1">
+      <w:start w:val="1"/>
+      <w:numFmt w:val="bullet"/>
+      <w:lvlText w:val="o"/>
+      <w:lvlJc w:val="left"/>
+      <w:pPr>
+        <w:ind w:left="3249" w:hanging="360"/>
+      </w:pPr>
+      <w:rPr>
+        <w:rFonts w:ascii="Courier New" w:hAnsi="Courier New" w:cs="Courier New" w:hint="default"/>
+      </w:rPr>
+    </w:lvl>
+    <w:lvl w:ilvl="5" w:tplc="04090005" w:tentative="1">
+      <w:start w:val="1"/>
+      <w:numFmt w:val="bullet"/>
+      <w:lvlText w:val=""/>
+      <w:lvlJc w:val="left"/>
+      <w:pPr>
+        <w:ind w:left="3969" w:hanging="360"/>
+      </w:pPr>
+      <w:rPr>
+        <w:rFonts w:ascii="Wingdings" w:hAnsi="Wingdings" w:hint="default"/>
+      </w:rPr>
+    </w:lvl>
+    <w:lvl w:ilvl="6" w:tplc="04090001" w:tentative="1">
+      <w:start w:val="1"/>
+      <w:numFmt w:val="bullet"/>
+      <w:lvlText w:val=""/>
+      <w:lvlJc w:val="left"/>
+      <w:pPr>
+        <w:ind w:left="4689" w:hanging="360"/>
+      </w:pPr>
+      <w:rPr>
+        <w:rFonts w:ascii="Symbol" w:hAnsi="Symbol" w:hint="default"/>
+      </w:rPr>
+    </w:lvl>
+    <w:lvl w:ilvl="7" w:tplc="04090003" w:tentative="1">
+      <w:start w:val="1"/>
+      <w:numFmt w:val="bullet"/>
+      <w:lvlText w:val="o"/>
+      <w:lvlJc w:val="left"/>
+      <w:pPr>
+        <w:ind w:left="5409" w:hanging="360"/>
+      </w:pPr>
+      <w:rPr>
+        <w:rFonts w:ascii="Courier New" w:hAnsi="Courier New" w:cs="Courier New" w:hint="default"/>
+      </w:rPr>
+    </w:lvl>
+    <w:lvl w:ilvl="8" w:tplc="04090005" w:tentative="1">
+      <w:start w:val="1"/>
+      <w:numFmt w:val="bullet"/>
+      <w:lvlText w:val=""/>
+      <w:lvlJc w:val="left"/>
+      <w:pPr>
+        <w:ind w:left="6129" w:hanging="360"/>
+      </w:pPr>
+      <w:rPr>
+        <w:rFonts w:ascii="Wingdings" w:hAnsi="Wingdings" w:hint="default"/>
+      </w:rPr>
+    </w:lvl>
+  </w:abstractNum>
+  <w:abstractNum w:abstractNumId="4" w15:restartNumberingAfterBreak="0">
+    <w:nsid w:val="17D60F89"/>
+    <w:multiLevelType w:val="hybridMultilevel"/>
+    <w:tmpl w:val="366E98BC"/>
+    <w:lvl w:ilvl="0" w:tplc="0DBE6CB4">
+      <w:start w:val="1"/>
+      <w:numFmt w:val="bullet"/>
+      <w:lvlText w:val="•"/>
+      <w:lvlJc w:val="left"/>
+      <w:pPr>
+        <w:ind w:left="720"/>
       </w:pPr>
       <w:rPr>
         <w:rFonts w:ascii="Arial" w:eastAsia="Arial" w:hAnsi="Arial" w:cs="Arial"/>
@@ -1318,13 +2419,13 @@
         <w:vertAlign w:val="baseline"/>
       </w:rPr>
     </w:lvl>
-    <w:lvl w:ilvl="2" w:tplc="0242EABA">
-      <w:start w:val="1"/>
-      <w:numFmt w:val="bullet"/>
-      <w:lvlText w:val="▪"/>
-      <w:lvlJc w:val="left"/>
-      <w:pPr>
-        <w:ind w:left="2174"/>
+    <w:lvl w:ilvl="1" w:tplc="A8181572">
+      <w:start w:val="1"/>
+      <w:numFmt w:val="bullet"/>
+      <w:lvlText w:val="o"/>
+      <w:lvlJc w:val="left"/>
+      <w:pPr>
+        <w:ind w:left="1454"/>
       </w:pPr>
       <w:rPr>
         <w:rFonts w:ascii="Arial" w:eastAsia="Arial" w:hAnsi="Arial" w:cs="Arial"/>
@@ -1341,13 +2442,13 @@
         <w:vertAlign w:val="baseline"/>
       </w:rPr>
     </w:lvl>
-    <w:lvl w:ilvl="3" w:tplc="66F2BB58">
-      <w:start w:val="1"/>
-      <w:numFmt w:val="bullet"/>
-      <w:lvlText w:val="•"/>
-      <w:lvlJc w:val="left"/>
-      <w:pPr>
-        <w:ind w:left="2894"/>
+    <w:lvl w:ilvl="2" w:tplc="0242EABA">
+      <w:start w:val="1"/>
+      <w:numFmt w:val="bullet"/>
+      <w:lvlText w:val="▪"/>
+      <w:lvlJc w:val="left"/>
+      <w:pPr>
+        <w:ind w:left="2174"/>
       </w:pPr>
       <w:rPr>
         <w:rFonts w:ascii="Arial" w:eastAsia="Arial" w:hAnsi="Arial" w:cs="Arial"/>
@@ -1364,13 +2465,13 @@
         <w:vertAlign w:val="baseline"/>
       </w:rPr>
     </w:lvl>
-    <w:lvl w:ilvl="4" w:tplc="9E3CF43E">
-      <w:start w:val="1"/>
-      <w:numFmt w:val="bullet"/>
-      <w:lvlText w:val="o"/>
-      <w:lvlJc w:val="left"/>
-      <w:pPr>
-        <w:ind w:left="3614"/>
+    <w:lvl w:ilvl="3" w:tplc="66F2BB58">
+      <w:start w:val="1"/>
+      <w:numFmt w:val="bullet"/>
+      <w:lvlText w:val="•"/>
+      <w:lvlJc w:val="left"/>
+      <w:pPr>
+        <w:ind w:left="2894"/>
       </w:pPr>
       <w:rPr>
         <w:rFonts w:ascii="Arial" w:eastAsia="Arial" w:hAnsi="Arial" w:cs="Arial"/>
@@ -1387,13 +2488,13 @@
         <w:vertAlign w:val="baseline"/>
       </w:rPr>
     </w:lvl>
-    <w:lvl w:ilvl="5" w:tplc="853CC0B6">
-      <w:start w:val="1"/>
-      <w:numFmt w:val="bullet"/>
-      <w:lvlText w:val="▪"/>
-      <w:lvlJc w:val="left"/>
-      <w:pPr>
-        <w:ind w:left="4334"/>
+    <w:lvl w:ilvl="4" w:tplc="9E3CF43E">
+      <w:start w:val="1"/>
+      <w:numFmt w:val="bullet"/>
+      <w:lvlText w:val="o"/>
+      <w:lvlJc w:val="left"/>
+      <w:pPr>
+        <w:ind w:left="3614"/>
       </w:pPr>
       <w:rPr>
         <w:rFonts w:ascii="Arial" w:eastAsia="Arial" w:hAnsi="Arial" w:cs="Arial"/>
@@ -1410,13 +2511,13 @@
         <w:vertAlign w:val="baseline"/>
       </w:rPr>
     </w:lvl>
-    <w:lvl w:ilvl="6" w:tplc="87B82F90">
-      <w:start w:val="1"/>
-      <w:numFmt w:val="bullet"/>
-      <w:lvlText w:val="•"/>
-      <w:lvlJc w:val="left"/>
-      <w:pPr>
-        <w:ind w:left="5054"/>
+    <w:lvl w:ilvl="5" w:tplc="853CC0B6">
+      <w:start w:val="1"/>
+      <w:numFmt w:val="bullet"/>
+      <w:lvlText w:val="▪"/>
+      <w:lvlJc w:val="left"/>
+      <w:pPr>
+        <w:ind w:left="4334"/>
       </w:pPr>
       <w:rPr>
         <w:rFonts w:ascii="Arial" w:eastAsia="Arial" w:hAnsi="Arial" w:cs="Arial"/>
@@ -1433,13 +2534,13 @@
         <w:vertAlign w:val="baseline"/>
       </w:rPr>
     </w:lvl>
-    <w:lvl w:ilvl="7" w:tplc="0FE66BD6">
-      <w:start w:val="1"/>
-      <w:numFmt w:val="bullet"/>
-      <w:lvlText w:val="o"/>
-      <w:lvlJc w:val="left"/>
-      <w:pPr>
-        <w:ind w:left="5774"/>
+    <w:lvl w:ilvl="6" w:tplc="87B82F90">
+      <w:start w:val="1"/>
+      <w:numFmt w:val="bullet"/>
+      <w:lvlText w:val="•"/>
+      <w:lvlJc w:val="left"/>
+      <w:pPr>
+        <w:ind w:left="5054"/>
       </w:pPr>
       <w:rPr>
         <w:rFonts w:ascii="Arial" w:eastAsia="Arial" w:hAnsi="Arial" w:cs="Arial"/>
@@ -1456,13 +2557,13 @@
         <w:vertAlign w:val="baseline"/>
       </w:rPr>
     </w:lvl>
-    <w:lvl w:ilvl="8" w:tplc="93629324">
-      <w:start w:val="1"/>
-      <w:numFmt w:val="bullet"/>
-      <w:lvlText w:val="▪"/>
-      <w:lvlJc w:val="left"/>
-      <w:pPr>
-        <w:ind w:left="6494"/>
+    <w:lvl w:ilvl="7" w:tplc="0FE66BD6">
+      <w:start w:val="1"/>
+      <w:numFmt w:val="bullet"/>
+      <w:lvlText w:val="o"/>
+      <w:lvlJc w:val="left"/>
+      <w:pPr>
+        <w:ind w:left="5774"/>
       </w:pPr>
       <w:rPr>
         <w:rFonts w:ascii="Arial" w:eastAsia="Arial" w:hAnsi="Arial" w:cs="Arial"/>
@@ -1479,18 +2580,13 @@
         <w:vertAlign w:val="baseline"/>
       </w:rPr>
     </w:lvl>
-  </w:abstractNum>
-  <w:abstractNum w:abstractNumId="3" w15:restartNumberingAfterBreak="0">
-    <w:nsid w:val="393F649F"/>
-    <w:multiLevelType w:val="hybridMultilevel"/>
-    <w:tmpl w:val="FBC66666"/>
-    <w:lvl w:ilvl="0" w:tplc="D69CC4E2">
-      <w:start w:val="1"/>
-      <w:numFmt w:val="bullet"/>
-      <w:lvlText w:val="•"/>
-      <w:lvlJc w:val="left"/>
-      <w:pPr>
-        <w:ind w:left="1021" w:hanging="360"/>
+    <w:lvl w:ilvl="8" w:tplc="93629324">
+      <w:start w:val="1"/>
+      <w:numFmt w:val="bullet"/>
+      <w:lvlText w:val="▪"/>
+      <w:lvlJc w:val="left"/>
+      <w:pPr>
+        <w:ind w:left="6494"/>
       </w:pPr>
       <w:rPr>
         <w:rFonts w:ascii="Arial" w:eastAsia="Arial" w:hAnsi="Arial" w:cs="Arial"/>
@@ -1507,114 +2603,18 @@
         <w:vertAlign w:val="baseline"/>
       </w:rPr>
     </w:lvl>
-    <w:lvl w:ilvl="1" w:tplc="04090003" w:tentative="1">
-      <w:start w:val="1"/>
-      <w:numFmt w:val="bullet"/>
-      <w:lvlText w:val="o"/>
-      <w:lvlJc w:val="left"/>
-      <w:pPr>
-        <w:ind w:left="1741" w:hanging="360"/>
-      </w:pPr>
-      <w:rPr>
-        <w:rFonts w:ascii="Courier New" w:hAnsi="Courier New" w:cs="Courier New" w:hint="default"/>
-      </w:rPr>
-    </w:lvl>
-    <w:lvl w:ilvl="2" w:tplc="04090005" w:tentative="1">
-      <w:start w:val="1"/>
-      <w:numFmt w:val="bullet"/>
-      <w:lvlText w:val=""/>
-      <w:lvlJc w:val="left"/>
-      <w:pPr>
-        <w:ind w:left="2461" w:hanging="360"/>
-      </w:pPr>
-      <w:rPr>
-        <w:rFonts w:ascii="Wingdings" w:hAnsi="Wingdings" w:hint="default"/>
-      </w:rPr>
-    </w:lvl>
-    <w:lvl w:ilvl="3" w:tplc="04090001" w:tentative="1">
-      <w:start w:val="1"/>
-      <w:numFmt w:val="bullet"/>
-      <w:lvlText w:val=""/>
-      <w:lvlJc w:val="left"/>
-      <w:pPr>
-        <w:ind w:left="3181" w:hanging="360"/>
-      </w:pPr>
-      <w:rPr>
-        <w:rFonts w:ascii="Symbol" w:hAnsi="Symbol" w:hint="default"/>
-      </w:rPr>
-    </w:lvl>
-    <w:lvl w:ilvl="4" w:tplc="04090003" w:tentative="1">
-      <w:start w:val="1"/>
-      <w:numFmt w:val="bullet"/>
-      <w:lvlText w:val="o"/>
-      <w:lvlJc w:val="left"/>
-      <w:pPr>
-        <w:ind w:left="3901" w:hanging="360"/>
-      </w:pPr>
-      <w:rPr>
-        <w:rFonts w:ascii="Courier New" w:hAnsi="Courier New" w:cs="Courier New" w:hint="default"/>
-      </w:rPr>
-    </w:lvl>
-    <w:lvl w:ilvl="5" w:tplc="04090005" w:tentative="1">
-      <w:start w:val="1"/>
-      <w:numFmt w:val="bullet"/>
-      <w:lvlText w:val=""/>
-      <w:lvlJc w:val="left"/>
-      <w:pPr>
-        <w:ind w:left="4621" w:hanging="360"/>
-      </w:pPr>
-      <w:rPr>
-        <w:rFonts w:ascii="Wingdings" w:hAnsi="Wingdings" w:hint="default"/>
-      </w:rPr>
-    </w:lvl>
-    <w:lvl w:ilvl="6" w:tplc="04090001" w:tentative="1">
-      <w:start w:val="1"/>
-      <w:numFmt w:val="bullet"/>
-      <w:lvlText w:val=""/>
-      <w:lvlJc w:val="left"/>
-      <w:pPr>
-        <w:ind w:left="5341" w:hanging="360"/>
-      </w:pPr>
-      <w:rPr>
-        <w:rFonts w:ascii="Symbol" w:hAnsi="Symbol" w:hint="default"/>
-      </w:rPr>
-    </w:lvl>
-    <w:lvl w:ilvl="7" w:tplc="04090003" w:tentative="1">
-      <w:start w:val="1"/>
-      <w:numFmt w:val="bullet"/>
-      <w:lvlText w:val="o"/>
-      <w:lvlJc w:val="left"/>
-      <w:pPr>
-        <w:ind w:left="6061" w:hanging="360"/>
-      </w:pPr>
-      <w:rPr>
-        <w:rFonts w:ascii="Courier New" w:hAnsi="Courier New" w:cs="Courier New" w:hint="default"/>
-      </w:rPr>
-    </w:lvl>
-    <w:lvl w:ilvl="8" w:tplc="04090005" w:tentative="1">
-      <w:start w:val="1"/>
-      <w:numFmt w:val="bullet"/>
-      <w:lvlText w:val=""/>
-      <w:lvlJc w:val="left"/>
-      <w:pPr>
-        <w:ind w:left="6781" w:hanging="360"/>
-      </w:pPr>
-      <w:rPr>
-        <w:rFonts w:ascii="Wingdings" w:hAnsi="Wingdings" w:hint="default"/>
-      </w:rPr>
-    </w:lvl>
   </w:abstractNum>
-  <w:abstractNum w:abstractNumId="4" w15:restartNumberingAfterBreak="0">
-    <w:nsid w:val="48367BFF"/>
+  <w:abstractNum w:abstractNumId="5" w15:restartNumberingAfterBreak="0">
+    <w:nsid w:val="393F649F"/>
     <w:multiLevelType w:val="hybridMultilevel"/>
-    <w:tmpl w:val="513CF724"/>
+    <w:tmpl w:val="FBC66666"/>
     <w:lvl w:ilvl="0" w:tplc="D69CC4E2">
       <w:start w:val="1"/>
       <w:numFmt w:val="bullet"/>
       <w:lvlText w:val="•"/>
       <w:lvlJc w:val="left"/>
       <w:pPr>
-        <w:ind w:left="720"/>
+        <w:ind w:left="1021" w:hanging="360"/>
       </w:pPr>
       <w:rPr>
         <w:rFonts w:ascii="Arial" w:eastAsia="Arial" w:hAnsi="Arial" w:cs="Arial"/>
@@ -1631,13 +2631,114 @@
         <w:vertAlign w:val="baseline"/>
       </w:rPr>
     </w:lvl>
-    <w:lvl w:ilvl="1" w:tplc="9B022F3C">
+    <w:lvl w:ilvl="1" w:tplc="04090003" w:tentative="1">
       <w:start w:val="1"/>
       <w:numFmt w:val="bullet"/>
       <w:lvlText w:val="o"/>
       <w:lvlJc w:val="left"/>
       <w:pPr>
-        <w:ind w:left="1454"/>
+        <w:ind w:left="1741" w:hanging="360"/>
+      </w:pPr>
+      <w:rPr>
+        <w:rFonts w:ascii="Courier New" w:hAnsi="Courier New" w:cs="Courier New" w:hint="default"/>
+      </w:rPr>
+    </w:lvl>
+    <w:lvl w:ilvl="2" w:tplc="04090005" w:tentative="1">
+      <w:start w:val="1"/>
+      <w:numFmt w:val="bullet"/>
+      <w:lvlText w:val=""/>
+      <w:lvlJc w:val="left"/>
+      <w:pPr>
+        <w:ind w:left="2461" w:hanging="360"/>
+      </w:pPr>
+      <w:rPr>
+        <w:rFonts w:ascii="Wingdings" w:hAnsi="Wingdings" w:hint="default"/>
+      </w:rPr>
+    </w:lvl>
+    <w:lvl w:ilvl="3" w:tplc="04090001" w:tentative="1">
+      <w:start w:val="1"/>
+      <w:numFmt w:val="bullet"/>
+      <w:lvlText w:val=""/>
+      <w:lvlJc w:val="left"/>
+      <w:pPr>
+        <w:ind w:left="3181" w:hanging="360"/>
+      </w:pPr>
+      <w:rPr>
+        <w:rFonts w:ascii="Symbol" w:hAnsi="Symbol" w:hint="default"/>
+      </w:rPr>
+    </w:lvl>
+    <w:lvl w:ilvl="4" w:tplc="04090003" w:tentative="1">
+      <w:start w:val="1"/>
+      <w:numFmt w:val="bullet"/>
+      <w:lvlText w:val="o"/>
+      <w:lvlJc w:val="left"/>
+      <w:pPr>
+        <w:ind w:left="3901" w:hanging="360"/>
+      </w:pPr>
+      <w:rPr>
+        <w:rFonts w:ascii="Courier New" w:hAnsi="Courier New" w:cs="Courier New" w:hint="default"/>
+      </w:rPr>
+    </w:lvl>
+    <w:lvl w:ilvl="5" w:tplc="04090005" w:tentative="1">
+      <w:start w:val="1"/>
+      <w:numFmt w:val="bullet"/>
+      <w:lvlText w:val=""/>
+      <w:lvlJc w:val="left"/>
+      <w:pPr>
+        <w:ind w:left="4621" w:hanging="360"/>
+      </w:pPr>
+      <w:rPr>
+        <w:rFonts w:ascii="Wingdings" w:hAnsi="Wingdings" w:hint="default"/>
+      </w:rPr>
+    </w:lvl>
+    <w:lvl w:ilvl="6" w:tplc="04090001" w:tentative="1">
+      <w:start w:val="1"/>
+      <w:numFmt w:val="bullet"/>
+      <w:lvlText w:val=""/>
+      <w:lvlJc w:val="left"/>
+      <w:pPr>
+        <w:ind w:left="5341" w:hanging="360"/>
+      </w:pPr>
+      <w:rPr>
+        <w:rFonts w:ascii="Symbol" w:hAnsi="Symbol" w:hint="default"/>
+      </w:rPr>
+    </w:lvl>
+    <w:lvl w:ilvl="7" w:tplc="04090003" w:tentative="1">
+      <w:start w:val="1"/>
+      <w:numFmt w:val="bullet"/>
+      <w:lvlText w:val="o"/>
+      <w:lvlJc w:val="left"/>
+      <w:pPr>
+        <w:ind w:left="6061" w:hanging="360"/>
+      </w:pPr>
+      <w:rPr>
+        <w:rFonts w:ascii="Courier New" w:hAnsi="Courier New" w:cs="Courier New" w:hint="default"/>
+      </w:rPr>
+    </w:lvl>
+    <w:lvl w:ilvl="8" w:tplc="04090005" w:tentative="1">
+      <w:start w:val="1"/>
+      <w:numFmt w:val="bullet"/>
+      <w:lvlText w:val=""/>
+      <w:lvlJc w:val="left"/>
+      <w:pPr>
+        <w:ind w:left="6781" w:hanging="360"/>
+      </w:pPr>
+      <w:rPr>
+        <w:rFonts w:ascii="Wingdings" w:hAnsi="Wingdings" w:hint="default"/>
+      </w:rPr>
+    </w:lvl>
+  </w:abstractNum>
+  <w:abstractNum w:abstractNumId="6" w15:restartNumberingAfterBreak="0">
+    <w:nsid w:val="47901C55"/>
+    <w:multiLevelType w:val="hybridMultilevel"/>
+    <w:tmpl w:val="2F94CA68"/>
+    <w:lvl w:ilvl="0" w:tplc="D69CC4E2">
+      <w:start w:val="1"/>
+      <w:numFmt w:val="bullet"/>
+      <w:lvlText w:val="•"/>
+      <w:lvlJc w:val="left"/>
+      <w:pPr>
+        <w:ind w:left="1440" w:hanging="360"/>
       </w:pPr>
       <w:rPr>
         <w:rFonts w:ascii="Arial" w:eastAsia="Arial" w:hAnsi="Arial" w:cs="Arial"/>
@@ -1654,13 +2755,114 @@
         <w:vertAlign w:val="baseline"/>
       </w:rPr>
     </w:lvl>
-    <w:lvl w:ilvl="2" w:tplc="7B9EE330">
-      <w:start w:val="1"/>
-      <w:numFmt w:val="bullet"/>
-      <w:lvlText w:val="▪"/>
-      <w:lvlJc w:val="left"/>
-      <w:pPr>
-        <w:ind w:left="2174"/>
+    <w:lvl w:ilvl="1" w:tplc="04090003" w:tentative="1">
+      <w:start w:val="1"/>
+      <w:numFmt w:val="bullet"/>
+      <w:lvlText w:val="o"/>
+      <w:lvlJc w:val="left"/>
+      <w:pPr>
+        <w:ind w:left="2160" w:hanging="360"/>
+      </w:pPr>
+      <w:rPr>
+        <w:rFonts w:ascii="Courier New" w:hAnsi="Courier New" w:cs="Courier New" w:hint="default"/>
+      </w:rPr>
+    </w:lvl>
+    <w:lvl w:ilvl="2" w:tplc="04090005" w:tentative="1">
+      <w:start w:val="1"/>
+      <w:numFmt w:val="bullet"/>
+      <w:lvlText w:val=""/>
+      <w:lvlJc w:val="left"/>
+      <w:pPr>
+        <w:ind w:left="2880" w:hanging="360"/>
+      </w:pPr>
+      <w:rPr>
+        <w:rFonts w:ascii="Wingdings" w:hAnsi="Wingdings" w:hint="default"/>
+      </w:rPr>
+    </w:lvl>
+    <w:lvl w:ilvl="3" w:tplc="04090001" w:tentative="1">
+      <w:start w:val="1"/>
+      <w:numFmt w:val="bullet"/>
+      <w:lvlText w:val=""/>
+      <w:lvlJc w:val="left"/>
+      <w:pPr>
+        <w:ind w:left="3600" w:hanging="360"/>
+      </w:pPr>
+      <w:rPr>
+        <w:rFonts w:ascii="Symbol" w:hAnsi="Symbol" w:hint="default"/>
+      </w:rPr>
+    </w:lvl>
+    <w:lvl w:ilvl="4" w:tplc="04090003" w:tentative="1">
+      <w:start w:val="1"/>
+      <w:numFmt w:val="bullet"/>
+      <w:lvlText w:val="o"/>
+      <w:lvlJc w:val="left"/>
+      <w:pPr>
+        <w:ind w:left="4320" w:hanging="360"/>
+      </w:pPr>
+      <w:rPr>
+        <w:rFonts w:ascii="Courier New" w:hAnsi="Courier New" w:cs="Courier New" w:hint="default"/>
+      </w:rPr>
+    </w:lvl>
+    <w:lvl w:ilvl="5" w:tplc="04090005" w:tentative="1">
+      <w:start w:val="1"/>
+      <w:numFmt w:val="bullet"/>
+      <w:lvlText w:val=""/>
+      <w:lvlJc w:val="left"/>
+      <w:pPr>
+        <w:ind w:left="5040" w:hanging="360"/>
+      </w:pPr>
+      <w:rPr>
+        <w:rFonts w:ascii="Wingdings" w:hAnsi="Wingdings" w:hint="default"/>
+      </w:rPr>
+    </w:lvl>
+    <w:lvl w:ilvl="6" w:tplc="04090001" w:tentative="1">
+      <w:start w:val="1"/>
+      <w:numFmt w:val="bullet"/>
+      <w:lvlText w:val=""/>
+      <w:lvlJc w:val="left"/>
+      <w:pPr>
+        <w:ind w:left="5760" w:hanging="360"/>
+      </w:pPr>
+      <w:rPr>
+        <w:rFonts w:ascii="Symbol" w:hAnsi="Symbol" w:hint="default"/>
+      </w:rPr>
+    </w:lvl>
+    <w:lvl w:ilvl="7" w:tplc="04090003" w:tentative="1">
+      <w:start w:val="1"/>
+      <w:numFmt w:val="bullet"/>
+      <w:lvlText w:val="o"/>
+      <w:lvlJc w:val="left"/>
+      <w:pPr>
+        <w:ind w:left="6480" w:hanging="360"/>
+      </w:pPr>
+      <w:rPr>
+        <w:rFonts w:ascii="Courier New" w:hAnsi="Courier New" w:cs="Courier New" w:hint="default"/>
+      </w:rPr>
+    </w:lvl>
+    <w:lvl w:ilvl="8" w:tplc="04090005" w:tentative="1">
+      <w:start w:val="1"/>
+      <w:numFmt w:val="bullet"/>
+      <w:lvlText w:val=""/>
+      <w:lvlJc w:val="left"/>
+      <w:pPr>
+        <w:ind w:left="7200" w:hanging="360"/>
+      </w:pPr>
+      <w:rPr>
+        <w:rFonts w:ascii="Wingdings" w:hAnsi="Wingdings" w:hint="default"/>
+      </w:rPr>
+    </w:lvl>
+  </w:abstractNum>
+  <w:abstractNum w:abstractNumId="7" w15:restartNumberingAfterBreak="0">
+    <w:nsid w:val="48367BFF"/>
+    <w:multiLevelType w:val="hybridMultilevel"/>
+    <w:tmpl w:val="513CF724"/>
+    <w:lvl w:ilvl="0" w:tplc="D69CC4E2">
+      <w:start w:val="1"/>
+      <w:numFmt w:val="bullet"/>
+      <w:lvlText w:val="•"/>
+      <w:lvlJc w:val="left"/>
+      <w:pPr>
+        <w:ind w:left="720"/>
       </w:pPr>
       <w:rPr>
         <w:rFonts w:ascii="Arial" w:eastAsia="Arial" w:hAnsi="Arial" w:cs="Arial"/>
@@ -1677,13 +2879,13 @@
         <w:vertAlign w:val="baseline"/>
       </w:rPr>
     </w:lvl>
-    <w:lvl w:ilvl="3" w:tplc="540267EC">
-      <w:start w:val="1"/>
-      <w:numFmt w:val="bullet"/>
-      <w:lvlText w:val="•"/>
-      <w:lvlJc w:val="left"/>
-      <w:pPr>
-        <w:ind w:left="2894"/>
+    <w:lvl w:ilvl="1" w:tplc="9B022F3C">
+      <w:start w:val="1"/>
+      <w:numFmt w:val="bullet"/>
+      <w:lvlText w:val="o"/>
+      <w:lvlJc w:val="left"/>
+      <w:pPr>
+        <w:ind w:left="1454"/>
       </w:pPr>
       <w:rPr>
         <w:rFonts w:ascii="Arial" w:eastAsia="Arial" w:hAnsi="Arial" w:cs="Arial"/>
@@ -1700,13 +2902,13 @@
         <w:vertAlign w:val="baseline"/>
       </w:rPr>
     </w:lvl>
-    <w:lvl w:ilvl="4" w:tplc="4112A864">
-      <w:start w:val="1"/>
-      <w:numFmt w:val="bullet"/>
-      <w:lvlText w:val="o"/>
-      <w:lvlJc w:val="left"/>
-      <w:pPr>
-        <w:ind w:left="3614"/>
+    <w:lvl w:ilvl="2" w:tplc="7B9EE330">
+      <w:start w:val="1"/>
+      <w:numFmt w:val="bullet"/>
+      <w:lvlText w:val="▪"/>
+      <w:lvlJc w:val="left"/>
+      <w:pPr>
+        <w:ind w:left="2174"/>
       </w:pPr>
       <w:rPr>
         <w:rFonts w:ascii="Arial" w:eastAsia="Arial" w:hAnsi="Arial" w:cs="Arial"/>
@@ -1723,13 +2925,13 @@
         <w:vertAlign w:val="baseline"/>
       </w:rPr>
     </w:lvl>
-    <w:lvl w:ilvl="5" w:tplc="AB06B63C">
-      <w:start w:val="1"/>
-      <w:numFmt w:val="bullet"/>
-      <w:lvlText w:val="▪"/>
-      <w:lvlJc w:val="left"/>
-      <w:pPr>
-        <w:ind w:left="4334"/>
+    <w:lvl w:ilvl="3" w:tplc="540267EC">
+      <w:start w:val="1"/>
+      <w:numFmt w:val="bullet"/>
+      <w:lvlText w:val="•"/>
+      <w:lvlJc w:val="left"/>
+      <w:pPr>
+        <w:ind w:left="2894"/>
       </w:pPr>
       <w:rPr>
         <w:rFonts w:ascii="Arial" w:eastAsia="Arial" w:hAnsi="Arial" w:cs="Arial"/>
@@ -1746,13 +2948,13 @@
         <w:vertAlign w:val="baseline"/>
       </w:rPr>
     </w:lvl>
-    <w:lvl w:ilvl="6" w:tplc="AC387F4A">
-      <w:start w:val="1"/>
-      <w:numFmt w:val="bullet"/>
-      <w:lvlText w:val="•"/>
-      <w:lvlJc w:val="left"/>
-      <w:pPr>
-        <w:ind w:left="5054"/>
+    <w:lvl w:ilvl="4" w:tplc="4112A864">
+      <w:start w:val="1"/>
+      <w:numFmt w:val="bullet"/>
+      <w:lvlText w:val="o"/>
+      <w:lvlJc w:val="left"/>
+      <w:pPr>
+        <w:ind w:left="3614"/>
       </w:pPr>
       <w:rPr>
         <w:rFonts w:ascii="Arial" w:eastAsia="Arial" w:hAnsi="Arial" w:cs="Arial"/>
@@ -1769,13 +2971,13 @@
         <w:vertAlign w:val="baseline"/>
       </w:rPr>
     </w:lvl>
-    <w:lvl w:ilvl="7" w:tplc="C8027980">
-      <w:start w:val="1"/>
-      <w:numFmt w:val="bullet"/>
-      <w:lvlText w:val="o"/>
-      <w:lvlJc w:val="left"/>
-      <w:pPr>
-        <w:ind w:left="5774"/>
+    <w:lvl w:ilvl="5" w:tplc="AB06B63C">
+      <w:start w:val="1"/>
+      <w:numFmt w:val="bullet"/>
+      <w:lvlText w:val="▪"/>
+      <w:lvlJc w:val="left"/>
+      <w:pPr>
+        <w:ind w:left="4334"/>
       </w:pPr>
       <w:rPr>
         <w:rFonts w:ascii="Arial" w:eastAsia="Arial" w:hAnsi="Arial" w:cs="Arial"/>
@@ -1792,13 +2994,13 @@
         <w:vertAlign w:val="baseline"/>
       </w:rPr>
     </w:lvl>
-    <w:lvl w:ilvl="8" w:tplc="A0DA6034">
-      <w:start w:val="1"/>
-      <w:numFmt w:val="bullet"/>
-      <w:lvlText w:val="▪"/>
-      <w:lvlJc w:val="left"/>
-      <w:pPr>
-        <w:ind w:left="6494"/>
+    <w:lvl w:ilvl="6" w:tplc="AC387F4A">
+      <w:start w:val="1"/>
+      <w:numFmt w:val="bullet"/>
+      <w:lvlText w:val="•"/>
+      <w:lvlJc w:val="left"/>
+      <w:pPr>
+        <w:ind w:left="5054"/>
       </w:pPr>
       <w:rPr>
         <w:rFonts w:ascii="Arial" w:eastAsia="Arial" w:hAnsi="Arial" w:cs="Arial"/>
@@ -1815,18 +3017,13 @@
         <w:vertAlign w:val="baseline"/>
       </w:rPr>
     </w:lvl>
-  </w:abstractNum>
-  <w:abstractNum w:abstractNumId="5" w15:restartNumberingAfterBreak="0">
-    <w:nsid w:val="56C20F59"/>
-    <w:multiLevelType w:val="hybridMultilevel"/>
-    <w:tmpl w:val="DAC0BA54"/>
-    <w:lvl w:ilvl="0" w:tplc="D69CC4E2">
-      <w:start w:val="1"/>
-      <w:numFmt w:val="bullet"/>
-      <w:lvlText w:val="•"/>
-      <w:lvlJc w:val="left"/>
-      <w:pPr>
-        <w:ind w:left="369" w:hanging="360"/>
+    <w:lvl w:ilvl="7" w:tplc="C8027980">
+      <w:start w:val="1"/>
+      <w:numFmt w:val="bullet"/>
+      <w:lvlText w:val="o"/>
+      <w:lvlJc w:val="left"/>
+      <w:pPr>
+        <w:ind w:left="5774"/>
       </w:pPr>
       <w:rPr>
         <w:rFonts w:ascii="Arial" w:eastAsia="Arial" w:hAnsi="Arial" w:cs="Arial"/>
@@ -1843,114 +3040,13 @@
         <w:vertAlign w:val="baseline"/>
       </w:rPr>
     </w:lvl>
-    <w:lvl w:ilvl="1" w:tplc="04090003" w:tentative="1">
-      <w:start w:val="1"/>
-      <w:numFmt w:val="bullet"/>
-      <w:lvlText w:val="o"/>
-      <w:lvlJc w:val="left"/>
-      <w:pPr>
-        <w:ind w:left="1089" w:hanging="360"/>
-      </w:pPr>
-      <w:rPr>
-        <w:rFonts w:ascii="Courier New" w:hAnsi="Courier New" w:cs="Courier New" w:hint="default"/>
-      </w:rPr>
-    </w:lvl>
-    <w:lvl w:ilvl="2" w:tplc="04090005" w:tentative="1">
-      <w:start w:val="1"/>
-      <w:numFmt w:val="bullet"/>
-      <w:lvlText w:val=""/>
-      <w:lvlJc w:val="left"/>
-      <w:pPr>
-        <w:ind w:left="1809" w:hanging="360"/>
-      </w:pPr>
-      <w:rPr>
-        <w:rFonts w:ascii="Wingdings" w:hAnsi="Wingdings" w:hint="default"/>
-      </w:rPr>
-    </w:lvl>
-    <w:lvl w:ilvl="3" w:tplc="04090001" w:tentative="1">
-      <w:start w:val="1"/>
-      <w:numFmt w:val="bullet"/>
-      <w:lvlText w:val=""/>
-      <w:lvlJc w:val="left"/>
-      <w:pPr>
-        <w:ind w:left="2529" w:hanging="360"/>
-      </w:pPr>
-      <w:rPr>
-        <w:rFonts w:ascii="Symbol" w:hAnsi="Symbol" w:hint="default"/>
-      </w:rPr>
-    </w:lvl>
-    <w:lvl w:ilvl="4" w:tplc="04090003" w:tentative="1">
-      <w:start w:val="1"/>
-      <w:numFmt w:val="bullet"/>
-      <w:lvlText w:val="o"/>
-      <w:lvlJc w:val="left"/>
-      <w:pPr>
-        <w:ind w:left="3249" w:hanging="360"/>
-      </w:pPr>
-      <w:rPr>
-        <w:rFonts w:ascii="Courier New" w:hAnsi="Courier New" w:cs="Courier New" w:hint="default"/>
-      </w:rPr>
-    </w:lvl>
-    <w:lvl w:ilvl="5" w:tplc="04090005" w:tentative="1">
-      <w:start w:val="1"/>
-      <w:numFmt w:val="bullet"/>
-      <w:lvlText w:val=""/>
-      <w:lvlJc w:val="left"/>
-      <w:pPr>
-        <w:ind w:left="3969" w:hanging="360"/>
-      </w:pPr>
-      <w:rPr>
-        <w:rFonts w:ascii="Wingdings" w:hAnsi="Wingdings" w:hint="default"/>
-      </w:rPr>
-    </w:lvl>
-    <w:lvl w:ilvl="6" w:tplc="04090001" w:tentative="1">
-      <w:start w:val="1"/>
-      <w:numFmt w:val="bullet"/>
-      <w:lvlText w:val=""/>
-      <w:lvlJc w:val="left"/>
-      <w:pPr>
-        <w:ind w:left="4689" w:hanging="360"/>
-      </w:pPr>
-      <w:rPr>
-        <w:rFonts w:ascii="Symbol" w:hAnsi="Symbol" w:hint="default"/>
-      </w:rPr>
-    </w:lvl>
-    <w:lvl w:ilvl="7" w:tplc="04090003" w:tentative="1">
-      <w:start w:val="1"/>
-      <w:numFmt w:val="bullet"/>
-      <w:lvlText w:val="o"/>
-      <w:lvlJc w:val="left"/>
-      <w:pPr>
-        <w:ind w:left="5409" w:hanging="360"/>
-      </w:pPr>
-      <w:rPr>
-        <w:rFonts w:ascii="Courier New" w:hAnsi="Courier New" w:cs="Courier New" w:hint="default"/>
-      </w:rPr>
-    </w:lvl>
-    <w:lvl w:ilvl="8" w:tplc="04090005" w:tentative="1">
-      <w:start w:val="1"/>
-      <w:numFmt w:val="bullet"/>
-      <w:lvlText w:val=""/>
-      <w:lvlJc w:val="left"/>
-      <w:pPr>
-        <w:ind w:left="6129" w:hanging="360"/>
-      </w:pPr>
-      <w:rPr>
-        <w:rFonts w:ascii="Wingdings" w:hAnsi="Wingdings" w:hint="default"/>
-      </w:rPr>
-    </w:lvl>
-  </w:abstractNum>
-  <w:abstractNum w:abstractNumId="6" w15:restartNumberingAfterBreak="0">
-    <w:nsid w:val="63F0425E"/>
-    <w:multiLevelType w:val="hybridMultilevel"/>
-    <w:tmpl w:val="AEC656CE"/>
-    <w:lvl w:ilvl="0" w:tplc="D69CC4E2">
-      <w:start w:val="1"/>
-      <w:numFmt w:val="bullet"/>
-      <w:lvlText w:val="•"/>
-      <w:lvlJc w:val="left"/>
-      <w:pPr>
-        <w:ind w:left="720" w:hanging="360"/>
+    <w:lvl w:ilvl="8" w:tplc="A0DA6034">
+      <w:start w:val="1"/>
+      <w:numFmt w:val="bullet"/>
+      <w:lvlText w:val="▪"/>
+      <w:lvlJc w:val="left"/>
+      <w:pPr>
+        <w:ind w:left="6494"/>
       </w:pPr>
       <w:rPr>
         <w:rFonts w:ascii="Arial" w:eastAsia="Arial" w:hAnsi="Arial" w:cs="Arial"/>
@@ -1967,114 +3063,18 @@
         <w:vertAlign w:val="baseline"/>
       </w:rPr>
     </w:lvl>
-    <w:lvl w:ilvl="1" w:tplc="04090003" w:tentative="1">
-      <w:start w:val="1"/>
-      <w:numFmt w:val="bullet"/>
-      <w:lvlText w:val="o"/>
-      <w:lvlJc w:val="left"/>
-      <w:pPr>
-        <w:ind w:left="1440" w:hanging="360"/>
-      </w:pPr>
-      <w:rPr>
-        <w:rFonts w:ascii="Courier New" w:hAnsi="Courier New" w:cs="Courier New" w:hint="default"/>
-      </w:rPr>
-    </w:lvl>
-    <w:lvl w:ilvl="2" w:tplc="04090005" w:tentative="1">
-      <w:start w:val="1"/>
-      <w:numFmt w:val="bullet"/>
-      <w:lvlText w:val=""/>
-      <w:lvlJc w:val="left"/>
-      <w:pPr>
-        <w:ind w:left="2160" w:hanging="360"/>
-      </w:pPr>
-      <w:rPr>
-        <w:rFonts w:ascii="Wingdings" w:hAnsi="Wingdings" w:hint="default"/>
-      </w:rPr>
-    </w:lvl>
-    <w:lvl w:ilvl="3" w:tplc="04090001" w:tentative="1">
-      <w:start w:val="1"/>
-      <w:numFmt w:val="bullet"/>
-      <w:lvlText w:val=""/>
-      <w:lvlJc w:val="left"/>
-      <w:pPr>
-        <w:ind w:left="2880" w:hanging="360"/>
-      </w:pPr>
-      <w:rPr>
-        <w:rFonts w:ascii="Symbol" w:hAnsi="Symbol" w:hint="default"/>
-      </w:rPr>
-    </w:lvl>
-    <w:lvl w:ilvl="4" w:tplc="04090003" w:tentative="1">
-      <w:start w:val="1"/>
-      <w:numFmt w:val="bullet"/>
-      <w:lvlText w:val="o"/>
-      <w:lvlJc w:val="left"/>
-      <w:pPr>
-        <w:ind w:left="3600" w:hanging="360"/>
-      </w:pPr>
-      <w:rPr>
-        <w:rFonts w:ascii="Courier New" w:hAnsi="Courier New" w:cs="Courier New" w:hint="default"/>
-      </w:rPr>
-    </w:lvl>
-    <w:lvl w:ilvl="5" w:tplc="04090005" w:tentative="1">
-      <w:start w:val="1"/>
-      <w:numFmt w:val="bullet"/>
-      <w:lvlText w:val=""/>
-      <w:lvlJc w:val="left"/>
-      <w:pPr>
-        <w:ind w:left="4320" w:hanging="360"/>
-      </w:pPr>
-      <w:rPr>
-        <w:rFonts w:ascii="Wingdings" w:hAnsi="Wingdings" w:hint="default"/>
-      </w:rPr>
-    </w:lvl>
-    <w:lvl w:ilvl="6" w:tplc="04090001" w:tentative="1">
-      <w:start w:val="1"/>
-      <w:numFmt w:val="bullet"/>
-      <w:lvlText w:val=""/>
-      <w:lvlJc w:val="left"/>
-      <w:pPr>
-        <w:ind w:left="5040" w:hanging="360"/>
-      </w:pPr>
-      <w:rPr>
-        <w:rFonts w:ascii="Symbol" w:hAnsi="Symbol" w:hint="default"/>
-      </w:rPr>
-    </w:lvl>
-    <w:lvl w:ilvl="7" w:tplc="04090003" w:tentative="1">
-      <w:start w:val="1"/>
-      <w:numFmt w:val="bullet"/>
-      <w:lvlText w:val="o"/>
-      <w:lvlJc w:val="left"/>
-      <w:pPr>
-        <w:ind w:left="5760" w:hanging="360"/>
-      </w:pPr>
-      <w:rPr>
-        <w:rFonts w:ascii="Courier New" w:hAnsi="Courier New" w:cs="Courier New" w:hint="default"/>
-      </w:rPr>
-    </w:lvl>
-    <w:lvl w:ilvl="8" w:tplc="04090005" w:tentative="1">
-      <w:start w:val="1"/>
-      <w:numFmt w:val="bullet"/>
-      <w:lvlText w:val=""/>
-      <w:lvlJc w:val="left"/>
-      <w:pPr>
-        <w:ind w:left="6480" w:hanging="360"/>
-      </w:pPr>
-      <w:rPr>
-        <w:rFonts w:ascii="Wingdings" w:hAnsi="Wingdings" w:hint="default"/>
-      </w:rPr>
-    </w:lvl>
   </w:abstractNum>
-  <w:abstractNum w:abstractNumId="7" w15:restartNumberingAfterBreak="0">
-    <w:nsid w:val="6F9F73F2"/>
+  <w:abstractNum w:abstractNumId="8" w15:restartNumberingAfterBreak="0">
+    <w:nsid w:val="56C20F59"/>
     <w:multiLevelType w:val="hybridMultilevel"/>
-    <w:tmpl w:val="94BEE082"/>
+    <w:tmpl w:val="DAC0BA54"/>
     <w:lvl w:ilvl="0" w:tplc="D69CC4E2">
       <w:start w:val="1"/>
       <w:numFmt w:val="bullet"/>
       <w:lvlText w:val="•"/>
       <w:lvlJc w:val="left"/>
       <w:pPr>
-        <w:ind w:left="1021" w:hanging="360"/>
+        <w:ind w:left="369" w:hanging="360"/>
       </w:pPr>
       <w:rPr>
         <w:rFonts w:ascii="Arial" w:eastAsia="Arial" w:hAnsi="Arial" w:cs="Arial"/>
@@ -2097,7 +3097,7 @@
       <w:lvlText w:val="o"/>
       <w:lvlJc w:val="left"/>
       <w:pPr>
-        <w:ind w:left="1741" w:hanging="360"/>
+        <w:ind w:left="1089" w:hanging="360"/>
       </w:pPr>
       <w:rPr>
         <w:rFonts w:ascii="Courier New" w:hAnsi="Courier New" w:cs="Courier New" w:hint="default"/>
@@ -2109,7 +3109,7 @@
       <w:lvlText w:val=""/>
       <w:lvlJc w:val="left"/>
       <w:pPr>
-        <w:ind w:left="2461" w:hanging="360"/>
+        <w:ind w:left="1809" w:hanging="360"/>
       </w:pPr>
       <w:rPr>
         <w:rFonts w:ascii="Wingdings" w:hAnsi="Wingdings" w:hint="default"/>
@@ -2121,7 +3121,7 @@
       <w:lvlText w:val=""/>
       <w:lvlJc w:val="left"/>
       <w:pPr>
-        <w:ind w:left="3181" w:hanging="360"/>
+        <w:ind w:left="2529" w:hanging="360"/>
       </w:pPr>
       <w:rPr>
         <w:rFonts w:ascii="Symbol" w:hAnsi="Symbol" w:hint="default"/>
@@ -2133,7 +3133,7 @@
       <w:lvlText w:val="o"/>
       <w:lvlJc w:val="left"/>
       <w:pPr>
-        <w:ind w:left="3901" w:hanging="360"/>
+        <w:ind w:left="3249" w:hanging="360"/>
       </w:pPr>
       <w:rPr>
         <w:rFonts w:ascii="Courier New" w:hAnsi="Courier New" w:cs="Courier New" w:hint="default"/>
@@ -2145,7 +3145,7 @@
       <w:lvlText w:val=""/>
       <w:lvlJc w:val="left"/>
       <w:pPr>
-        <w:ind w:left="4621" w:hanging="360"/>
+        <w:ind w:left="3969" w:hanging="360"/>
       </w:pPr>
       <w:rPr>
         <w:rFonts w:ascii="Wingdings" w:hAnsi="Wingdings" w:hint="default"/>
@@ -2157,7 +3157,7 @@
       <w:lvlText w:val=""/>
       <w:lvlJc w:val="left"/>
       <w:pPr>
-        <w:ind w:left="5341" w:hanging="360"/>
+        <w:ind w:left="4689" w:hanging="360"/>
       </w:pPr>
       <w:rPr>
         <w:rFonts w:ascii="Symbol" w:hAnsi="Symbol" w:hint="default"/>
@@ -2169,7 +3169,7 @@
       <w:lvlText w:val="o"/>
       <w:lvlJc w:val="left"/>
       <w:pPr>
-        <w:ind w:left="6061" w:hanging="360"/>
+        <w:ind w:left="5409" w:hanging="360"/>
       </w:pPr>
       <w:rPr>
         <w:rFonts w:ascii="Courier New" w:hAnsi="Courier New" w:cs="Courier New" w:hint="default"/>
@@ -2181,24 +3181,24 @@
       <w:lvlText w:val=""/>
       <w:lvlJc w:val="left"/>
       <w:pPr>
-        <w:ind w:left="6781" w:hanging="360"/>
+        <w:ind w:left="6129" w:hanging="360"/>
       </w:pPr>
       <w:rPr>
         <w:rFonts w:ascii="Wingdings" w:hAnsi="Wingdings" w:hint="default"/>
       </w:rPr>
     </w:lvl>
   </w:abstractNum>
-  <w:abstractNum w:abstractNumId="8" w15:restartNumberingAfterBreak="0">
-    <w:nsid w:val="7ADD52DD"/>
+  <w:abstractNum w:abstractNumId="9" w15:restartNumberingAfterBreak="0">
+    <w:nsid w:val="5A151E90"/>
     <w:multiLevelType w:val="hybridMultilevel"/>
-    <w:tmpl w:val="6D1076DA"/>
+    <w:tmpl w:val="5F0823FE"/>
     <w:lvl w:ilvl="0" w:tplc="D69CC4E2">
       <w:start w:val="1"/>
       <w:numFmt w:val="bullet"/>
       <w:lvlText w:val="•"/>
       <w:lvlJc w:val="left"/>
       <w:pPr>
-        <w:ind w:left="1572" w:hanging="360"/>
+        <w:ind w:left="1021" w:hanging="360"/>
       </w:pPr>
       <w:rPr>
         <w:rFonts w:ascii="Arial" w:eastAsia="Arial" w:hAnsi="Arial" w:cs="Arial"/>
@@ -2221,6 +3221,378 @@
       <w:lvlText w:val="o"/>
       <w:lvlJc w:val="left"/>
       <w:pPr>
+        <w:ind w:left="1741" w:hanging="360"/>
+      </w:pPr>
+      <w:rPr>
+        <w:rFonts w:ascii="Courier New" w:hAnsi="Courier New" w:cs="Courier New" w:hint="default"/>
+      </w:rPr>
+    </w:lvl>
+    <w:lvl w:ilvl="2" w:tplc="04090005" w:tentative="1">
+      <w:start w:val="1"/>
+      <w:numFmt w:val="bullet"/>
+      <w:lvlText w:val=""/>
+      <w:lvlJc w:val="left"/>
+      <w:pPr>
+        <w:ind w:left="2461" w:hanging="360"/>
+      </w:pPr>
+      <w:rPr>
+        <w:rFonts w:ascii="Wingdings" w:hAnsi="Wingdings" w:hint="default"/>
+      </w:rPr>
+    </w:lvl>
+    <w:lvl w:ilvl="3" w:tplc="04090001" w:tentative="1">
+      <w:start w:val="1"/>
+      <w:numFmt w:val="bullet"/>
+      <w:lvlText w:val=""/>
+      <w:lvlJc w:val="left"/>
+      <w:pPr>
+        <w:ind w:left="3181" w:hanging="360"/>
+      </w:pPr>
+      <w:rPr>
+        <w:rFonts w:ascii="Symbol" w:hAnsi="Symbol" w:hint="default"/>
+      </w:rPr>
+    </w:lvl>
+    <w:lvl w:ilvl="4" w:tplc="04090003" w:tentative="1">
+      <w:start w:val="1"/>
+      <w:numFmt w:val="bullet"/>
+      <w:lvlText w:val="o"/>
+      <w:lvlJc w:val="left"/>
+      <w:pPr>
+        <w:ind w:left="3901" w:hanging="360"/>
+      </w:pPr>
+      <w:rPr>
+        <w:rFonts w:ascii="Courier New" w:hAnsi="Courier New" w:cs="Courier New" w:hint="default"/>
+      </w:rPr>
+    </w:lvl>
+    <w:lvl w:ilvl="5" w:tplc="04090005" w:tentative="1">
+      <w:start w:val="1"/>
+      <w:numFmt w:val="bullet"/>
+      <w:lvlText w:val=""/>
+      <w:lvlJc w:val="left"/>
+      <w:pPr>
+        <w:ind w:left="4621" w:hanging="360"/>
+      </w:pPr>
+      <w:rPr>
+        <w:rFonts w:ascii="Wingdings" w:hAnsi="Wingdings" w:hint="default"/>
+      </w:rPr>
+    </w:lvl>
+    <w:lvl w:ilvl="6" w:tplc="04090001" w:tentative="1">
+      <w:start w:val="1"/>
+      <w:numFmt w:val="bullet"/>
+      <w:lvlText w:val=""/>
+      <w:lvlJc w:val="left"/>
+      <w:pPr>
+        <w:ind w:left="5341" w:hanging="360"/>
+      </w:pPr>
+      <w:rPr>
+        <w:rFonts w:ascii="Symbol" w:hAnsi="Symbol" w:hint="default"/>
+      </w:rPr>
+    </w:lvl>
+    <w:lvl w:ilvl="7" w:tplc="04090003" w:tentative="1">
+      <w:start w:val="1"/>
+      <w:numFmt w:val="bullet"/>
+      <w:lvlText w:val="o"/>
+      <w:lvlJc w:val="left"/>
+      <w:pPr>
+        <w:ind w:left="6061" w:hanging="360"/>
+      </w:pPr>
+      <w:rPr>
+        <w:rFonts w:ascii="Courier New" w:hAnsi="Courier New" w:cs="Courier New" w:hint="default"/>
+      </w:rPr>
+    </w:lvl>
+    <w:lvl w:ilvl="8" w:tplc="04090005" w:tentative="1">
+      <w:start w:val="1"/>
+      <w:numFmt w:val="bullet"/>
+      <w:lvlText w:val=""/>
+      <w:lvlJc w:val="left"/>
+      <w:pPr>
+        <w:ind w:left="6781" w:hanging="360"/>
+      </w:pPr>
+      <w:rPr>
+        <w:rFonts w:ascii="Wingdings" w:hAnsi="Wingdings" w:hint="default"/>
+      </w:rPr>
+    </w:lvl>
+  </w:abstractNum>
+  <w:abstractNum w:abstractNumId="10" w15:restartNumberingAfterBreak="0">
+    <w:nsid w:val="63F0425E"/>
+    <w:multiLevelType w:val="hybridMultilevel"/>
+    <w:tmpl w:val="AEC656CE"/>
+    <w:lvl w:ilvl="0" w:tplc="D69CC4E2">
+      <w:start w:val="1"/>
+      <w:numFmt w:val="bullet"/>
+      <w:lvlText w:val="•"/>
+      <w:lvlJc w:val="left"/>
+      <w:pPr>
+        <w:ind w:left="720" w:hanging="360"/>
+      </w:pPr>
+      <w:rPr>
+        <w:rFonts w:ascii="Arial" w:eastAsia="Arial" w:hAnsi="Arial" w:cs="Arial"/>
+        <w:b w:val="0"/>
+        <w:i w:val="0"/>
+        <w:strike w:val="0"/>
+        <w:dstrike w:val="0"/>
+        <w:color w:val="000000"/>
+        <w:sz w:val="16"/>
+        <w:szCs w:val="16"/>
+        <w:u w:val="none" w:color="000000"/>
+        <w:bdr w:val="none" w:sz="0" w:space="0" w:color="auto"/>
+        <w:shd w:val="clear" w:color="auto" w:fill="auto"/>
+        <w:vertAlign w:val="baseline"/>
+      </w:rPr>
+    </w:lvl>
+    <w:lvl w:ilvl="1" w:tplc="04090003" w:tentative="1">
+      <w:start w:val="1"/>
+      <w:numFmt w:val="bullet"/>
+      <w:lvlText w:val="o"/>
+      <w:lvlJc w:val="left"/>
+      <w:pPr>
+        <w:ind w:left="1440" w:hanging="360"/>
+      </w:pPr>
+      <w:rPr>
+        <w:rFonts w:ascii="Courier New" w:hAnsi="Courier New" w:cs="Courier New" w:hint="default"/>
+      </w:rPr>
+    </w:lvl>
+    <w:lvl w:ilvl="2" w:tplc="04090005" w:tentative="1">
+      <w:start w:val="1"/>
+      <w:numFmt w:val="bullet"/>
+      <w:lvlText w:val=""/>
+      <w:lvlJc w:val="left"/>
+      <w:pPr>
+        <w:ind w:left="2160" w:hanging="360"/>
+      </w:pPr>
+      <w:rPr>
+        <w:rFonts w:ascii="Wingdings" w:hAnsi="Wingdings" w:hint="default"/>
+      </w:rPr>
+    </w:lvl>
+    <w:lvl w:ilvl="3" w:tplc="04090001" w:tentative="1">
+      <w:start w:val="1"/>
+      <w:numFmt w:val="bullet"/>
+      <w:lvlText w:val=""/>
+      <w:lvlJc w:val="left"/>
+      <w:pPr>
+        <w:ind w:left="2880" w:hanging="360"/>
+      </w:pPr>
+      <w:rPr>
+        <w:rFonts w:ascii="Symbol" w:hAnsi="Symbol" w:hint="default"/>
+      </w:rPr>
+    </w:lvl>
+    <w:lvl w:ilvl="4" w:tplc="04090003" w:tentative="1">
+      <w:start w:val="1"/>
+      <w:numFmt w:val="bullet"/>
+      <w:lvlText w:val="o"/>
+      <w:lvlJc w:val="left"/>
+      <w:pPr>
+        <w:ind w:left="3600" w:hanging="360"/>
+      </w:pPr>
+      <w:rPr>
+        <w:rFonts w:ascii="Courier New" w:hAnsi="Courier New" w:cs="Courier New" w:hint="default"/>
+      </w:rPr>
+    </w:lvl>
+    <w:lvl w:ilvl="5" w:tplc="04090005" w:tentative="1">
+      <w:start w:val="1"/>
+      <w:numFmt w:val="bullet"/>
+      <w:lvlText w:val=""/>
+      <w:lvlJc w:val="left"/>
+      <w:pPr>
+        <w:ind w:left="4320" w:hanging="360"/>
+      </w:pPr>
+      <w:rPr>
+        <w:rFonts w:ascii="Wingdings" w:hAnsi="Wingdings" w:hint="default"/>
+      </w:rPr>
+    </w:lvl>
+    <w:lvl w:ilvl="6" w:tplc="04090001" w:tentative="1">
+      <w:start w:val="1"/>
+      <w:numFmt w:val="bullet"/>
+      <w:lvlText w:val=""/>
+      <w:lvlJc w:val="left"/>
+      <w:pPr>
+        <w:ind w:left="5040" w:hanging="360"/>
+      </w:pPr>
+      <w:rPr>
+        <w:rFonts w:ascii="Symbol" w:hAnsi="Symbol" w:hint="default"/>
+      </w:rPr>
+    </w:lvl>
+    <w:lvl w:ilvl="7" w:tplc="04090003" w:tentative="1">
+      <w:start w:val="1"/>
+      <w:numFmt w:val="bullet"/>
+      <w:lvlText w:val="o"/>
+      <w:lvlJc w:val="left"/>
+      <w:pPr>
+        <w:ind w:left="5760" w:hanging="360"/>
+      </w:pPr>
+      <w:rPr>
+        <w:rFonts w:ascii="Courier New" w:hAnsi="Courier New" w:cs="Courier New" w:hint="default"/>
+      </w:rPr>
+    </w:lvl>
+    <w:lvl w:ilvl="8" w:tplc="04090005" w:tentative="1">
+      <w:start w:val="1"/>
+      <w:numFmt w:val="bullet"/>
+      <w:lvlText w:val=""/>
+      <w:lvlJc w:val="left"/>
+      <w:pPr>
+        <w:ind w:left="6480" w:hanging="360"/>
+      </w:pPr>
+      <w:rPr>
+        <w:rFonts w:ascii="Wingdings" w:hAnsi="Wingdings" w:hint="default"/>
+      </w:rPr>
+    </w:lvl>
+  </w:abstractNum>
+  <w:abstractNum w:abstractNumId="11" w15:restartNumberingAfterBreak="0">
+    <w:nsid w:val="6F9F73F2"/>
+    <w:multiLevelType w:val="hybridMultilevel"/>
+    <w:tmpl w:val="94BEE082"/>
+    <w:lvl w:ilvl="0" w:tplc="D69CC4E2">
+      <w:start w:val="1"/>
+      <w:numFmt w:val="bullet"/>
+      <w:lvlText w:val="•"/>
+      <w:lvlJc w:val="left"/>
+      <w:pPr>
+        <w:ind w:left="1021" w:hanging="360"/>
+      </w:pPr>
+      <w:rPr>
+        <w:rFonts w:ascii="Arial" w:eastAsia="Arial" w:hAnsi="Arial" w:cs="Arial"/>
+        <w:b w:val="0"/>
+        <w:i w:val="0"/>
+        <w:strike w:val="0"/>
+        <w:dstrike w:val="0"/>
+        <w:color w:val="000000"/>
+        <w:sz w:val="16"/>
+        <w:szCs w:val="16"/>
+        <w:u w:val="none" w:color="000000"/>
+        <w:bdr w:val="none" w:sz="0" w:space="0" w:color="auto"/>
+        <w:shd w:val="clear" w:color="auto" w:fill="auto"/>
+        <w:vertAlign w:val="baseline"/>
+      </w:rPr>
+    </w:lvl>
+    <w:lvl w:ilvl="1" w:tplc="04090003" w:tentative="1">
+      <w:start w:val="1"/>
+      <w:numFmt w:val="bullet"/>
+      <w:lvlText w:val="o"/>
+      <w:lvlJc w:val="left"/>
+      <w:pPr>
+        <w:ind w:left="1741" w:hanging="360"/>
+      </w:pPr>
+      <w:rPr>
+        <w:rFonts w:ascii="Courier New" w:hAnsi="Courier New" w:cs="Courier New" w:hint="default"/>
+      </w:rPr>
+    </w:lvl>
+    <w:lvl w:ilvl="2" w:tplc="04090005" w:tentative="1">
+      <w:start w:val="1"/>
+      <w:numFmt w:val="bullet"/>
+      <w:lvlText w:val=""/>
+      <w:lvlJc w:val="left"/>
+      <w:pPr>
+        <w:ind w:left="2461" w:hanging="360"/>
+      </w:pPr>
+      <w:rPr>
+        <w:rFonts w:ascii="Wingdings" w:hAnsi="Wingdings" w:hint="default"/>
+      </w:rPr>
+    </w:lvl>
+    <w:lvl w:ilvl="3" w:tplc="04090001" w:tentative="1">
+      <w:start w:val="1"/>
+      <w:numFmt w:val="bullet"/>
+      <w:lvlText w:val=""/>
+      <w:lvlJc w:val="left"/>
+      <w:pPr>
+        <w:ind w:left="3181" w:hanging="360"/>
+      </w:pPr>
+      <w:rPr>
+        <w:rFonts w:ascii="Symbol" w:hAnsi="Symbol" w:hint="default"/>
+      </w:rPr>
+    </w:lvl>
+    <w:lvl w:ilvl="4" w:tplc="04090003" w:tentative="1">
+      <w:start w:val="1"/>
+      <w:numFmt w:val="bullet"/>
+      <w:lvlText w:val="o"/>
+      <w:lvlJc w:val="left"/>
+      <w:pPr>
+        <w:ind w:left="3901" w:hanging="360"/>
+      </w:pPr>
+      <w:rPr>
+        <w:rFonts w:ascii="Courier New" w:hAnsi="Courier New" w:cs="Courier New" w:hint="default"/>
+      </w:rPr>
+    </w:lvl>
+    <w:lvl w:ilvl="5" w:tplc="04090005" w:tentative="1">
+      <w:start w:val="1"/>
+      <w:numFmt w:val="bullet"/>
+      <w:lvlText w:val=""/>
+      <w:lvlJc w:val="left"/>
+      <w:pPr>
+        <w:ind w:left="4621" w:hanging="360"/>
+      </w:pPr>
+      <w:rPr>
+        <w:rFonts w:ascii="Wingdings" w:hAnsi="Wingdings" w:hint="default"/>
+      </w:rPr>
+    </w:lvl>
+    <w:lvl w:ilvl="6" w:tplc="04090001" w:tentative="1">
+      <w:start w:val="1"/>
+      <w:numFmt w:val="bullet"/>
+      <w:lvlText w:val=""/>
+      <w:lvlJc w:val="left"/>
+      <w:pPr>
+        <w:ind w:left="5341" w:hanging="360"/>
+      </w:pPr>
+      <w:rPr>
+        <w:rFonts w:ascii="Symbol" w:hAnsi="Symbol" w:hint="default"/>
+      </w:rPr>
+    </w:lvl>
+    <w:lvl w:ilvl="7" w:tplc="04090003" w:tentative="1">
+      <w:start w:val="1"/>
+      <w:numFmt w:val="bullet"/>
+      <w:lvlText w:val="o"/>
+      <w:lvlJc w:val="left"/>
+      <w:pPr>
+        <w:ind w:left="6061" w:hanging="360"/>
+      </w:pPr>
+      <w:rPr>
+        <w:rFonts w:ascii="Courier New" w:hAnsi="Courier New" w:cs="Courier New" w:hint="default"/>
+      </w:rPr>
+    </w:lvl>
+    <w:lvl w:ilvl="8" w:tplc="04090005" w:tentative="1">
+      <w:start w:val="1"/>
+      <w:numFmt w:val="bullet"/>
+      <w:lvlText w:val=""/>
+      <w:lvlJc w:val="left"/>
+      <w:pPr>
+        <w:ind w:left="6781" w:hanging="360"/>
+      </w:pPr>
+      <w:rPr>
+        <w:rFonts w:ascii="Wingdings" w:hAnsi="Wingdings" w:hint="default"/>
+      </w:rPr>
+    </w:lvl>
+  </w:abstractNum>
+  <w:abstractNum w:abstractNumId="12" w15:restartNumberingAfterBreak="0">
+    <w:nsid w:val="7ADD52DD"/>
+    <w:multiLevelType w:val="hybridMultilevel"/>
+    <w:tmpl w:val="6D1076DA"/>
+    <w:lvl w:ilvl="0" w:tplc="D69CC4E2">
+      <w:start w:val="1"/>
+      <w:numFmt w:val="bullet"/>
+      <w:lvlText w:val="•"/>
+      <w:lvlJc w:val="left"/>
+      <w:pPr>
+        <w:ind w:left="1572" w:hanging="360"/>
+      </w:pPr>
+      <w:rPr>
+        <w:rFonts w:ascii="Arial" w:eastAsia="Arial" w:hAnsi="Arial" w:cs="Arial"/>
+        <w:b w:val="0"/>
+        <w:i w:val="0"/>
+        <w:strike w:val="0"/>
+        <w:dstrike w:val="0"/>
+        <w:color w:val="000000"/>
+        <w:sz w:val="16"/>
+        <w:szCs w:val="16"/>
+        <w:u w:val="none" w:color="000000"/>
+        <w:bdr w:val="none" w:sz="0" w:space="0" w:color="auto"/>
+        <w:shd w:val="clear" w:color="auto" w:fill="auto"/>
+        <w:vertAlign w:val="baseline"/>
+      </w:rPr>
+    </w:lvl>
+    <w:lvl w:ilvl="1" w:tplc="04090003" w:tentative="1">
+      <w:start w:val="1"/>
+      <w:numFmt w:val="bullet"/>
+      <w:lvlText w:val="o"/>
+      <w:lvlJc w:val="left"/>
+      <w:pPr>
         <w:ind w:left="2292" w:hanging="360"/>
       </w:pPr>
       <w:rPr>
@@ -2306,6 +3678,254 @@
       <w:lvlJc w:val="left"/>
       <w:pPr>
         <w:ind w:left="7332" w:hanging="360"/>
+      </w:pPr>
+      <w:rPr>
+        <w:rFonts w:ascii="Wingdings" w:hAnsi="Wingdings" w:hint="default"/>
+      </w:rPr>
+    </w:lvl>
+  </w:abstractNum>
+  <w:abstractNum w:abstractNumId="13" w15:restartNumberingAfterBreak="0">
+    <w:nsid w:val="7B513272"/>
+    <w:multiLevelType w:val="hybridMultilevel"/>
+    <w:tmpl w:val="FDB46940"/>
+    <w:lvl w:ilvl="0" w:tplc="D69CC4E2">
+      <w:start w:val="1"/>
+      <w:numFmt w:val="bullet"/>
+      <w:lvlText w:val="•"/>
+      <w:lvlJc w:val="left"/>
+      <w:pPr>
+        <w:ind w:left="720" w:hanging="360"/>
+      </w:pPr>
+      <w:rPr>
+        <w:rFonts w:ascii="Arial" w:eastAsia="Arial" w:hAnsi="Arial" w:cs="Arial"/>
+        <w:b w:val="0"/>
+        <w:i w:val="0"/>
+        <w:strike w:val="0"/>
+        <w:dstrike w:val="0"/>
+        <w:color w:val="000000"/>
+        <w:sz w:val="16"/>
+        <w:szCs w:val="16"/>
+        <w:u w:val="none" w:color="000000"/>
+        <w:bdr w:val="none" w:sz="0" w:space="0" w:color="auto"/>
+        <w:shd w:val="clear" w:color="auto" w:fill="auto"/>
+        <w:vertAlign w:val="baseline"/>
+      </w:rPr>
+    </w:lvl>
+    <w:lvl w:ilvl="1" w:tplc="04090003" w:tentative="1">
+      <w:start w:val="1"/>
+      <w:numFmt w:val="bullet"/>
+      <w:lvlText w:val="o"/>
+      <w:lvlJc w:val="left"/>
+      <w:pPr>
+        <w:ind w:left="1440" w:hanging="360"/>
+      </w:pPr>
+      <w:rPr>
+        <w:rFonts w:ascii="Courier New" w:hAnsi="Courier New" w:cs="Courier New" w:hint="default"/>
+      </w:rPr>
+    </w:lvl>
+    <w:lvl w:ilvl="2" w:tplc="04090005" w:tentative="1">
+      <w:start w:val="1"/>
+      <w:numFmt w:val="bullet"/>
+      <w:lvlText w:val=""/>
+      <w:lvlJc w:val="left"/>
+      <w:pPr>
+        <w:ind w:left="2160" w:hanging="360"/>
+      </w:pPr>
+      <w:rPr>
+        <w:rFonts w:ascii="Wingdings" w:hAnsi="Wingdings" w:hint="default"/>
+      </w:rPr>
+    </w:lvl>
+    <w:lvl w:ilvl="3" w:tplc="04090001" w:tentative="1">
+      <w:start w:val="1"/>
+      <w:numFmt w:val="bullet"/>
+      <w:lvlText w:val=""/>
+      <w:lvlJc w:val="left"/>
+      <w:pPr>
+        <w:ind w:left="2880" w:hanging="360"/>
+      </w:pPr>
+      <w:rPr>
+        <w:rFonts w:ascii="Symbol" w:hAnsi="Symbol" w:hint="default"/>
+      </w:rPr>
+    </w:lvl>
+    <w:lvl w:ilvl="4" w:tplc="04090003" w:tentative="1">
+      <w:start w:val="1"/>
+      <w:numFmt w:val="bullet"/>
+      <w:lvlText w:val="o"/>
+      <w:lvlJc w:val="left"/>
+      <w:pPr>
+        <w:ind w:left="3600" w:hanging="360"/>
+      </w:pPr>
+      <w:rPr>
+        <w:rFonts w:ascii="Courier New" w:hAnsi="Courier New" w:cs="Courier New" w:hint="default"/>
+      </w:rPr>
+    </w:lvl>
+    <w:lvl w:ilvl="5" w:tplc="04090005" w:tentative="1">
+      <w:start w:val="1"/>
+      <w:numFmt w:val="bullet"/>
+      <w:lvlText w:val=""/>
+      <w:lvlJc w:val="left"/>
+      <w:pPr>
+        <w:ind w:left="4320" w:hanging="360"/>
+      </w:pPr>
+      <w:rPr>
+        <w:rFonts w:ascii="Wingdings" w:hAnsi="Wingdings" w:hint="default"/>
+      </w:rPr>
+    </w:lvl>
+    <w:lvl w:ilvl="6" w:tplc="04090001" w:tentative="1">
+      <w:start w:val="1"/>
+      <w:numFmt w:val="bullet"/>
+      <w:lvlText w:val=""/>
+      <w:lvlJc w:val="left"/>
+      <w:pPr>
+        <w:ind w:left="5040" w:hanging="360"/>
+      </w:pPr>
+      <w:rPr>
+        <w:rFonts w:ascii="Symbol" w:hAnsi="Symbol" w:hint="default"/>
+      </w:rPr>
+    </w:lvl>
+    <w:lvl w:ilvl="7" w:tplc="04090003" w:tentative="1">
+      <w:start w:val="1"/>
+      <w:numFmt w:val="bullet"/>
+      <w:lvlText w:val="o"/>
+      <w:lvlJc w:val="left"/>
+      <w:pPr>
+        <w:ind w:left="5760" w:hanging="360"/>
+      </w:pPr>
+      <w:rPr>
+        <w:rFonts w:ascii="Courier New" w:hAnsi="Courier New" w:cs="Courier New" w:hint="default"/>
+      </w:rPr>
+    </w:lvl>
+    <w:lvl w:ilvl="8" w:tplc="04090005" w:tentative="1">
+      <w:start w:val="1"/>
+      <w:numFmt w:val="bullet"/>
+      <w:lvlText w:val=""/>
+      <w:lvlJc w:val="left"/>
+      <w:pPr>
+        <w:ind w:left="6480" w:hanging="360"/>
+      </w:pPr>
+      <w:rPr>
+        <w:rFonts w:ascii="Wingdings" w:hAnsi="Wingdings" w:hint="default"/>
+      </w:rPr>
+    </w:lvl>
+  </w:abstractNum>
+  <w:abstractNum w:abstractNumId="14" w15:restartNumberingAfterBreak="0">
+    <w:nsid w:val="7B972914"/>
+    <w:multiLevelType w:val="hybridMultilevel"/>
+    <w:tmpl w:val="25DA721C"/>
+    <w:lvl w:ilvl="0" w:tplc="D69CC4E2">
+      <w:start w:val="1"/>
+      <w:numFmt w:val="bullet"/>
+      <w:lvlText w:val="•"/>
+      <w:lvlJc w:val="left"/>
+      <w:pPr>
+        <w:ind w:left="1021" w:hanging="360"/>
+      </w:pPr>
+      <w:rPr>
+        <w:rFonts w:ascii="Arial" w:eastAsia="Arial" w:hAnsi="Arial" w:cs="Arial"/>
+        <w:b w:val="0"/>
+        <w:i w:val="0"/>
+        <w:strike w:val="0"/>
+        <w:dstrike w:val="0"/>
+        <w:color w:val="000000"/>
+        <w:sz w:val="16"/>
+        <w:szCs w:val="16"/>
+        <w:u w:val="none" w:color="000000"/>
+        <w:bdr w:val="none" w:sz="0" w:space="0" w:color="auto"/>
+        <w:shd w:val="clear" w:color="auto" w:fill="auto"/>
+        <w:vertAlign w:val="baseline"/>
+      </w:rPr>
+    </w:lvl>
+    <w:lvl w:ilvl="1" w:tplc="04090003" w:tentative="1">
+      <w:start w:val="1"/>
+      <w:numFmt w:val="bullet"/>
+      <w:lvlText w:val="o"/>
+      <w:lvlJc w:val="left"/>
+      <w:pPr>
+        <w:ind w:left="1741" w:hanging="360"/>
+      </w:pPr>
+      <w:rPr>
+        <w:rFonts w:ascii="Courier New" w:hAnsi="Courier New" w:cs="Courier New" w:hint="default"/>
+      </w:rPr>
+    </w:lvl>
+    <w:lvl w:ilvl="2" w:tplc="04090005" w:tentative="1">
+      <w:start w:val="1"/>
+      <w:numFmt w:val="bullet"/>
+      <w:lvlText w:val=""/>
+      <w:lvlJc w:val="left"/>
+      <w:pPr>
+        <w:ind w:left="2461" w:hanging="360"/>
+      </w:pPr>
+      <w:rPr>
+        <w:rFonts w:ascii="Wingdings" w:hAnsi="Wingdings" w:hint="default"/>
+      </w:rPr>
+    </w:lvl>
+    <w:lvl w:ilvl="3" w:tplc="04090001" w:tentative="1">
+      <w:start w:val="1"/>
+      <w:numFmt w:val="bullet"/>
+      <w:lvlText w:val=""/>
+      <w:lvlJc w:val="left"/>
+      <w:pPr>
+        <w:ind w:left="3181" w:hanging="360"/>
+      </w:pPr>
+      <w:rPr>
+        <w:rFonts w:ascii="Symbol" w:hAnsi="Symbol" w:hint="default"/>
+      </w:rPr>
+    </w:lvl>
+    <w:lvl w:ilvl="4" w:tplc="04090003" w:tentative="1">
+      <w:start w:val="1"/>
+      <w:numFmt w:val="bullet"/>
+      <w:lvlText w:val="o"/>
+      <w:lvlJc w:val="left"/>
+      <w:pPr>
+        <w:ind w:left="3901" w:hanging="360"/>
+      </w:pPr>
+      <w:rPr>
+        <w:rFonts w:ascii="Courier New" w:hAnsi="Courier New" w:cs="Courier New" w:hint="default"/>
+      </w:rPr>
+    </w:lvl>
+    <w:lvl w:ilvl="5" w:tplc="04090005" w:tentative="1">
+      <w:start w:val="1"/>
+      <w:numFmt w:val="bullet"/>
+      <w:lvlText w:val=""/>
+      <w:lvlJc w:val="left"/>
+      <w:pPr>
+        <w:ind w:left="4621" w:hanging="360"/>
+      </w:pPr>
+      <w:rPr>
+        <w:rFonts w:ascii="Wingdings" w:hAnsi="Wingdings" w:hint="default"/>
+      </w:rPr>
+    </w:lvl>
+    <w:lvl w:ilvl="6" w:tplc="04090001" w:tentative="1">
+      <w:start w:val="1"/>
+      <w:numFmt w:val="bullet"/>
+      <w:lvlText w:val=""/>
+      <w:lvlJc w:val="left"/>
+      <w:pPr>
+        <w:ind w:left="5341" w:hanging="360"/>
+      </w:pPr>
+      <w:rPr>
+        <w:rFonts w:ascii="Symbol" w:hAnsi="Symbol" w:hint="default"/>
+      </w:rPr>
+    </w:lvl>
+    <w:lvl w:ilvl="7" w:tplc="04090003" w:tentative="1">
+      <w:start w:val="1"/>
+      <w:numFmt w:val="bullet"/>
+      <w:lvlText w:val="o"/>
+      <w:lvlJc w:val="left"/>
+      <w:pPr>
+        <w:ind w:left="6061" w:hanging="360"/>
+      </w:pPr>
+      <w:rPr>
+        <w:rFonts w:ascii="Courier New" w:hAnsi="Courier New" w:cs="Courier New" w:hint="default"/>
+      </w:rPr>
+    </w:lvl>
+    <w:lvl w:ilvl="8" w:tplc="04090005" w:tentative="1">
+      <w:start w:val="1"/>
+      <w:numFmt w:val="bullet"/>
+      <w:lvlText w:val=""/>
+      <w:lvlJc w:val="left"/>
+      <w:pPr>
+        <w:ind w:left="6781" w:hanging="360"/>
       </w:pPr>
       <w:rPr>
         <w:rFonts w:ascii="Wingdings" w:hAnsi="Wingdings" w:hint="default"/>
@@ -2313,31 +3933,49 @@
     </w:lvl>
   </w:abstractNum>
   <w:num w:numId="1">
+    <w:abstractNumId w:val="7"/>
+  </w:num>
+  <w:num w:numId="2">
     <w:abstractNumId w:val="4"/>
   </w:num>
-  <w:num w:numId="2">
+  <w:num w:numId="3">
+    <w:abstractNumId w:val="8"/>
+  </w:num>
+  <w:num w:numId="4">
+    <w:abstractNumId w:val="5"/>
+  </w:num>
+  <w:num w:numId="5">
+    <w:abstractNumId w:val="3"/>
+  </w:num>
+  <w:num w:numId="6">
+    <w:abstractNumId w:val="11"/>
+  </w:num>
+  <w:num w:numId="7">
+    <w:abstractNumId w:val="12"/>
+  </w:num>
+  <w:num w:numId="8">
     <w:abstractNumId w:val="2"/>
   </w:num>
-  <w:num w:numId="3">
-    <w:abstractNumId w:val="5"/>
+  <w:num w:numId="9">
+    <w:abstractNumId w:val="10"/>
   </w:num>
-  <w:num w:numId="4">
-    <w:abstractNumId w:val="3"/>
-  </w:num>
-  <w:num w:numId="5">
+  <w:num w:numId="10">
     <w:abstractNumId w:val="1"/>
   </w:num>
-  <w:num w:numId="6">
-    <w:abstractNumId w:val="7"/>
+  <w:num w:numId="11">
+    <w:abstractNumId w:val="6"/>
   </w:num>
-  <w:num w:numId="7">
-    <w:abstractNumId w:val="8"/>
+  <w:num w:numId="12">
+    <w:abstractNumId w:val="9"/>
   </w:num>
-  <w:num w:numId="8">
+  <w:num w:numId="13">
+    <w:abstractNumId w:val="13"/>
+  </w:num>
+  <w:num w:numId="14">
+    <w:abstractNumId w:val="14"/>
+  </w:num>
+  <w:num w:numId="15">
     <w:abstractNumId w:val="0"/>
-  </w:num>
-  <w:num w:numId="9">
-    <w:abstractNumId w:val="6"/>
   </w:num>
 </w:numbering>
 </file>
@@ -2814,6 +4452,17 @@
       <w:contextualSpacing/>
     </w:pPr>
   </w:style>
+  <w:style w:type="character" w:styleId="Hyperlink">
+    <w:name w:val="Hyperlink"/>
+    <w:basedOn w:val="DefaultParagraphFont"/>
+    <w:uiPriority w:val="99"/>
+    <w:unhideWhenUsed/>
+    <w:rsid w:val="00C17266"/>
+    <w:rPr>
+      <w:color w:val="0563C1" w:themeColor="hyperlink"/>
+      <w:u w:val="single"/>
+    </w:rPr>
+  </w:style>
 </w:styles>
 </file>
 
@@ -3083,7 +4732,7 @@
 </file>
 
 <file path=customXml/itemProps1.xml><?xml version="1.0" encoding="utf-8"?>
-<ds:datastoreItem xmlns:ds="http://schemas.openxmlformats.org/officeDocument/2006/customXml" ds:itemID="{D6E29202-C77C-468E-AA72-C46616060BB4}">
+<ds:datastoreItem xmlns:ds="http://schemas.openxmlformats.org/officeDocument/2006/customXml" ds:itemID="{986FD863-8662-4B9D-989A-5D55ABC4F7B6}">
   <ds:schemaRefs>
     <ds:schemaRef ds:uri="http://schemas.openxmlformats.org/officeDocument/2006/bibliography"/>
   </ds:schemaRefs>

</xml_diff>

<commit_message>
Updated resume at Anza Ct
</commit_message>
<xml_diff>
--- a/GameResume.docx
+++ b/GameResume.docx
@@ -42,7 +42,19 @@
         <w:rPr>
           <w:szCs w:val="20"/>
         </w:rPr>
-        <w:t>1810 Cole Avenue Walnut Creek, CA 94596</w:t>
+        <w:t>722 Anza Court</w:t>
+      </w:r>
+      <w:r>
+        <w:rPr>
+          <w:szCs w:val="20"/>
+        </w:rPr>
+        <w:t xml:space="preserve"> Walnut Creek, CA 9459</w:t>
+      </w:r>
+      <w:r>
+        <w:rPr>
+          <w:szCs w:val="20"/>
+        </w:rPr>
+        <w:t>7</w:t>
       </w:r>
     </w:p>
     <w:p>
@@ -113,9 +125,6 @@
         <w:spacing w:after="0" w:line="240" w:lineRule="auto"/>
         <w:ind w:left="0" w:firstLine="0"/>
       </w:pPr>
-      <w:r>
-        <w:t xml:space="preserve">  </w:t>
-      </w:r>
     </w:p>
     <w:p>
       <w:pPr>
@@ -276,37 +285,10 @@
     <w:p>
       <w:pPr>
         <w:spacing w:after="0" w:line="240" w:lineRule="auto"/>
-        <w:ind w:left="9" w:right="854"/>
-        <w:rPr>
-          <w:szCs w:val="20"/>
-        </w:rPr>
-      </w:pPr>
-      <w:r>
-        <w:rPr>
-          <w:i/>
-          <w:szCs w:val="20"/>
-        </w:rPr>
-        <w:t xml:space="preserve">Minor in </w:t>
-      </w:r>
-      <w:r>
-        <w:rPr>
-          <w:i/>
-          <w:szCs w:val="20"/>
-        </w:rPr>
-        <w:t>French</w:t>
-      </w:r>
-      <w:r>
-        <w:rPr>
-          <w:szCs w:val="20"/>
-        </w:rPr>
-        <w:t xml:space="preserve">  </w:t>
-      </w:r>
-    </w:p>
-    <w:p>
-      <w:pPr>
-        <w:spacing w:after="0" w:line="240" w:lineRule="auto"/>
         <w:ind w:left="29" w:firstLine="0"/>
       </w:pPr>
+      <w:bookmarkStart w:id="0" w:name="_GoBack"/>
+      <w:bookmarkEnd w:id="0"/>
       <w:r>
         <w:t xml:space="preserve">   </w:t>
       </w:r>
@@ -445,8 +427,6 @@
           <w:szCs w:val="20"/>
         </w:rPr>
       </w:pPr>
-      <w:bookmarkStart w:id="0" w:name="_GoBack"/>
-      <w:bookmarkEnd w:id="0"/>
       <w:r>
         <w:rPr>
           <w:szCs w:val="20"/>
@@ -5362,7 +5342,7 @@
 </file>
 
 <file path=customXml/itemProps1.xml><?xml version="1.0" encoding="utf-8"?>
-<ds:datastoreItem xmlns:ds="http://schemas.openxmlformats.org/officeDocument/2006/customXml" ds:itemID="{36BE1FCF-FFD5-4039-BD97-B3538817529C}">
+<ds:datastoreItem xmlns:ds="http://schemas.openxmlformats.org/officeDocument/2006/customXml" ds:itemID="{15825123-F168-4963-8302-F3DBAFA74C99}">
   <ds:schemaRefs>
     <ds:schemaRef ds:uri="http://schemas.openxmlformats.org/officeDocument/2006/bibliography"/>
   </ds:schemaRefs>

</xml_diff>

<commit_message>
Pushing some style, content changes. Beta 1.6.2
</commit_message>
<xml_diff>
--- a/GameResume.docx
+++ b/GameResume.docx
@@ -92,25 +92,26 @@
         <w:rPr>
           <w:szCs w:val="20"/>
         </w:rPr>
-        <w:t xml:space="preserve"> |</w:t>
-      </w:r>
-      <w:r>
-        <w:rPr>
-          <w:color w:val="000000" w:themeColor="text1"/>
-          <w:szCs w:val="20"/>
-          <w14:shadow w14:blurRad="38100" w14:dist="19050" w14:dir="2700000" w14:sx="100000" w14:sy="100000" w14:kx="0" w14:ky="0" w14:algn="tl">
-            <w14:schemeClr w14:val="dk1">
-              <w14:alpha w14:val="60000"/>
-            </w14:schemeClr>
-          </w14:shadow>
-          <w14:textOutline w14:w="0" w14:cap="flat" w14:cmpd="sng" w14:algn="ctr">
-            <w14:noFill/>
-            <w14:prstDash w14:val="solid"/>
-            <w14:round/>
-          </w14:textOutline>
-        </w:rPr>
         <w:t xml:space="preserve"> </w:t>
       </w:r>
+    </w:p>
+    <w:p>
+      <w:pPr>
+        <w:spacing w:after="0" w:line="240" w:lineRule="auto"/>
+        <w:ind w:left="0" w:right="5" w:firstLine="0"/>
+        <w:jc w:val="center"/>
+        <w:rPr>
+          <w:szCs w:val="20"/>
+        </w:rPr>
+      </w:pPr>
+      <w:r>
+        <w:rPr>
+          <w:szCs w:val="20"/>
+        </w:rPr>
+        <w:t xml:space="preserve">Portfolio: </w:t>
+      </w:r>
+      <w:bookmarkStart w:id="0" w:name="_GoBack"/>
+      <w:bookmarkEnd w:id="0"/>
       <w:r>
         <w:rPr>
           <w:color w:val="0563C1"/>
@@ -287,8 +288,6 @@
         <w:spacing w:after="0" w:line="240" w:lineRule="auto"/>
         <w:ind w:left="29" w:firstLine="0"/>
       </w:pPr>
-      <w:bookmarkStart w:id="0" w:name="_GoBack"/>
-      <w:bookmarkEnd w:id="0"/>
       <w:r>
         <w:t xml:space="preserve">   </w:t>
       </w:r>
@@ -406,13 +405,7 @@
           <w:i/>
           <w:szCs w:val="20"/>
         </w:rPr>
-        <w:t xml:space="preserve">Game/Web Development </w:t>
-      </w:r>
-      <w:r>
-        <w:rPr>
-          <w:szCs w:val="20"/>
-        </w:rPr>
-        <w:t xml:space="preserve"> </w:t>
+        <w:t>Game/Web Development (JavaScript, HTML, CSS)</w:t>
       </w:r>
     </w:p>
     <w:p>
@@ -450,7 +443,37 @@
         <w:rPr>
           <w:szCs w:val="20"/>
         </w:rPr>
-        <w:t>Helped develop new UI, game systems, and game features with another programmer. Also maintained master game repository and server.</w:t>
+        <w:t>D</w:t>
+      </w:r>
+      <w:r>
+        <w:rPr>
+          <w:szCs w:val="20"/>
+        </w:rPr>
+        <w:t>evelop</w:t>
+      </w:r>
+      <w:r>
+        <w:rPr>
+          <w:szCs w:val="20"/>
+        </w:rPr>
+        <w:t>ed the User Interface</w:t>
+      </w:r>
+      <w:r>
+        <w:rPr>
+          <w:szCs w:val="20"/>
+        </w:rPr>
+        <w:t>, game systems, and</w:t>
+      </w:r>
+      <w:r>
+        <w:rPr>
+          <w:szCs w:val="20"/>
+        </w:rPr>
+        <w:t xml:space="preserve"> new</w:t>
+      </w:r>
+      <w:r>
+        <w:rPr>
+          <w:szCs w:val="20"/>
+        </w:rPr>
+        <w:t xml:space="preserve"> features. Also maintained master game repository and server.</w:t>
       </w:r>
     </w:p>
     <w:p>
@@ -763,7 +786,31 @@
         <w:rPr>
           <w:szCs w:val="20"/>
         </w:rPr>
-        <w:t>Developed the game Zero Wing in 30 days.</w:t>
+        <w:t>Developed the</w:t>
+      </w:r>
+      <w:r>
+        <w:rPr>
+          <w:szCs w:val="20"/>
+        </w:rPr>
+        <w:t xml:space="preserve"> Android </w:t>
+      </w:r>
+      <w:r>
+        <w:rPr>
+          <w:szCs w:val="20"/>
+        </w:rPr>
+        <w:t>game Zero Wing</w:t>
+      </w:r>
+      <w:r>
+        <w:rPr>
+          <w:szCs w:val="20"/>
+        </w:rPr>
+        <w:t>, a side-scrolling shooter,</w:t>
+      </w:r>
+      <w:r>
+        <w:rPr>
+          <w:szCs w:val="20"/>
+        </w:rPr>
+        <w:t xml:space="preserve"> in 30 days.</w:t>
       </w:r>
     </w:p>
     <w:p>
@@ -782,7 +829,7 @@
         <w:rPr>
           <w:szCs w:val="20"/>
         </w:rPr>
-        <w:t>Constructed the game using the given art, music, and general design.</w:t>
+        <w:t>Designed combat flow and enemy behavior.</w:t>
       </w:r>
     </w:p>
     <w:p>
@@ -914,6 +961,13 @@
       </w:r>
       <w:r>
         <w:rPr>
+          <w:i/>
+          <w:szCs w:val="20"/>
+        </w:rPr>
+        <w:t>(C#)</w:t>
+      </w:r>
+      <w:r>
+        <w:rPr>
           <w:szCs w:val="20"/>
         </w:rPr>
         <w:t xml:space="preserve">  </w:t>
@@ -935,13 +989,25 @@
         <w:rPr>
           <w:szCs w:val="20"/>
         </w:rPr>
-        <w:t xml:space="preserve">Tested game ideas and design with </w:t>
-      </w:r>
-      <w:r>
-        <w:rPr>
-          <w:szCs w:val="20"/>
-        </w:rPr>
-        <w:t>one of my professors.</w:t>
+        <w:t>Iterated</w:t>
+      </w:r>
+      <w:r>
+        <w:rPr>
+          <w:szCs w:val="20"/>
+        </w:rPr>
+        <w:t xml:space="preserve"> game ideas and design</w:t>
+      </w:r>
+      <w:r>
+        <w:rPr>
+          <w:szCs w:val="20"/>
+        </w:rPr>
+        <w:t xml:space="preserve"> frameworks through rapid prototyping</w:t>
+      </w:r>
+      <w:r>
+        <w:rPr>
+          <w:szCs w:val="20"/>
+        </w:rPr>
+        <w:t>.</w:t>
       </w:r>
     </w:p>
     <w:p>
@@ -960,7 +1026,7 @@
         <w:rPr>
           <w:szCs w:val="20"/>
         </w:rPr>
-        <w:t>Developed a prototype for a 4x style strategy game and helped provide design input</w:t>
+        <w:t>Developed a 4x style strategy game and helped provide design input</w:t>
       </w:r>
       <w:r>
         <w:rPr>
@@ -985,7 +1051,19 @@
         <w:rPr>
           <w:szCs w:val="20"/>
         </w:rPr>
-        <w:t>Created a working build that used XML to load game data.</w:t>
+        <w:t>Created a working build that used XML to load</w:t>
+      </w:r>
+      <w:r>
+        <w:rPr>
+          <w:szCs w:val="20"/>
+        </w:rPr>
+        <w:t xml:space="preserve"> various types of</w:t>
+      </w:r>
+      <w:r>
+        <w:rPr>
+          <w:szCs w:val="20"/>
+        </w:rPr>
+        <w:t xml:space="preserve"> game data.</w:t>
       </w:r>
       <w:r>
         <w:t xml:space="preserve">  </w:t>
@@ -1111,7 +1189,21 @@
           <w:i/>
           <w:szCs w:val="20"/>
         </w:rPr>
-        <w:t>Developer/Programmer (C#, Java)</w:t>
+        <w:t>Developer/Programmer (C#, Java</w:t>
+      </w:r>
+      <w:r>
+        <w:rPr>
+          <w:i/>
+          <w:szCs w:val="20"/>
+        </w:rPr>
+        <w:t>Script</w:t>
+      </w:r>
+      <w:r>
+        <w:rPr>
+          <w:i/>
+          <w:szCs w:val="20"/>
+        </w:rPr>
+        <w:t>)</w:t>
       </w:r>
       <w:r>
         <w:rPr>
@@ -1136,7 +1228,25 @@
         <w:rPr>
           <w:szCs w:val="20"/>
         </w:rPr>
-        <w:t>Worked under the Lead Programmer to work on various projects in Unity</w:t>
+        <w:t>Created several prototype games, a couple of commercial applications, a mini-game,</w:t>
+      </w:r>
+      <w:r>
+        <w:rPr>
+          <w:szCs w:val="20"/>
+        </w:rPr>
+        <w:t xml:space="preserve"> and</w:t>
+      </w:r>
+      <w:r>
+        <w:rPr>
+          <w:szCs w:val="20"/>
+        </w:rPr>
+        <w:t xml:space="preserve"> maintained XML sheets</w:t>
+      </w:r>
+      <w:r>
+        <w:rPr>
+          <w:szCs w:val="20"/>
+        </w:rPr>
+        <w:t xml:space="preserve"> for them</w:t>
       </w:r>
       <w:r>
         <w:rPr>
@@ -1161,7 +1271,26 @@
         <w:rPr>
           <w:szCs w:val="20"/>
         </w:rPr>
-        <w:t>Created several prototype games, a couple of commercial applications, a mini-game, maintained XML sheets</w:t>
+        <w:t>Performed</w:t>
+      </w:r>
+      <w:r>
+        <w:rPr>
+          <w:szCs w:val="20"/>
+        </w:rPr>
+        <w:t xml:space="preserve"> research and testing on 3</w:t>
+      </w:r>
+      <w:r>
+        <w:rPr>
+          <w:szCs w:val="20"/>
+          <w:vertAlign w:val="superscript"/>
+        </w:rPr>
+        <w:t>rd</w:t>
+      </w:r>
+      <w:r>
+        <w:rPr>
+          <w:szCs w:val="20"/>
+        </w:rPr>
+        <w:t xml:space="preserve"> party software and provided level designs and testing for in-progress titles.</w:t>
       </w:r>
     </w:p>
     <w:p>
@@ -1180,26 +1309,19 @@
         <w:rPr>
           <w:szCs w:val="20"/>
         </w:rPr>
-        <w:t>Performed</w:t>
-      </w:r>
-      <w:r>
-        <w:rPr>
-          <w:szCs w:val="20"/>
-        </w:rPr>
-        <w:t xml:space="preserve"> research and testing on 3</w:t>
-      </w:r>
-      <w:r>
-        <w:rPr>
-          <w:szCs w:val="20"/>
-          <w:vertAlign w:val="superscript"/>
-        </w:rPr>
-        <w:t>rd</w:t>
-      </w:r>
-      <w:r>
-        <w:rPr>
-          <w:szCs w:val="20"/>
-        </w:rPr>
-        <w:t xml:space="preserve"> party software and provided level designs and testing for in-progress titles.</w:t>
+        <w:t>Helped with the development of a sales application for Carrier and</w:t>
+      </w:r>
+      <w:r>
+        <w:rPr>
+          <w:szCs w:val="20"/>
+        </w:rPr>
+        <w:t xml:space="preserve"> digital</w:t>
+      </w:r>
+      <w:r>
+        <w:rPr>
+          <w:szCs w:val="20"/>
+        </w:rPr>
+        <w:t xml:space="preserve"> game walkthroughs for Brady Games. </w:t>
       </w:r>
     </w:p>
     <w:p>
@@ -1218,33 +1340,7 @@
         <w:rPr>
           <w:szCs w:val="20"/>
         </w:rPr>
-        <w:t>Helped with the development of a sales application for Carrier and</w:t>
-      </w:r>
-      <w:r>
-        <w:rPr>
-          <w:szCs w:val="20"/>
-        </w:rPr>
-        <w:t xml:space="preserve"> digital</w:t>
-      </w:r>
-      <w:r>
-        <w:rPr>
-          <w:szCs w:val="20"/>
-        </w:rPr>
-        <w:t xml:space="preserve"> game walkthroughs for Brady Games. Wrote the core gameplay for the </w:t>
-      </w:r>
-      <w:proofErr w:type="spellStart"/>
-      <w:r>
-        <w:rPr>
-          <w:szCs w:val="20"/>
-        </w:rPr>
-        <w:t>Flippy</w:t>
-      </w:r>
-      <w:proofErr w:type="spellEnd"/>
-      <w:r>
-        <w:rPr>
-          <w:szCs w:val="20"/>
-        </w:rPr>
-        <w:t xml:space="preserve"> Football mini-game in Endless Blitz.</w:t>
+        <w:t>Wrote the core gameplay for the Flippy Football mini-game in Endless Blitz.</w:t>
       </w:r>
     </w:p>
     <w:p>
@@ -1292,29 +1388,28 @@
           <w:sz w:val="28"/>
           <w:szCs w:val="28"/>
         </w:rPr>
-        <w:t>Hoosier</w:t>
+        <w:t>Katabasis</w:t>
       </w:r>
       <w:r>
         <w:rPr>
           <w:sz w:val="28"/>
           <w:szCs w:val="28"/>
         </w:rPr>
-        <w:t xml:space="preserve"> </w:t>
-      </w:r>
-      <w:r>
-        <w:rPr>
-          <w:b/>
+        <w:tab/>
+      </w:r>
+      <w:r>
+        <w:rPr>
           <w:sz w:val="28"/>
           <w:szCs w:val="28"/>
         </w:rPr>
-        <w:t>Games</w:t>
+        <w:tab/>
       </w:r>
       <w:r>
         <w:rPr>
           <w:sz w:val="28"/>
           <w:szCs w:val="28"/>
         </w:rPr>
-        <w:t xml:space="preserve">  </w:t>
+        <w:tab/>
       </w:r>
       <w:r>
         <w:rPr>
@@ -1356,43 +1451,14 @@
           <w:sz w:val="28"/>
           <w:szCs w:val="28"/>
         </w:rPr>
-        <w:tab/>
+        <w:t xml:space="preserve"> </w:t>
       </w:r>
       <w:r>
         <w:rPr>
           <w:sz w:val="28"/>
           <w:szCs w:val="28"/>
         </w:rPr>
-        <w:tab/>
-      </w:r>
-      <w:r>
-        <w:rPr>
-          <w:sz w:val="28"/>
-          <w:szCs w:val="28"/>
-        </w:rPr>
-        <w:tab/>
-      </w:r>
-      <w:r>
-        <w:rPr>
-          <w:sz w:val="28"/>
-          <w:szCs w:val="28"/>
-        </w:rPr>
-        <w:t xml:space="preserve"> </w:t>
-      </w:r>
-      <w:r>
-        <w:rPr>
-          <w:sz w:val="28"/>
-          <w:szCs w:val="28"/>
-        </w:rPr>
-        <w:t xml:space="preserve"> </w:t>
-      </w:r>
-      <w:r>
-        <w:rPr>
-          <w:sz w:val="28"/>
-          <w:szCs w:val="28"/>
-        </w:rPr>
-        <w:tab/>
-        <w:t xml:space="preserve">    </w:t>
+        <w:t xml:space="preserve">   </w:t>
       </w:r>
       <w:r>
         <w:rPr>
@@ -1400,6 +1466,13 @@
           <w:szCs w:val="24"/>
         </w:rPr>
         <w:t>Spring 2014</w:t>
+      </w:r>
+      <w:r>
+        <w:rPr>
+          <w:sz w:val="24"/>
+          <w:szCs w:val="24"/>
+        </w:rPr>
+        <w:t xml:space="preserve"> – Spring 2015</w:t>
       </w:r>
     </w:p>
     <w:p>
@@ -1411,31 +1484,6 @@
         </w:numPr>
         <w:spacing w:after="0" w:line="240" w:lineRule="auto"/>
         <w:rPr>
-          <w:szCs w:val="20"/>
-        </w:rPr>
-      </w:pPr>
-      <w:r>
-        <w:rPr>
-          <w:szCs w:val="20"/>
-        </w:rPr>
-        <w:t>A student run organization that offers the opportunity for students to collaborate and learn</w:t>
-      </w:r>
-      <w:r>
-        <w:rPr>
-          <w:szCs w:val="20"/>
-        </w:rPr>
-        <w:t>.</w:t>
-      </w:r>
-    </w:p>
-    <w:p>
-      <w:pPr>
-        <w:pStyle w:val="ListParagraph"/>
-        <w:numPr>
-          <w:ilvl w:val="0"/>
-          <w:numId w:val="8"/>
-        </w:numPr>
-        <w:spacing w:after="0" w:line="240" w:lineRule="auto"/>
-        <w:rPr>
           <w:sz w:val="24"/>
           <w:szCs w:val="24"/>
         </w:rPr>
@@ -1538,7 +1586,31 @@
         <w:rPr>
           <w:szCs w:val="20"/>
         </w:rPr>
-        <w:t xml:space="preserve"> C#, JavaScript, HTML, CSS, Java, Scheme, Python, Visual Basic, XML, PHP, C</w:t>
+        <w:t xml:space="preserve"> C#, JavaScript, HTML, CSS, Java, Scheme,</w:t>
+      </w:r>
+      <w:r>
+        <w:rPr>
+          <w:szCs w:val="20"/>
+        </w:rPr>
+        <w:t xml:space="preserve"> Python, Visual Basic, XML, </w:t>
+      </w:r>
+      <w:r>
+        <w:rPr>
+          <w:szCs w:val="20"/>
+        </w:rPr>
+        <w:t>C</w:t>
+      </w:r>
+      <w:r>
+        <w:rPr>
+          <w:szCs w:val="20"/>
+        </w:rPr>
+        <w:t>, PHP</w:t>
+      </w:r>
+      <w:r>
+        <w:rPr>
+          <w:szCs w:val="20"/>
+        </w:rPr>
+        <w:t xml:space="preserve"> </w:t>
       </w:r>
       <w:r>
         <w:rPr>
@@ -1584,7 +1656,31 @@
         <w:rPr>
           <w:szCs w:val="20"/>
         </w:rPr>
-        <w:t>, Paint.Net, GitHub, WordPress</w:t>
+        <w:t xml:space="preserve">, </w:t>
+      </w:r>
+      <w:r>
+        <w:rPr>
+          <w:szCs w:val="20"/>
+        </w:rPr>
+        <w:t xml:space="preserve">Notepad++, </w:t>
+      </w:r>
+      <w:r>
+        <w:rPr>
+          <w:szCs w:val="20"/>
+        </w:rPr>
+        <w:t>Paint.</w:t>
+      </w:r>
+      <w:r>
+        <w:rPr>
+          <w:szCs w:val="20"/>
+        </w:rPr>
+        <w:t>n</w:t>
+      </w:r>
+      <w:r>
+        <w:rPr>
+          <w:szCs w:val="20"/>
+        </w:rPr>
+        <w:t>et, GitHub, WordPress</w:t>
       </w:r>
     </w:p>
     <w:p>
@@ -5342,7 +5438,7 @@
 </file>
 
 <file path=customXml/itemProps1.xml><?xml version="1.0" encoding="utf-8"?>
-<ds:datastoreItem xmlns:ds="http://schemas.openxmlformats.org/officeDocument/2006/customXml" ds:itemID="{15825123-F168-4963-8302-F3DBAFA74C99}">
+<ds:datastoreItem xmlns:ds="http://schemas.openxmlformats.org/officeDocument/2006/customXml" ds:itemID="{4EB89A64-B9E0-4FED-8290-3416B3098B09}">
   <ds:schemaRefs>
     <ds:schemaRef ds:uri="http://schemas.openxmlformats.org/officeDocument/2006/bibliography"/>
   </ds:schemaRefs>

</xml_diff>

<commit_message>
Pushing some style, content changes. Beta 1.7
</commit_message>
<xml_diff>
--- a/GameResume.docx
+++ b/GameResume.docx
@@ -35,24 +35,28 @@
         <w:ind w:left="0" w:right="5" w:firstLine="0"/>
         <w:jc w:val="center"/>
         <w:rPr>
-          <w:szCs w:val="20"/>
-        </w:rPr>
-      </w:pPr>
-      <w:r>
-        <w:rPr>
-          <w:szCs w:val="20"/>
+          <w:sz w:val="22"/>
+          <w:szCs w:val="24"/>
+        </w:rPr>
+      </w:pPr>
+      <w:r>
+        <w:rPr>
+          <w:sz w:val="22"/>
+          <w:szCs w:val="24"/>
         </w:rPr>
         <w:t>722 Anza Court</w:t>
       </w:r>
       <w:r>
         <w:rPr>
-          <w:szCs w:val="20"/>
+          <w:sz w:val="22"/>
+          <w:szCs w:val="24"/>
         </w:rPr>
         <w:t xml:space="preserve"> Walnut Creek, CA 9459</w:t>
       </w:r>
       <w:r>
         <w:rPr>
-          <w:szCs w:val="20"/>
+          <w:sz w:val="22"/>
+          <w:szCs w:val="24"/>
         </w:rPr>
         <w:t>7</w:t>
       </w:r>
@@ -63,18 +67,21 @@
         <w:ind w:left="0" w:right="5" w:firstLine="0"/>
         <w:jc w:val="center"/>
         <w:rPr>
-          <w:szCs w:val="20"/>
-        </w:rPr>
-      </w:pPr>
-      <w:r>
-        <w:rPr>
-          <w:szCs w:val="20"/>
+          <w:sz w:val="22"/>
+          <w:szCs w:val="24"/>
+        </w:rPr>
+      </w:pPr>
+      <w:r>
+        <w:rPr>
+          <w:sz w:val="22"/>
+          <w:szCs w:val="24"/>
         </w:rPr>
         <w:t>(</w:t>
       </w:r>
       <w:r>
         <w:rPr>
-          <w:szCs w:val="20"/>
+          <w:sz w:val="22"/>
+          <w:szCs w:val="24"/>
         </w:rPr>
         <w:t xml:space="preserve">317) 201-694 | </w:t>
       </w:r>
@@ -82,18 +89,13 @@
         <w:r>
           <w:rPr>
             <w:rStyle w:val="Hyperlink"/>
-            <w:szCs w:val="20"/>
+            <w:sz w:val="22"/>
+            <w:szCs w:val="24"/>
             <w:u w:color="000000"/>
           </w:rPr>
           <w:t>ianjford@hotmail.com</w:t>
         </w:r>
       </w:hyperlink>
-      <w:r>
-        <w:rPr>
-          <w:szCs w:val="20"/>
-        </w:rPr>
-        <w:t xml:space="preserve"> </w:t>
-      </w:r>
     </w:p>
     <w:p>
       <w:pPr>
@@ -101,196 +103,35 @@
         <w:ind w:left="0" w:right="5" w:firstLine="0"/>
         <w:jc w:val="center"/>
         <w:rPr>
-          <w:szCs w:val="20"/>
-        </w:rPr>
-      </w:pPr>
-      <w:r>
-        <w:rPr>
-          <w:szCs w:val="20"/>
+          <w:sz w:val="22"/>
+          <w:szCs w:val="24"/>
+        </w:rPr>
+      </w:pPr>
+      <w:r>
+        <w:rPr>
+          <w:sz w:val="22"/>
+          <w:szCs w:val="24"/>
         </w:rPr>
         <w:t xml:space="preserve">Portfolio: </w:t>
       </w:r>
-      <w:bookmarkStart w:id="0" w:name="_GoBack"/>
-      <w:bookmarkEnd w:id="0"/>
       <w:r>
         <w:rPr>
           <w:color w:val="0563C1"/>
-          <w:szCs w:val="20"/>
+          <w:sz w:val="22"/>
+          <w:szCs w:val="24"/>
           <w:u w:val="single" w:color="0563C1"/>
         </w:rPr>
         <w:t>intrepidartisan.com</w:t>
+      </w:r>
+      <w:r>
+        <w:t xml:space="preserve">   </w:t>
       </w:r>
     </w:p>
     <w:p>
       <w:pPr>
         <w:spacing w:after="0" w:line="240" w:lineRule="auto"/>
-        <w:ind w:left="0" w:firstLine="0"/>
-      </w:pPr>
-    </w:p>
-    <w:p>
-      <w:pPr>
-        <w:pStyle w:val="Heading1"/>
-        <w:tabs>
-          <w:tab w:val="center" w:pos="3630"/>
-        </w:tabs>
-        <w:spacing w:line="240" w:lineRule="auto"/>
-        <w:ind w:left="0" w:right="0" w:firstLine="0"/>
-        <w:rPr>
-          <w:szCs w:val="28"/>
-        </w:rPr>
-      </w:pPr>
-      <w:r>
-        <w:rPr>
-          <w:szCs w:val="28"/>
-        </w:rPr>
-        <w:t>Education</w:t>
-      </w:r>
-      <w:r>
-        <w:rPr>
-          <w:b w:val="0"/>
-          <w:szCs w:val="28"/>
-        </w:rPr>
-        <w:tab/>
-      </w:r>
-      <w:r>
-        <w:rPr>
-          <w:b w:val="0"/>
-          <w:szCs w:val="28"/>
-          <w:vertAlign w:val="subscript"/>
-        </w:rPr>
-        <w:t xml:space="preserve">  </w:t>
-      </w:r>
-      <w:r>
-        <w:rPr>
-          <w:b w:val="0"/>
-          <w:szCs w:val="28"/>
-        </w:rPr>
-        <w:t xml:space="preserve"> </w:t>
-      </w:r>
-      <w:r>
-        <w:rPr>
-          <w:szCs w:val="28"/>
-        </w:rPr>
-        <w:t xml:space="preserve"> </w:t>
-      </w:r>
-    </w:p>
-    <w:p>
-      <w:pPr>
-        <w:spacing w:after="0" w:line="240" w:lineRule="auto"/>
-        <w:ind w:left="9" w:right="854"/>
-        <w:rPr>
-          <w:sz w:val="24"/>
-          <w:szCs w:val="24"/>
-        </w:rPr>
-      </w:pPr>
-      <w:r>
-        <w:rPr>
-          <w:b/>
-          <w:sz w:val="24"/>
-          <w:szCs w:val="24"/>
-        </w:rPr>
-        <w:t>Indiana University</w:t>
-      </w:r>
-      <w:r>
-        <w:rPr>
-          <w:sz w:val="24"/>
-          <w:szCs w:val="24"/>
-        </w:rPr>
-        <w:t xml:space="preserve">, Bloomington </w:t>
-      </w:r>
-      <w:r>
-        <w:rPr>
-          <w:sz w:val="24"/>
-          <w:szCs w:val="24"/>
-        </w:rPr>
-        <w:t xml:space="preserve">   </w:t>
-      </w:r>
-      <w:r>
-        <w:rPr>
-          <w:sz w:val="24"/>
-          <w:szCs w:val="24"/>
-        </w:rPr>
-        <w:tab/>
-      </w:r>
-      <w:r>
-        <w:rPr>
-          <w:sz w:val="24"/>
-          <w:szCs w:val="24"/>
-        </w:rPr>
-        <w:tab/>
-      </w:r>
-      <w:r>
-        <w:rPr>
-          <w:sz w:val="24"/>
-          <w:szCs w:val="24"/>
-        </w:rPr>
-        <w:tab/>
-      </w:r>
-      <w:r>
-        <w:rPr>
-          <w:sz w:val="24"/>
-          <w:szCs w:val="24"/>
-        </w:rPr>
-        <w:tab/>
-        <w:t xml:space="preserve">   </w:t>
-      </w:r>
-      <w:r>
-        <w:rPr>
-          <w:sz w:val="24"/>
-          <w:szCs w:val="24"/>
-        </w:rPr>
-        <w:tab/>
-        <w:t xml:space="preserve"> </w:t>
-      </w:r>
-      <w:r>
-        <w:rPr>
-          <w:sz w:val="24"/>
-          <w:szCs w:val="24"/>
-        </w:rPr>
-        <w:tab/>
-        <w:t xml:space="preserve">          </w:t>
-      </w:r>
-      <w:r>
-        <w:rPr>
-          <w:sz w:val="24"/>
-          <w:szCs w:val="24"/>
-        </w:rPr>
-        <w:tab/>
-        <w:t xml:space="preserve">       </w:t>
-      </w:r>
-      <w:r>
-        <w:rPr>
-          <w:sz w:val="24"/>
-          <w:szCs w:val="24"/>
-        </w:rPr>
-        <w:t>May 2017</w:t>
-      </w:r>
-    </w:p>
-    <w:p>
-      <w:pPr>
-        <w:spacing w:after="0" w:line="240" w:lineRule="auto"/>
-        <w:ind w:left="9" w:right="854"/>
-        <w:rPr>
-          <w:i/>
-          <w:szCs w:val="20"/>
-        </w:rPr>
-      </w:pPr>
-      <w:r>
-        <w:rPr>
-          <w:i/>
-          <w:szCs w:val="20"/>
-        </w:rPr>
-        <w:t>Bachelor of Arts in Computer Science</w:t>
-      </w:r>
-    </w:p>
-    <w:p>
-      <w:pPr>
-        <w:spacing w:after="0" w:line="240" w:lineRule="auto"/>
         <w:ind w:left="29" w:firstLine="0"/>
       </w:pPr>
-      <w:r>
-        <w:t xml:space="preserve">   </w:t>
-      </w:r>
     </w:p>
     <w:p>
       <w:pPr>
@@ -298,12 +139,14 @@
         <w:spacing w:line="240" w:lineRule="auto"/>
         <w:ind w:left="9" w:right="0"/>
         <w:rPr>
-          <w:szCs w:val="28"/>
-        </w:rPr>
-      </w:pPr>
-      <w:r>
-        <w:rPr>
-          <w:szCs w:val="28"/>
+          <w:sz w:val="32"/>
+          <w:szCs w:val="32"/>
+        </w:rPr>
+      </w:pPr>
+      <w:r>
+        <w:rPr>
+          <w:sz w:val="32"/>
+          <w:szCs w:val="32"/>
         </w:rPr>
         <w:t>Work Experience</w:t>
       </w:r>
@@ -317,7 +160,7 @@
           <w:tab w:val="center" w:pos="7569"/>
         </w:tabs>
         <w:spacing w:after="0" w:line="240" w:lineRule="auto"/>
-        <w:ind w:left="-1" w:firstLine="0"/>
+        <w:ind w:left="6" w:firstLine="0"/>
         <w:rPr>
           <w:sz w:val="24"/>
           <w:szCs w:val="24"/>
@@ -395,7 +238,7 @@
     <w:p>
       <w:pPr>
         <w:spacing w:after="0" w:line="240" w:lineRule="auto"/>
-        <w:ind w:left="0" w:firstLine="0"/>
+        <w:ind w:left="7" w:firstLine="0"/>
         <w:rPr>
           <w:szCs w:val="20"/>
         </w:rPr>
@@ -416,15 +259,58 @@
           <w:numId w:val="21"/>
         </w:numPr>
         <w:spacing w:after="0" w:line="240" w:lineRule="auto"/>
-        <w:rPr>
-          <w:szCs w:val="20"/>
-        </w:rPr>
-      </w:pPr>
-      <w:r>
-        <w:rPr>
-          <w:szCs w:val="20"/>
-        </w:rPr>
-        <w:t>Work with a multidisciplinary team to create our research based game.</w:t>
+        <w:ind w:left="727"/>
+        <w:rPr>
+          <w:szCs w:val="20"/>
+        </w:rPr>
+      </w:pPr>
+      <w:r>
+        <w:rPr>
+          <w:szCs w:val="20"/>
+        </w:rPr>
+        <w:t>Work</w:t>
+      </w:r>
+      <w:r>
+        <w:rPr>
+          <w:szCs w:val="20"/>
+        </w:rPr>
+        <w:t>ed</w:t>
+      </w:r>
+      <w:r>
+        <w:rPr>
+          <w:szCs w:val="20"/>
+        </w:rPr>
+        <w:t xml:space="preserve"> with a multidisciplinary team to create our research</w:t>
+      </w:r>
+      <w:r>
+        <w:rPr>
+          <w:szCs w:val="20"/>
+        </w:rPr>
+        <w:t xml:space="preserve"> </w:t>
+      </w:r>
+      <w:r>
+        <w:rPr>
+          <w:szCs w:val="20"/>
+        </w:rPr>
+        <w:t xml:space="preserve">based </w:t>
+      </w:r>
+      <w:r>
+        <w:rPr>
+          <w:szCs w:val="20"/>
+        </w:rPr>
+        <w:t>simulation</w:t>
+      </w:r>
+      <w:r>
+        <w:rPr>
+          <w:szCs w:val="20"/>
+        </w:rPr>
+        <w:t xml:space="preserve"> </w:t>
+      </w:r>
+      <w:r>
+        <w:rPr>
+          <w:szCs w:val="20"/>
+        </w:rPr>
+        <w:t>game.</w:t>
       </w:r>
     </w:p>
     <w:p>
@@ -435,6 +321,7 @@
           <w:numId w:val="21"/>
         </w:numPr>
         <w:spacing w:after="0" w:line="240" w:lineRule="auto"/>
+        <w:ind w:left="727"/>
         <w:rPr>
           <w:szCs w:val="20"/>
         </w:rPr>
@@ -480,16 +367,17 @@
       <w:pPr>
         <w:pStyle w:val="ListParagraph"/>
         <w:spacing w:after="0" w:line="240" w:lineRule="auto"/>
-        <w:ind w:firstLine="0"/>
-        <w:rPr>
-          <w:szCs w:val="20"/>
+        <w:ind w:left="727" w:firstLine="0"/>
+        <w:rPr>
+          <w:sz w:val="32"/>
+          <w:szCs w:val="32"/>
         </w:rPr>
       </w:pPr>
     </w:p>
     <w:p>
       <w:pPr>
         <w:spacing w:after="0" w:line="240" w:lineRule="auto"/>
-        <w:ind w:left="0" w:firstLine="0"/>
+        <w:ind w:left="7" w:firstLine="0"/>
         <w:rPr>
           <w:sz w:val="24"/>
           <w:szCs w:val="24"/>
@@ -572,7 +460,7 @@
     <w:p>
       <w:pPr>
         <w:spacing w:after="0" w:line="240" w:lineRule="auto"/>
-        <w:ind w:left="0" w:firstLine="0"/>
+        <w:ind w:left="7" w:firstLine="0"/>
         <w:rPr>
           <w:szCs w:val="20"/>
         </w:rPr>
@@ -584,6 +472,8 @@
         </w:rPr>
         <w:t xml:space="preserve">Video Game Production Intern </w:t>
       </w:r>
+      <w:bookmarkStart w:id="0" w:name="_GoBack"/>
+      <w:bookmarkEnd w:id="0"/>
     </w:p>
     <w:p>
       <w:pPr>
@@ -593,6 +483,7 @@
           <w:numId w:val="20"/>
         </w:numPr>
         <w:spacing w:after="0" w:line="240" w:lineRule="auto"/>
+        <w:ind w:left="727"/>
         <w:rPr>
           <w:szCs w:val="20"/>
         </w:rPr>
@@ -612,6 +503,7 @@
           <w:numId w:val="20"/>
         </w:numPr>
         <w:spacing w:after="0" w:line="240" w:lineRule="auto"/>
+        <w:ind w:left="727"/>
         <w:rPr>
           <w:szCs w:val="20"/>
         </w:rPr>
@@ -631,15 +523,28 @@
           <w:numId w:val="20"/>
         </w:numPr>
         <w:spacing w:after="0" w:line="240" w:lineRule="auto"/>
-        <w:rPr>
-          <w:szCs w:val="20"/>
-        </w:rPr>
-      </w:pPr>
-      <w:r>
-        <w:rPr>
-          <w:szCs w:val="20"/>
-        </w:rPr>
-        <w:t>Improved workplace efficiency and ensured quality control for game titles</w:t>
+        <w:ind w:left="727"/>
+        <w:rPr>
+          <w:szCs w:val="20"/>
+        </w:rPr>
+      </w:pPr>
+      <w:r>
+        <w:rPr>
+          <w:szCs w:val="20"/>
+        </w:rPr>
+        <w:t xml:space="preserve">Improved workplace efficiency and ensured quality control for </w:t>
+      </w:r>
+      <w:r>
+        <w:rPr>
+          <w:szCs w:val="20"/>
+        </w:rPr>
+        <w:t xml:space="preserve">all </w:t>
+      </w:r>
+      <w:r>
+        <w:rPr>
+          <w:szCs w:val="20"/>
+        </w:rPr>
+        <w:t>titles</w:t>
       </w:r>
       <w:r>
         <w:rPr>
@@ -652,16 +557,17 @@
       <w:pPr>
         <w:pStyle w:val="ListParagraph"/>
         <w:spacing w:after="0" w:line="240" w:lineRule="auto"/>
-        <w:ind w:firstLine="0"/>
-        <w:rPr>
-          <w:szCs w:val="20"/>
+        <w:ind w:left="727" w:firstLine="0"/>
+        <w:rPr>
+          <w:sz w:val="32"/>
+          <w:szCs w:val="32"/>
         </w:rPr>
       </w:pPr>
     </w:p>
     <w:p>
       <w:pPr>
         <w:spacing w:after="0" w:line="240" w:lineRule="auto"/>
-        <w:ind w:left="0" w:firstLine="0"/>
+        <w:ind w:left="7" w:firstLine="0"/>
         <w:rPr>
           <w:sz w:val="24"/>
           <w:szCs w:val="24"/>
@@ -757,7 +663,7 @@
     <w:p>
       <w:pPr>
         <w:spacing w:after="0" w:line="240" w:lineRule="auto"/>
-        <w:ind w:left="0" w:firstLine="0"/>
+        <w:ind w:left="7" w:firstLine="0"/>
         <w:rPr>
           <w:szCs w:val="20"/>
         </w:rPr>
@@ -778,6 +684,7 @@
           <w:numId w:val="19"/>
         </w:numPr>
         <w:spacing w:after="0" w:line="240" w:lineRule="auto"/>
+        <w:ind w:left="727"/>
         <w:rPr>
           <w:szCs w:val="20"/>
         </w:rPr>
@@ -821,6 +728,7 @@
           <w:numId w:val="19"/>
         </w:numPr>
         <w:spacing w:after="0" w:line="240" w:lineRule="auto"/>
+        <w:ind w:left="727"/>
         <w:rPr>
           <w:szCs w:val="20"/>
         </w:rPr>
@@ -840,6 +748,7 @@
           <w:numId w:val="19"/>
         </w:numPr>
         <w:spacing w:after="0" w:line="240" w:lineRule="auto"/>
+        <w:ind w:left="727"/>
         <w:rPr>
           <w:szCs w:val="20"/>
         </w:rPr>
@@ -861,9 +770,10 @@
       <w:pPr>
         <w:pStyle w:val="ListParagraph"/>
         <w:spacing w:after="0" w:line="240" w:lineRule="auto"/>
-        <w:ind w:firstLine="0"/>
-        <w:rPr>
-          <w:szCs w:val="20"/>
+        <w:ind w:left="727" w:firstLine="0"/>
+        <w:rPr>
+          <w:sz w:val="32"/>
+          <w:szCs w:val="32"/>
         </w:rPr>
       </w:pPr>
     </w:p>
@@ -876,7 +786,7 @@
           <w:tab w:val="center" w:pos="7569"/>
         </w:tabs>
         <w:spacing w:after="0" w:line="240" w:lineRule="auto"/>
-        <w:ind w:left="-1" w:firstLine="0"/>
+        <w:ind w:left="6" w:firstLine="0"/>
         <w:rPr>
           <w:sz w:val="24"/>
           <w:szCs w:val="24"/>
@@ -947,7 +857,7 @@
     <w:p>
       <w:pPr>
         <w:spacing w:after="0" w:line="240" w:lineRule="auto"/>
-        <w:ind w:left="-5"/>
+        <w:ind w:left="2"/>
         <w:rPr>
           <w:szCs w:val="20"/>
         </w:rPr>
@@ -981,6 +891,7 @@
           <w:numId w:val="17"/>
         </w:numPr>
         <w:spacing w:after="0" w:line="240" w:lineRule="auto"/>
+        <w:ind w:left="727"/>
         <w:rPr>
           <w:szCs w:val="20"/>
         </w:rPr>
@@ -1018,6 +929,7 @@
           <w:numId w:val="17"/>
         </w:numPr>
         <w:spacing w:after="0" w:line="240" w:lineRule="auto"/>
+        <w:ind w:left="727"/>
         <w:rPr>
           <w:szCs w:val="20"/>
         </w:rPr>
@@ -1043,6 +955,7 @@
           <w:numId w:val="17"/>
         </w:numPr>
         <w:spacing w:after="0" w:line="240" w:lineRule="auto"/>
+        <w:ind w:left="727"/>
         <w:rPr>
           <w:szCs w:val="20"/>
         </w:rPr>
@@ -1069,7 +982,16 @@
         <w:t xml:space="preserve">  </w:t>
       </w:r>
     </w:p>
-    <w:p/>
+    <w:p>
+      <w:pPr>
+        <w:spacing w:after="0" w:line="240" w:lineRule="auto"/>
+        <w:ind w:left="318"/>
+        <w:rPr>
+          <w:sz w:val="32"/>
+          <w:szCs w:val="32"/>
+        </w:rPr>
+      </w:pPr>
+    </w:p>
     <w:p>
       <w:pPr>
         <w:tabs>
@@ -1080,7 +1002,7 @@
           <w:tab w:val="center" w:pos="7448"/>
         </w:tabs>
         <w:spacing w:after="0" w:line="240" w:lineRule="auto"/>
-        <w:ind w:left="-1" w:firstLine="0"/>
+        <w:ind w:left="6" w:firstLine="0"/>
         <w:rPr>
           <w:sz w:val="24"/>
           <w:szCs w:val="24"/>
@@ -1172,7 +1094,7 @@
     <w:p>
       <w:pPr>
         <w:spacing w:after="0" w:line="240" w:lineRule="auto"/>
-        <w:ind w:left="-5"/>
+        <w:ind w:left="2"/>
         <w:rPr>
           <w:szCs w:val="20"/>
         </w:rPr>
@@ -1220,6 +1142,7 @@
           <w:numId w:val="16"/>
         </w:numPr>
         <w:spacing w:after="0" w:line="240" w:lineRule="auto"/>
+        <w:ind w:left="712"/>
         <w:rPr>
           <w:szCs w:val="20"/>
         </w:rPr>
@@ -1263,6 +1186,7 @@
           <w:numId w:val="16"/>
         </w:numPr>
         <w:spacing w:after="0" w:line="240" w:lineRule="auto"/>
+        <w:ind w:left="712"/>
         <w:rPr>
           <w:szCs w:val="20"/>
         </w:rPr>
@@ -1301,6 +1225,7 @@
           <w:numId w:val="16"/>
         </w:numPr>
         <w:spacing w:after="0" w:line="240" w:lineRule="auto"/>
+        <w:ind w:left="712"/>
         <w:rPr>
           <w:szCs w:val="20"/>
         </w:rPr>
@@ -1332,6 +1257,7 @@
           <w:numId w:val="16"/>
         </w:numPr>
         <w:spacing w:after="0" w:line="240" w:lineRule="auto"/>
+        <w:ind w:left="712"/>
         <w:rPr>
           <w:szCs w:val="20"/>
         </w:rPr>
@@ -1345,120 +1271,225 @@
     </w:p>
     <w:p>
       <w:pPr>
-        <w:pStyle w:val="ListParagraph"/>
         <w:spacing w:after="0" w:line="240" w:lineRule="auto"/>
-        <w:ind w:left="705" w:firstLine="0"/>
-        <w:rPr>
-          <w:szCs w:val="20"/>
-        </w:rPr>
-      </w:pPr>
-      <w:r>
+        <w:ind w:left="0" w:firstLine="0"/>
         <w:rPr>
           <w:b/>
-          <w:szCs w:val="20"/>
-        </w:rPr>
-        <w:t xml:space="preserve"> </w:t>
-      </w:r>
-      <w:r>
-        <w:rPr>
-          <w:szCs w:val="20"/>
-        </w:rPr>
-        <w:t xml:space="preserve">  </w:t>
-      </w:r>
+          <w:sz w:val="32"/>
+          <w:szCs w:val="32"/>
+        </w:rPr>
+      </w:pPr>
     </w:p>
     <w:p>
       <w:pPr>
+        <w:pStyle w:val="Heading1"/>
+        <w:tabs>
+          <w:tab w:val="center" w:pos="3630"/>
+        </w:tabs>
+        <w:spacing w:line="240" w:lineRule="auto"/>
+        <w:ind w:left="0" w:right="0" w:firstLine="0"/>
+        <w:rPr>
+          <w:sz w:val="32"/>
+          <w:szCs w:val="32"/>
+        </w:rPr>
+      </w:pPr>
+      <w:r>
+        <w:rPr>
+          <w:sz w:val="32"/>
+          <w:szCs w:val="32"/>
+        </w:rPr>
+        <w:t>Education</w:t>
+      </w:r>
+      <w:r>
+        <w:rPr>
+          <w:b w:val="0"/>
+          <w:sz w:val="32"/>
+          <w:szCs w:val="32"/>
+        </w:rPr>
+        <w:tab/>
+      </w:r>
+      <w:r>
+        <w:rPr>
+          <w:b w:val="0"/>
+          <w:sz w:val="32"/>
+          <w:szCs w:val="32"/>
+          <w:vertAlign w:val="subscript"/>
+        </w:rPr>
+        <w:t xml:space="preserve">  </w:t>
+      </w:r>
+      <w:r>
+        <w:rPr>
+          <w:b w:val="0"/>
+          <w:sz w:val="32"/>
+          <w:szCs w:val="32"/>
+        </w:rPr>
+        <w:t xml:space="preserve"> </w:t>
+      </w:r>
+      <w:r>
+        <w:rPr>
+          <w:sz w:val="32"/>
+          <w:szCs w:val="32"/>
+        </w:rPr>
+        <w:t xml:space="preserve"> </w:t>
+      </w:r>
+    </w:p>
+    <w:p>
+      <w:pPr>
+        <w:spacing w:after="0" w:line="240" w:lineRule="auto"/>
+        <w:ind w:left="9" w:right="854"/>
+        <w:rPr>
+          <w:sz w:val="24"/>
+          <w:szCs w:val="24"/>
+        </w:rPr>
+      </w:pPr>
+      <w:r>
+        <w:rPr>
+          <w:b/>
+          <w:sz w:val="24"/>
+          <w:szCs w:val="24"/>
+        </w:rPr>
+        <w:t>Indiana University</w:t>
+      </w:r>
+      <w:r>
+        <w:rPr>
+          <w:sz w:val="24"/>
+          <w:szCs w:val="24"/>
+        </w:rPr>
+        <w:t xml:space="preserve">, Bloomington    </w:t>
+      </w:r>
+      <w:r>
+        <w:rPr>
+          <w:sz w:val="24"/>
+          <w:szCs w:val="24"/>
+        </w:rPr>
+        <w:tab/>
+      </w:r>
+      <w:r>
+        <w:rPr>
+          <w:sz w:val="24"/>
+          <w:szCs w:val="24"/>
+        </w:rPr>
+        <w:tab/>
+      </w:r>
+      <w:r>
+        <w:rPr>
+          <w:sz w:val="24"/>
+          <w:szCs w:val="24"/>
+        </w:rPr>
+        <w:tab/>
+      </w:r>
+      <w:r>
+        <w:rPr>
+          <w:sz w:val="24"/>
+          <w:szCs w:val="24"/>
+        </w:rPr>
+        <w:tab/>
+        <w:t xml:space="preserve">   </w:t>
+      </w:r>
+      <w:r>
+        <w:rPr>
+          <w:sz w:val="24"/>
+          <w:szCs w:val="24"/>
+        </w:rPr>
+        <w:tab/>
+        <w:t xml:space="preserve"> </w:t>
+      </w:r>
+      <w:r>
+        <w:rPr>
+          <w:sz w:val="24"/>
+          <w:szCs w:val="24"/>
+        </w:rPr>
+        <w:tab/>
+        <w:t xml:space="preserve">          </w:t>
+      </w:r>
+      <w:r>
+        <w:rPr>
+          <w:sz w:val="24"/>
+          <w:szCs w:val="24"/>
+        </w:rPr>
+        <w:tab/>
+        <w:t xml:space="preserve">       May 2017</w:t>
+      </w:r>
+    </w:p>
+    <w:p>
+      <w:pPr>
+        <w:spacing w:after="0" w:line="240" w:lineRule="auto"/>
+        <w:ind w:left="9" w:right="854"/>
+        <w:rPr>
+          <w:i/>
+          <w:szCs w:val="20"/>
+        </w:rPr>
+      </w:pPr>
+      <w:r>
+        <w:rPr>
+          <w:i/>
+          <w:szCs w:val="20"/>
+        </w:rPr>
+        <w:t>Bachelor of Arts in Computer Science</w:t>
+      </w:r>
+    </w:p>
+    <w:p>
+      <w:pPr>
         <w:spacing w:after="0" w:line="240" w:lineRule="auto"/>
         <w:ind w:left="0" w:firstLine="0"/>
         <w:rPr>
+          <w:sz w:val="32"/>
+          <w:szCs w:val="32"/>
+        </w:rPr>
+      </w:pPr>
+      <w:r>
+        <w:rPr>
+          <w:szCs w:val="20"/>
+        </w:rPr>
+        <w:t xml:space="preserve">  </w:t>
+      </w:r>
+    </w:p>
+    <w:p>
+      <w:pPr>
+        <w:spacing w:after="0" w:line="240" w:lineRule="auto"/>
+        <w:ind w:left="0" w:firstLine="0"/>
+        <w:rPr>
+          <w:sz w:val="24"/>
+          <w:szCs w:val="24"/>
+        </w:rPr>
+      </w:pPr>
+      <w:r>
+        <w:rPr>
+          <w:b/>
+          <w:sz w:val="32"/>
+          <w:szCs w:val="32"/>
+        </w:rPr>
+        <w:t xml:space="preserve">Independent Game </w:t>
+      </w:r>
+      <w:r>
+        <w:rPr>
+          <w:b/>
+          <w:sz w:val="32"/>
+          <w:szCs w:val="32"/>
+        </w:rPr>
+        <w:t>–</w:t>
+      </w:r>
+      <w:r>
+        <w:rPr>
           <w:sz w:val="28"/>
           <w:szCs w:val="28"/>
         </w:rPr>
-      </w:pPr>
+        <w:t xml:space="preserve"> </w:t>
+      </w:r>
+      <w:r>
+        <w:rPr>
+          <w:b/>
+          <w:sz w:val="32"/>
+          <w:szCs w:val="32"/>
+        </w:rPr>
+        <w:t>Katabasis</w:t>
+      </w:r>
       <w:r>
         <w:rPr>
           <w:sz w:val="28"/>
           <w:szCs w:val="28"/>
         </w:rPr>
-        <w:t xml:space="preserve"> </w:t>
-      </w:r>
-      <w:r>
-        <w:rPr>
-          <w:b/>
-          <w:sz w:val="28"/>
-          <w:szCs w:val="28"/>
-        </w:rPr>
-        <w:t>Katabasis</w:t>
-      </w:r>
-      <w:r>
-        <w:rPr>
-          <w:sz w:val="28"/>
-          <w:szCs w:val="28"/>
-        </w:rPr>
-        <w:tab/>
-      </w:r>
-      <w:r>
-        <w:rPr>
-          <w:sz w:val="28"/>
-          <w:szCs w:val="28"/>
-        </w:rPr>
-        <w:tab/>
-      </w:r>
-      <w:r>
-        <w:rPr>
-          <w:sz w:val="28"/>
-          <w:szCs w:val="28"/>
-        </w:rPr>
-        <w:tab/>
-      </w:r>
-      <w:r>
-        <w:rPr>
-          <w:sz w:val="28"/>
-          <w:szCs w:val="28"/>
-        </w:rPr>
-        <w:tab/>
-      </w:r>
-      <w:r>
-        <w:rPr>
-          <w:sz w:val="28"/>
-          <w:szCs w:val="28"/>
-        </w:rPr>
-        <w:tab/>
-      </w:r>
-      <w:r>
-        <w:rPr>
-          <w:sz w:val="28"/>
-          <w:szCs w:val="28"/>
-        </w:rPr>
-        <w:tab/>
-      </w:r>
-      <w:r>
-        <w:rPr>
-          <w:sz w:val="28"/>
-          <w:szCs w:val="28"/>
-        </w:rPr>
-        <w:tab/>
-      </w:r>
-      <w:r>
-        <w:rPr>
-          <w:sz w:val="28"/>
-          <w:szCs w:val="28"/>
-        </w:rPr>
-        <w:tab/>
-      </w:r>
-      <w:r>
-        <w:rPr>
-          <w:sz w:val="28"/>
-          <w:szCs w:val="28"/>
-        </w:rPr>
-        <w:t xml:space="preserve"> </w:t>
-      </w:r>
-      <w:r>
-        <w:rPr>
-          <w:sz w:val="28"/>
-          <w:szCs w:val="28"/>
-        </w:rPr>
-        <w:t xml:space="preserve">   </w:t>
+        <w:t xml:space="preserve">                                   </w:t>
       </w:r>
       <w:r>
         <w:rPr>
@@ -1472,7 +1503,23 @@
           <w:sz w:val="24"/>
           <w:szCs w:val="24"/>
         </w:rPr>
-        <w:t xml:space="preserve"> – Spring 2015</w:t>
+        <w:t xml:space="preserve"> – </w:t>
+      </w:r>
+      <w:proofErr w:type="gramStart"/>
+      <w:r>
+        <w:rPr>
+          <w:sz w:val="24"/>
+          <w:szCs w:val="24"/>
+        </w:rPr>
+        <w:t>Spring</w:t>
+      </w:r>
+      <w:proofErr w:type="gramEnd"/>
+      <w:r>
+        <w:rPr>
+          <w:sz w:val="24"/>
+          <w:szCs w:val="24"/>
+        </w:rPr>
+        <w:t xml:space="preserve"> 2015</w:t>
       </w:r>
     </w:p>
     <w:p>
@@ -1492,13 +1539,13 @@
         <w:rPr>
           <w:szCs w:val="20"/>
         </w:rPr>
-        <w:t xml:space="preserve">Under </w:t>
-      </w:r>
-      <w:r>
-        <w:rPr>
-          <w:szCs w:val="20"/>
-        </w:rPr>
-        <w:t xml:space="preserve">Hoosier Games I led a team of seven </w:t>
+        <w:t>L</w:t>
+      </w:r>
+      <w:r>
+        <w:rPr>
+          <w:szCs w:val="20"/>
+        </w:rPr>
+        <w:t xml:space="preserve">ed a team of seven </w:t>
       </w:r>
       <w:r>
         <w:rPr>
@@ -1517,6 +1564,10 @@
       <w:pPr>
         <w:spacing w:after="0" w:line="240" w:lineRule="auto"/>
         <w:ind w:left="0" w:firstLine="0"/>
+        <w:rPr>
+          <w:sz w:val="32"/>
+          <w:szCs w:val="32"/>
+        </w:rPr>
       </w:pPr>
       <w:r>
         <w:rPr>
@@ -1535,14 +1586,16 @@
         <w:spacing w:line="240" w:lineRule="auto"/>
         <w:ind w:left="9" w:right="0"/>
         <w:rPr>
-          <w:szCs w:val="28"/>
-        </w:rPr>
-      </w:pPr>
-      <w:r>
-        <w:rPr>
-          <w:szCs w:val="28"/>
-        </w:rPr>
-        <w:t xml:space="preserve">Skills   </w:t>
+          <w:sz w:val="32"/>
+          <w:szCs w:val="32"/>
+        </w:rPr>
+      </w:pPr>
+      <w:r>
+        <w:rPr>
+          <w:sz w:val="32"/>
+          <w:szCs w:val="32"/>
+        </w:rPr>
+        <w:t xml:space="preserve">Skills  </w:t>
       </w:r>
     </w:p>
     <w:p>
@@ -1728,7 +1781,7 @@
     </w:p>
     <w:sectPr>
       <w:pgSz w:w="12240" w:h="15840"/>
-      <w:pgMar w:top="432" w:right="1440" w:bottom="1440" w:left="576" w:header="720" w:footer="720" w:gutter="0"/>
+      <w:pgMar w:top="720" w:right="720" w:bottom="720" w:left="720" w:header="720" w:footer="720" w:gutter="0"/>
       <w:cols w:space="720"/>
       <w:docGrid w:linePitch="272"/>
     </w:sectPr>
@@ -5438,7 +5491,7 @@
 </file>
 
 <file path=customXml/itemProps1.xml><?xml version="1.0" encoding="utf-8"?>
-<ds:datastoreItem xmlns:ds="http://schemas.openxmlformats.org/officeDocument/2006/customXml" ds:itemID="{4EB89A64-B9E0-4FED-8290-3416B3098B09}">
+<ds:datastoreItem xmlns:ds="http://schemas.openxmlformats.org/officeDocument/2006/customXml" ds:itemID="{7FFCDFE6-54E1-4C68-8F14-31690418FFE7}">
   <ds:schemaRefs>
     <ds:schemaRef ds:uri="http://schemas.openxmlformats.org/officeDocument/2006/bibliography"/>
   </ds:schemaRefs>

</xml_diff>